<commit_message>
Diag estados inicial a refinar, actualizacion documento disenioHW y SW
</commit_message>
<xml_diff>
--- a/Documentacion, Especificacion y Diseño/DocumentoDiseñoHWySW.docx
+++ b/Documentacion, Especificacion y Diseño/DocumentoDiseñoHWySW.docx
@@ -30,48 +30,129 @@
         </w:rPr>
         <w:t>un documento de diseño hardware y software del SE.</w:t>
       </w:r>
-      <w:r>
-        <w:br/>
-      </w:r>
-      <w:r>
-        <w:rPr>
-          <w:rFonts w:ascii="Arial" w:hAnsi="Arial" w:cs="Arial"/>
-          <w:sz w:val="25"/>
-          <w:szCs w:val="25"/>
-        </w:rPr>
-        <w:t>1. Diseño software de alto nivel. Se planteará el diseño software de alto nivel (solo grandes bloques del sistema) utilizando para ello un diagrama de bloques (SysML).</w:t>
-      </w:r>
     </w:p>
     <w:p>
       <w:pPr>
         <w:jc w:val="both"/>
         <w:rPr>
-          <w:rFonts w:cstheme="minorHAnsi"/>
-        </w:rPr>
-      </w:pPr>
-      <w:r>
-        <w:rPr>
-          <w:rFonts w:cstheme="minorHAnsi"/>
-        </w:rPr>
-        <w:t>Nos hemos basado en una estructura de arquitectura sensore-controlador-actuadores, en las que los sensores entregan los datos a la unidad SMA_LAMP de control que será la que actúe sobre los LEDes y motor PWM. Nótese que se incluyen dos bloques adicionales, uno que permite la comunicación en doble sentido con un usuario Linux, y otro que almacenará las características de los actuadores PWM y LEDes en memoria flash cada vez que se modifiquen.</w:t>
+          <w:rFonts w:ascii="Arial" w:hAnsi="Arial" w:cs="Arial"/>
+          <w:sz w:val="25"/>
+          <w:szCs w:val="25"/>
+        </w:rPr>
+      </w:pPr>
+      <w:r>
+        <w:br/>
+      </w:r>
+      <w:r>
+        <w:rPr>
+          <w:rFonts w:ascii="Arial" w:hAnsi="Arial" w:cs="Arial"/>
+          <w:sz w:val="25"/>
+          <w:szCs w:val="25"/>
+        </w:rPr>
+        <w:t>1. Diseño software de alto nivel. Se planteará el diseño software de alto nivel (solo grandes bloques del sistema) utilizando para ello un diagrama de bloques (</w:t>
+      </w:r>
+      <w:proofErr w:type="spellStart"/>
+      <w:r>
+        <w:rPr>
+          <w:rFonts w:ascii="Arial" w:hAnsi="Arial" w:cs="Arial"/>
+          <w:sz w:val="25"/>
+          <w:szCs w:val="25"/>
+        </w:rPr>
+        <w:t>SysML</w:t>
+      </w:r>
+      <w:proofErr w:type="spellEnd"/>
+      <w:r>
+        <w:rPr>
+          <w:rFonts w:ascii="Arial" w:hAnsi="Arial" w:cs="Arial"/>
+          <w:sz w:val="25"/>
+          <w:szCs w:val="25"/>
+        </w:rPr>
+        <w:t>).</w:t>
       </w:r>
     </w:p>
     <w:p>
       <w:pPr>
         <w:jc w:val="both"/>
-      </w:pPr>
-      <w:r>
-        <w:rPr>
-          <w:rFonts w:ascii="Arial" w:hAnsi="Arial" w:cs="Arial"/>
+        <w:rPr>
+          <w:rFonts w:cstheme="minorHAnsi"/>
+        </w:rPr>
+      </w:pPr>
+      <w:r>
+        <w:rPr>
+          <w:rFonts w:cstheme="minorHAnsi"/>
+        </w:rPr>
+        <w:t xml:space="preserve">Nos hemos basado en una estructura de arquitectura </w:t>
+      </w:r>
+      <w:proofErr w:type="spellStart"/>
+      <w:r>
+        <w:rPr>
+          <w:rFonts w:cstheme="minorHAnsi"/>
+        </w:rPr>
+        <w:t>sensore</w:t>
+      </w:r>
+      <w:proofErr w:type="spellEnd"/>
+      <w:r>
+        <w:rPr>
+          <w:rFonts w:cstheme="minorHAnsi"/>
+        </w:rPr>
+        <w:t xml:space="preserve">-controlador-actuadores, en las que los sensores entregan los datos a la unidad SMA_LAMP de control que será la que actúe sobre los </w:t>
+      </w:r>
+      <w:proofErr w:type="spellStart"/>
+      <w:r>
+        <w:rPr>
+          <w:rFonts w:cstheme="minorHAnsi"/>
+        </w:rPr>
+        <w:t>LEDes</w:t>
+      </w:r>
+      <w:proofErr w:type="spellEnd"/>
+      <w:r>
+        <w:rPr>
+          <w:rFonts w:cstheme="minorHAnsi"/>
+        </w:rPr>
+        <w:t xml:space="preserve"> y motor PWM. Nótese que se incluyen dos bloques adicionales, uno que permite la comunicación en doble sentido con un usuario Linux, y otro que almacenará las características de los actuadores PWM y </w:t>
+      </w:r>
+      <w:proofErr w:type="spellStart"/>
+      <w:r>
+        <w:rPr>
+          <w:rFonts w:cstheme="minorHAnsi"/>
+        </w:rPr>
+        <w:t>LEDes</w:t>
+      </w:r>
+      <w:proofErr w:type="spellEnd"/>
+      <w:r>
+        <w:rPr>
+          <w:rFonts w:cstheme="minorHAnsi"/>
+        </w:rPr>
+        <w:t xml:space="preserve"> en memoria </w:t>
+      </w:r>
+      <w:proofErr w:type="gramStart"/>
+      <w:r>
+        <w:rPr>
+          <w:rFonts w:cstheme="minorHAnsi"/>
+        </w:rPr>
+        <w:t>flash</w:t>
+      </w:r>
+      <w:proofErr w:type="gramEnd"/>
+      <w:r>
+        <w:rPr>
+          <w:rFonts w:cstheme="minorHAnsi"/>
+        </w:rPr>
+        <w:t xml:space="preserve"> cada vez que se modifiquen.</w:t>
+      </w:r>
+    </w:p>
+    <w:p>
+      <w:pPr>
+        <w:jc w:val="both"/>
+      </w:pPr>
+      <w:r>
+        <w:rPr>
           <w:noProof/>
-          <w:sz w:val="25"/>
-          <w:szCs w:val="25"/>
         </w:rPr>
         <w:drawing>
-          <wp:inline distT="0" distB="0" distL="0" distR="0" wp14:anchorId="7FC2A5B7" wp14:editId="6703EF4B">
+          <wp:inline distT="0" distB="0" distL="0" distR="0" wp14:anchorId="34A0C157" wp14:editId="7D21CF4D">
             <wp:extent cx="5400040" cy="4123055"/>
             <wp:effectExtent l="0" t="0" r="0" b="0"/>
-            <wp:docPr id="1" name="Imagen 1" descr="Diagrama&#10;&#10;Descripción generada automáticamente"/>
+            <wp:docPr id="2" name="Imagen 2" descr="Diagrama, Esquemático&#10;&#10;Descripción generada automáticamente"/>
             <wp:cNvGraphicFramePr>
               <a:graphicFrameLocks xmlns:a="http://schemas.openxmlformats.org/drawingml/2006/main" noChangeAspect="1"/>
             </wp:cNvGraphicFramePr>
@@ -79,7 +160,7 @@
               <a:graphicData uri="http://schemas.openxmlformats.org/drawingml/2006/picture">
                 <pic:pic xmlns:pic="http://schemas.openxmlformats.org/drawingml/2006/picture">
                   <pic:nvPicPr>
-                    <pic:cNvPr id="1" name="Imagen 1" descr="Diagrama&#10;&#10;Descripción generada automáticamente"/>
+                    <pic:cNvPr id="2" name="Imagen 2" descr="Diagrama, Esquemático&#10;&#10;Descripción generada automáticamente"/>
                     <pic:cNvPicPr/>
                   </pic:nvPicPr>
                   <pic:blipFill>
@@ -113,6 +194,11 @@
     <w:p>
       <w:pPr>
         <w:jc w:val="both"/>
+        <w:rPr>
+          <w:rFonts w:ascii="Arial" w:hAnsi="Arial" w:cs="Arial"/>
+          <w:sz w:val="25"/>
+          <w:szCs w:val="25"/>
+        </w:rPr>
       </w:pPr>
       <w:r>
         <w:br/>
@@ -136,6 +222,16 @@
         </w:rPr>
         <w:t>necesario para atender los requisitos planteados para el sistema (ver herramientas obligatorias).</w:t>
       </w:r>
+    </w:p>
+    <w:p>
+      <w:pPr>
+        <w:jc w:val="both"/>
+        <w:rPr>
+          <w:rFonts w:ascii="Arial" w:hAnsi="Arial" w:cs="Arial"/>
+          <w:sz w:val="25"/>
+          <w:szCs w:val="25"/>
+        </w:rPr>
+      </w:pPr>
       <w:r>
         <w:br/>
       </w:r>
@@ -169,6 +265,103 @@
         </w:rPr>
         <w:t>software del sistema.</w:t>
       </w:r>
+    </w:p>
+    <w:p>
+      <w:pPr>
+        <w:jc w:val="both"/>
+        <w:rPr>
+          <w:rFonts w:cstheme="minorHAnsi"/>
+        </w:rPr>
+      </w:pPr>
+      <w:r>
+        <w:rPr>
+          <w:rFonts w:cstheme="minorHAnsi"/>
+        </w:rPr>
+        <w:t xml:space="preserve">A partir del diseño SW de alto nivel hemos elaborado un diagrama de estados en el que </w:t>
+      </w:r>
+      <w:proofErr w:type="spellStart"/>
+      <w:r>
+        <w:rPr>
+          <w:rFonts w:cstheme="minorHAnsi"/>
+        </w:rPr>
+        <w:t>partieno</w:t>
+      </w:r>
+      <w:proofErr w:type="spellEnd"/>
+      <w:r>
+        <w:rPr>
+          <w:rFonts w:cstheme="minorHAnsi"/>
+        </w:rPr>
+        <w:t xml:space="preserve"> de un estado de apagado inicial se inicia la palca SMA_LAMP y los periféricos, y al acceder a la </w:t>
+      </w:r>
+      <w:r>
+        <w:rPr>
+          <w:rFonts w:cstheme="minorHAnsi"/>
+        </w:rPr>
+        <w:lastRenderedPageBreak/>
+        <w:t>memoria o bien se pone una configuración por defecto o la guardada previamente.</w:t>
+      </w:r>
+      <w:r>
+        <w:rPr>
+          <w:rFonts w:cstheme="minorHAnsi"/>
+        </w:rPr>
+        <w:t xml:space="preserve"> Una vez hecho eso se arranca el SMA_COMP, que iniciará sus ventanas, y se quedará en un bucle infinito que comprobará que se puede conectar al SMA_LAMP. Si no puede se cierra y deberá reiniciarse. Si se conecta con éxito procederá a mostrar los datos de los sensores en un periodo de tiempo preestablecido y dará la opción de aceptar por entrada de terminal o botón el permitir modificar la luz y la velocidad del ventilador. Una vez la configuración se ha realizado el SMA_LAMP procederá a escribir los datos en la memoria para un posible acceso futuro tras apagar.</w:t>
+      </w:r>
+    </w:p>
+    <w:p>
+      <w:pPr>
+        <w:jc w:val="both"/>
+        <w:rPr>
+          <w:rFonts w:ascii="Arial" w:hAnsi="Arial" w:cs="Arial"/>
+          <w:sz w:val="25"/>
+          <w:szCs w:val="25"/>
+        </w:rPr>
+      </w:pPr>
+      <w:r>
+        <w:rPr>
+          <w:noProof/>
+        </w:rPr>
+        <w:drawing>
+          <wp:inline distT="0" distB="0" distL="0" distR="0" wp14:anchorId="6DADE32B" wp14:editId="15F558D7">
+            <wp:extent cx="5400040" cy="2038350"/>
+            <wp:effectExtent l="0" t="0" r="0" b="0"/>
+            <wp:docPr id="3" name="Imagen 3" descr="Imagen que contiene Diagrama&#10;&#10;Descripción generada automáticamente"/>
+            <wp:cNvGraphicFramePr>
+              <a:graphicFrameLocks xmlns:a="http://schemas.openxmlformats.org/drawingml/2006/main" noChangeAspect="1"/>
+            </wp:cNvGraphicFramePr>
+            <a:graphic xmlns:a="http://schemas.openxmlformats.org/drawingml/2006/main">
+              <a:graphicData uri="http://schemas.openxmlformats.org/drawingml/2006/picture">
+                <pic:pic xmlns:pic="http://schemas.openxmlformats.org/drawingml/2006/picture">
+                  <pic:nvPicPr>
+                    <pic:cNvPr id="3" name="Imagen 3" descr="Imagen que contiene Diagrama&#10;&#10;Descripción generada automáticamente"/>
+                    <pic:cNvPicPr/>
+                  </pic:nvPicPr>
+                  <pic:blipFill>
+                    <a:blip r:embed="rId6" cstate="print">
+                      <a:extLst>
+                        <a:ext uri="{28A0092B-C50C-407E-A947-70E740481C1C}">
+                          <a14:useLocalDpi xmlns:a14="http://schemas.microsoft.com/office/drawing/2010/main" val="0"/>
+                        </a:ext>
+                      </a:extLst>
+                    </a:blip>
+                    <a:stretch>
+                      <a:fillRect/>
+                    </a:stretch>
+                  </pic:blipFill>
+                  <pic:spPr>
+                    <a:xfrm>
+                      <a:off x="0" y="0"/>
+                      <a:ext cx="5400040" cy="2038350"/>
+                    </a:xfrm>
+                    <a:prstGeom prst="rect">
+                      <a:avLst/>
+                    </a:prstGeom>
+                  </pic:spPr>
+                </pic:pic>
+              </a:graphicData>
+            </a:graphic>
+          </wp:inline>
+        </w:drawing>
+      </w:r>
       <w:r>
         <w:br/>
       </w:r>
@@ -180,6 +373,11 @@
         </w:rPr>
         <w:t>4. Diseño físico hardware. A partir de la utilización de alguna herramienta de diseño, debe obtenerse el diseño físico hardware, respetando para ello el diseño lógico hardware previamente planteado (ver herramientas obligatorias).</w:t>
       </w:r>
+    </w:p>
+    <w:p>
+      <w:pPr>
+        <w:jc w:val="both"/>
+      </w:pPr>
       <w:r>
         <w:br/>
       </w:r>
@@ -210,9 +408,1021 @@
           <w:sz w:val="25"/>
           <w:szCs w:val="25"/>
         </w:rPr>
-        <w:lastRenderedPageBreak/>
         <w:t>Traza de componentes del diseño software de alto nivel contra requisitos.</w:t>
       </w:r>
+    </w:p>
+    <w:tbl>
+      <w:tblPr>
+        <w:tblStyle w:val="Tablaconcuadrcula"/>
+        <w:tblW w:w="0" w:type="auto"/>
+        <w:tblLook w:val="04A0" w:firstRow="1" w:lastRow="0" w:firstColumn="1" w:lastColumn="0" w:noHBand="0" w:noVBand="1"/>
+      </w:tblPr>
+      <w:tblGrid>
+        <w:gridCol w:w="2831"/>
+        <w:gridCol w:w="2831"/>
+        <w:gridCol w:w="2832"/>
+      </w:tblGrid>
+      <w:tr>
+        <w:tc>
+          <w:tcPr>
+            <w:tcW w:w="2831" w:type="dxa"/>
+          </w:tcPr>
+          <w:p>
+            <w:pPr>
+              <w:rPr>
+                <w:rFonts w:ascii="Arial" w:eastAsia="Times New Roman" w:hAnsi="Arial" w:cs="Arial"/>
+                <w:sz w:val="25"/>
+                <w:szCs w:val="25"/>
+                <w:lang w:eastAsia="es-ES" w:bidi="ar-SA"/>
+              </w:rPr>
+            </w:pPr>
+            <w:r>
+              <w:rPr>
+                <w:rFonts w:ascii="Arial" w:eastAsia="Times New Roman" w:hAnsi="Arial" w:cs="Arial"/>
+                <w:sz w:val="25"/>
+                <w:szCs w:val="25"/>
+                <w:lang w:eastAsia="es-ES" w:bidi="ar-SA"/>
+              </w:rPr>
+              <w:t>Requisito</w:t>
+            </w:r>
+          </w:p>
+        </w:tc>
+        <w:tc>
+          <w:tcPr>
+            <w:tcW w:w="2831" w:type="dxa"/>
+          </w:tcPr>
+          <w:p>
+            <w:pPr>
+              <w:rPr>
+                <w:rFonts w:ascii="Arial" w:eastAsia="Times New Roman" w:hAnsi="Arial" w:cs="Arial"/>
+                <w:sz w:val="25"/>
+                <w:szCs w:val="25"/>
+                <w:lang w:eastAsia="es-ES" w:bidi="ar-SA"/>
+              </w:rPr>
+            </w:pPr>
+            <w:r>
+              <w:rPr>
+                <w:rFonts w:ascii="Arial" w:eastAsia="Times New Roman" w:hAnsi="Arial" w:cs="Arial"/>
+                <w:sz w:val="25"/>
+                <w:szCs w:val="25"/>
+                <w:lang w:eastAsia="es-ES" w:bidi="ar-SA"/>
+              </w:rPr>
+              <w:t>Componente HW</w:t>
+            </w:r>
+          </w:p>
+        </w:tc>
+        <w:tc>
+          <w:tcPr>
+            <w:tcW w:w="2832" w:type="dxa"/>
+          </w:tcPr>
+          <w:p>
+            <w:pPr>
+              <w:rPr>
+                <w:rFonts w:ascii="Arial" w:eastAsia="Times New Roman" w:hAnsi="Arial" w:cs="Arial"/>
+                <w:sz w:val="25"/>
+                <w:szCs w:val="25"/>
+                <w:lang w:eastAsia="es-ES" w:bidi="ar-SA"/>
+              </w:rPr>
+            </w:pPr>
+            <w:r>
+              <w:rPr>
+                <w:rFonts w:ascii="Arial" w:eastAsia="Times New Roman" w:hAnsi="Arial" w:cs="Arial"/>
+                <w:sz w:val="25"/>
+                <w:szCs w:val="25"/>
+                <w:lang w:eastAsia="es-ES" w:bidi="ar-SA"/>
+              </w:rPr>
+              <w:t>Componente SW</w:t>
+            </w:r>
+          </w:p>
+        </w:tc>
+      </w:tr>
+      <w:tr>
+        <w:tc>
+          <w:tcPr>
+            <w:tcW w:w="2831" w:type="dxa"/>
+          </w:tcPr>
+          <w:p>
+            <w:pPr>
+              <w:rPr>
+                <w:rFonts w:ascii="Arial" w:eastAsia="Times New Roman" w:hAnsi="Arial" w:cs="Arial"/>
+                <w:sz w:val="25"/>
+                <w:szCs w:val="25"/>
+                <w:lang w:eastAsia="es-ES" w:bidi="ar-SA"/>
+              </w:rPr>
+            </w:pPr>
+            <w:r>
+              <w:rPr>
+                <w:rFonts w:ascii="Arial" w:eastAsia="Times New Roman" w:hAnsi="Arial" w:cs="Arial"/>
+                <w:sz w:val="25"/>
+                <w:szCs w:val="25"/>
+                <w:lang w:eastAsia="es-ES" w:bidi="ar-SA"/>
+              </w:rPr>
+              <w:t>ENC-10</w:t>
+            </w:r>
+          </w:p>
+        </w:tc>
+        <w:tc>
+          <w:tcPr>
+            <w:tcW w:w="2831" w:type="dxa"/>
+          </w:tcPr>
+          <w:p>
+            <w:pPr>
+              <w:rPr>
+                <w:rFonts w:ascii="Arial" w:eastAsia="Times New Roman" w:hAnsi="Arial" w:cs="Arial"/>
+                <w:sz w:val="25"/>
+                <w:szCs w:val="25"/>
+                <w:lang w:eastAsia="es-ES" w:bidi="ar-SA"/>
+              </w:rPr>
+            </w:pPr>
+          </w:p>
+        </w:tc>
+        <w:tc>
+          <w:tcPr>
+            <w:tcW w:w="2832" w:type="dxa"/>
+          </w:tcPr>
+          <w:p>
+            <w:pPr>
+              <w:rPr>
+                <w:rFonts w:ascii="Arial" w:eastAsia="Times New Roman" w:hAnsi="Arial" w:cs="Arial"/>
+                <w:sz w:val="25"/>
+                <w:szCs w:val="25"/>
+                <w:lang w:eastAsia="es-ES" w:bidi="ar-SA"/>
+              </w:rPr>
+            </w:pPr>
+            <w:r>
+              <w:rPr>
+                <w:rFonts w:ascii="Arial" w:eastAsia="Times New Roman" w:hAnsi="Arial" w:cs="Arial"/>
+                <w:sz w:val="25"/>
+                <w:szCs w:val="25"/>
+                <w:lang w:eastAsia="es-ES" w:bidi="ar-SA"/>
+              </w:rPr>
+              <w:t>SMA-LAMP, SMA-COMP</w:t>
+            </w:r>
+          </w:p>
+        </w:tc>
+      </w:tr>
+      <w:tr>
+        <w:tc>
+          <w:tcPr>
+            <w:tcW w:w="2831" w:type="dxa"/>
+          </w:tcPr>
+          <w:p>
+            <w:pPr>
+              <w:rPr>
+                <w:rFonts w:ascii="Arial" w:eastAsia="Times New Roman" w:hAnsi="Arial" w:cs="Arial"/>
+                <w:sz w:val="25"/>
+                <w:szCs w:val="25"/>
+                <w:lang w:eastAsia="es-ES" w:bidi="ar-SA"/>
+              </w:rPr>
+            </w:pPr>
+            <w:r>
+              <w:rPr>
+                <w:rFonts w:ascii="Arial" w:eastAsia="Times New Roman" w:hAnsi="Arial" w:cs="Arial"/>
+                <w:sz w:val="25"/>
+                <w:szCs w:val="25"/>
+                <w:lang w:eastAsia="es-ES" w:bidi="ar-SA"/>
+              </w:rPr>
+              <w:t>ENC-20</w:t>
+            </w:r>
+          </w:p>
+        </w:tc>
+        <w:tc>
+          <w:tcPr>
+            <w:tcW w:w="2831" w:type="dxa"/>
+          </w:tcPr>
+          <w:p>
+            <w:pPr>
+              <w:rPr>
+                <w:rFonts w:ascii="Arial" w:eastAsia="Times New Roman" w:hAnsi="Arial" w:cs="Arial"/>
+                <w:sz w:val="25"/>
+                <w:szCs w:val="25"/>
+                <w:lang w:eastAsia="es-ES" w:bidi="ar-SA"/>
+              </w:rPr>
+            </w:pPr>
+          </w:p>
+        </w:tc>
+        <w:tc>
+          <w:tcPr>
+            <w:tcW w:w="2832" w:type="dxa"/>
+          </w:tcPr>
+          <w:p>
+            <w:pPr>
+              <w:rPr>
+                <w:rFonts w:ascii="Arial" w:eastAsia="Times New Roman" w:hAnsi="Arial" w:cs="Arial"/>
+                <w:sz w:val="25"/>
+                <w:szCs w:val="25"/>
+                <w:lang w:eastAsia="es-ES" w:bidi="ar-SA"/>
+              </w:rPr>
+            </w:pPr>
+            <w:r>
+              <w:rPr>
+                <w:rFonts w:ascii="Arial" w:eastAsia="Times New Roman" w:hAnsi="Arial" w:cs="Arial"/>
+                <w:sz w:val="25"/>
+                <w:szCs w:val="25"/>
+                <w:lang w:eastAsia="es-ES" w:bidi="ar-SA"/>
+              </w:rPr>
+              <w:t>Sensor Temperatura, Humedad, Ruido, CO2 y Luminosidad</w:t>
+            </w:r>
+          </w:p>
+        </w:tc>
+      </w:tr>
+      <w:tr>
+        <w:tc>
+          <w:tcPr>
+            <w:tcW w:w="2831" w:type="dxa"/>
+          </w:tcPr>
+          <w:p>
+            <w:pPr>
+              <w:rPr>
+                <w:rFonts w:ascii="Arial" w:eastAsia="Times New Roman" w:hAnsi="Arial" w:cs="Arial"/>
+                <w:sz w:val="25"/>
+                <w:szCs w:val="25"/>
+                <w:lang w:eastAsia="es-ES" w:bidi="ar-SA"/>
+              </w:rPr>
+            </w:pPr>
+            <w:r>
+              <w:rPr>
+                <w:rFonts w:ascii="Arial" w:eastAsia="Times New Roman" w:hAnsi="Arial" w:cs="Arial"/>
+                <w:sz w:val="25"/>
+                <w:szCs w:val="25"/>
+                <w:lang w:eastAsia="es-ES" w:bidi="ar-SA"/>
+              </w:rPr>
+              <w:t>ENC-30</w:t>
+            </w:r>
+          </w:p>
+        </w:tc>
+        <w:tc>
+          <w:tcPr>
+            <w:tcW w:w="2831" w:type="dxa"/>
+          </w:tcPr>
+          <w:p>
+            <w:pPr>
+              <w:rPr>
+                <w:rFonts w:ascii="Arial" w:eastAsia="Times New Roman" w:hAnsi="Arial" w:cs="Arial"/>
+                <w:sz w:val="25"/>
+                <w:szCs w:val="25"/>
+                <w:lang w:eastAsia="es-ES" w:bidi="ar-SA"/>
+              </w:rPr>
+            </w:pPr>
+            <w:r>
+              <w:rPr>
+                <w:rFonts w:ascii="Arial" w:eastAsia="Times New Roman" w:hAnsi="Arial" w:cs="Arial"/>
+                <w:sz w:val="25"/>
+                <w:szCs w:val="25"/>
+                <w:lang w:eastAsia="es-ES" w:bidi="ar-SA"/>
+              </w:rPr>
+              <w:t>EEPROM/Flash</w:t>
+            </w:r>
+          </w:p>
+        </w:tc>
+        <w:tc>
+          <w:tcPr>
+            <w:tcW w:w="2832" w:type="dxa"/>
+          </w:tcPr>
+          <w:p>
+            <w:pPr>
+              <w:rPr>
+                <w:rFonts w:ascii="Arial" w:eastAsia="Times New Roman" w:hAnsi="Arial" w:cs="Arial"/>
+                <w:sz w:val="25"/>
+                <w:szCs w:val="25"/>
+                <w:lang w:eastAsia="es-ES" w:bidi="ar-SA"/>
+              </w:rPr>
+            </w:pPr>
+            <w:r>
+              <w:rPr>
+                <w:rFonts w:ascii="Arial" w:eastAsia="Times New Roman" w:hAnsi="Arial" w:cs="Arial"/>
+                <w:sz w:val="25"/>
+                <w:szCs w:val="25"/>
+                <w:lang w:eastAsia="es-ES" w:bidi="ar-SA"/>
+              </w:rPr>
+              <w:t>Memoria</w:t>
+            </w:r>
+          </w:p>
+        </w:tc>
+      </w:tr>
+      <w:tr>
+        <w:tc>
+          <w:tcPr>
+            <w:tcW w:w="2831" w:type="dxa"/>
+          </w:tcPr>
+          <w:p>
+            <w:pPr>
+              <w:rPr>
+                <w:rFonts w:ascii="Arial" w:eastAsia="Times New Roman" w:hAnsi="Arial" w:cs="Arial"/>
+                <w:sz w:val="25"/>
+                <w:szCs w:val="25"/>
+                <w:lang w:eastAsia="es-ES" w:bidi="ar-SA"/>
+              </w:rPr>
+            </w:pPr>
+            <w:r>
+              <w:rPr>
+                <w:rFonts w:ascii="Arial" w:eastAsia="Times New Roman" w:hAnsi="Arial" w:cs="Arial"/>
+                <w:sz w:val="25"/>
+                <w:szCs w:val="25"/>
+                <w:lang w:eastAsia="es-ES" w:bidi="ar-SA"/>
+              </w:rPr>
+              <w:t>AP-10</w:t>
+            </w:r>
+          </w:p>
+        </w:tc>
+        <w:tc>
+          <w:tcPr>
+            <w:tcW w:w="2831" w:type="dxa"/>
+          </w:tcPr>
+          <w:p>
+            <w:pPr>
+              <w:rPr>
+                <w:rFonts w:ascii="Arial" w:eastAsia="Times New Roman" w:hAnsi="Arial" w:cs="Arial"/>
+                <w:sz w:val="25"/>
+                <w:szCs w:val="25"/>
+                <w:lang w:eastAsia="es-ES" w:bidi="ar-SA"/>
+              </w:rPr>
+            </w:pPr>
+          </w:p>
+        </w:tc>
+        <w:tc>
+          <w:tcPr>
+            <w:tcW w:w="2832" w:type="dxa"/>
+          </w:tcPr>
+          <w:p>
+            <w:pPr>
+              <w:rPr>
+                <w:rFonts w:ascii="Arial" w:eastAsia="Times New Roman" w:hAnsi="Arial" w:cs="Arial"/>
+                <w:sz w:val="25"/>
+                <w:szCs w:val="25"/>
+                <w:lang w:eastAsia="es-ES" w:bidi="ar-SA"/>
+              </w:rPr>
+            </w:pPr>
+            <w:r>
+              <w:rPr>
+                <w:rFonts w:ascii="Arial" w:eastAsia="Times New Roman" w:hAnsi="Arial" w:cs="Arial"/>
+                <w:sz w:val="25"/>
+                <w:szCs w:val="25"/>
+                <w:lang w:eastAsia="es-ES" w:bidi="ar-SA"/>
+              </w:rPr>
+              <w:t>SMA-LAMP</w:t>
+            </w:r>
+          </w:p>
+        </w:tc>
+      </w:tr>
+      <w:tr>
+        <w:tc>
+          <w:tcPr>
+            <w:tcW w:w="2831" w:type="dxa"/>
+          </w:tcPr>
+          <w:p>
+            <w:pPr>
+              <w:rPr>
+                <w:rFonts w:ascii="Arial" w:eastAsia="Times New Roman" w:hAnsi="Arial" w:cs="Arial"/>
+                <w:sz w:val="25"/>
+                <w:szCs w:val="25"/>
+                <w:lang w:eastAsia="es-ES" w:bidi="ar-SA"/>
+              </w:rPr>
+            </w:pPr>
+            <w:r>
+              <w:rPr>
+                <w:rFonts w:ascii="Arial" w:eastAsia="Times New Roman" w:hAnsi="Arial" w:cs="Arial"/>
+                <w:sz w:val="25"/>
+                <w:szCs w:val="25"/>
+                <w:lang w:eastAsia="es-ES" w:bidi="ar-SA"/>
+              </w:rPr>
+              <w:t>AP-</w:t>
+            </w:r>
+            <w:r>
+              <w:rPr>
+                <w:rFonts w:ascii="Arial" w:eastAsia="Times New Roman" w:hAnsi="Arial" w:cs="Arial"/>
+                <w:sz w:val="25"/>
+                <w:szCs w:val="25"/>
+                <w:lang w:eastAsia="es-ES" w:bidi="ar-SA"/>
+              </w:rPr>
+              <w:t>2</w:t>
+            </w:r>
+            <w:r>
+              <w:rPr>
+                <w:rFonts w:ascii="Arial" w:eastAsia="Times New Roman" w:hAnsi="Arial" w:cs="Arial"/>
+                <w:sz w:val="25"/>
+                <w:szCs w:val="25"/>
+                <w:lang w:eastAsia="es-ES" w:bidi="ar-SA"/>
+              </w:rPr>
+              <w:t>0</w:t>
+            </w:r>
+          </w:p>
+        </w:tc>
+        <w:tc>
+          <w:tcPr>
+            <w:tcW w:w="2831" w:type="dxa"/>
+          </w:tcPr>
+          <w:p>
+            <w:pPr>
+              <w:rPr>
+                <w:rFonts w:ascii="Arial" w:eastAsia="Times New Roman" w:hAnsi="Arial" w:cs="Arial"/>
+                <w:sz w:val="25"/>
+                <w:szCs w:val="25"/>
+                <w:lang w:eastAsia="es-ES" w:bidi="ar-SA"/>
+              </w:rPr>
+            </w:pPr>
+          </w:p>
+        </w:tc>
+        <w:tc>
+          <w:tcPr>
+            <w:tcW w:w="2832" w:type="dxa"/>
+          </w:tcPr>
+          <w:p>
+            <w:pPr>
+              <w:rPr>
+                <w:rFonts w:ascii="Arial" w:eastAsia="Times New Roman" w:hAnsi="Arial" w:cs="Arial"/>
+                <w:sz w:val="25"/>
+                <w:szCs w:val="25"/>
+                <w:lang w:eastAsia="es-ES" w:bidi="ar-SA"/>
+              </w:rPr>
+            </w:pPr>
+            <w:r>
+              <w:rPr>
+                <w:rFonts w:ascii="Arial" w:eastAsia="Times New Roman" w:hAnsi="Arial" w:cs="Arial"/>
+                <w:sz w:val="25"/>
+                <w:szCs w:val="25"/>
+                <w:lang w:eastAsia="es-ES" w:bidi="ar-SA"/>
+              </w:rPr>
+              <w:t>SMA-COMP</w:t>
+            </w:r>
+          </w:p>
+        </w:tc>
+      </w:tr>
+      <w:tr>
+        <w:tc>
+          <w:tcPr>
+            <w:tcW w:w="2831" w:type="dxa"/>
+          </w:tcPr>
+          <w:p>
+            <w:pPr>
+              <w:rPr>
+                <w:rFonts w:ascii="Arial" w:eastAsia="Times New Roman" w:hAnsi="Arial" w:cs="Arial"/>
+                <w:sz w:val="25"/>
+                <w:szCs w:val="25"/>
+                <w:lang w:eastAsia="es-ES" w:bidi="ar-SA"/>
+              </w:rPr>
+            </w:pPr>
+            <w:r>
+              <w:rPr>
+                <w:rFonts w:ascii="Arial" w:eastAsia="Times New Roman" w:hAnsi="Arial" w:cs="Arial"/>
+                <w:sz w:val="25"/>
+                <w:szCs w:val="25"/>
+                <w:lang w:eastAsia="es-ES" w:bidi="ar-SA"/>
+              </w:rPr>
+              <w:t>AP-</w:t>
+            </w:r>
+            <w:r>
+              <w:rPr>
+                <w:rFonts w:ascii="Arial" w:eastAsia="Times New Roman" w:hAnsi="Arial" w:cs="Arial"/>
+                <w:sz w:val="25"/>
+                <w:szCs w:val="25"/>
+                <w:lang w:eastAsia="es-ES" w:bidi="ar-SA"/>
+              </w:rPr>
+              <w:t>3</w:t>
+            </w:r>
+            <w:r>
+              <w:rPr>
+                <w:rFonts w:ascii="Arial" w:eastAsia="Times New Roman" w:hAnsi="Arial" w:cs="Arial"/>
+                <w:sz w:val="25"/>
+                <w:szCs w:val="25"/>
+                <w:lang w:eastAsia="es-ES" w:bidi="ar-SA"/>
+              </w:rPr>
+              <w:t>0</w:t>
+            </w:r>
+          </w:p>
+        </w:tc>
+        <w:tc>
+          <w:tcPr>
+            <w:tcW w:w="2831" w:type="dxa"/>
+          </w:tcPr>
+          <w:p>
+            <w:pPr>
+              <w:rPr>
+                <w:rFonts w:ascii="Arial" w:eastAsia="Times New Roman" w:hAnsi="Arial" w:cs="Arial"/>
+                <w:sz w:val="25"/>
+                <w:szCs w:val="25"/>
+                <w:lang w:eastAsia="es-ES" w:bidi="ar-SA"/>
+              </w:rPr>
+            </w:pPr>
+          </w:p>
+        </w:tc>
+        <w:tc>
+          <w:tcPr>
+            <w:tcW w:w="2832" w:type="dxa"/>
+          </w:tcPr>
+          <w:p>
+            <w:pPr>
+              <w:rPr>
+                <w:rFonts w:ascii="Arial" w:eastAsia="Times New Roman" w:hAnsi="Arial" w:cs="Arial"/>
+                <w:sz w:val="25"/>
+                <w:szCs w:val="25"/>
+                <w:lang w:eastAsia="es-ES" w:bidi="ar-SA"/>
+              </w:rPr>
+            </w:pPr>
+            <w:r>
+              <w:rPr>
+                <w:rFonts w:ascii="Arial" w:eastAsia="Times New Roman" w:hAnsi="Arial" w:cs="Arial"/>
+                <w:sz w:val="25"/>
+                <w:szCs w:val="25"/>
+                <w:lang w:eastAsia="es-ES" w:bidi="ar-SA"/>
+              </w:rPr>
+              <w:t>SMA-COMP</w:t>
+            </w:r>
+          </w:p>
+        </w:tc>
+      </w:tr>
+      <w:tr>
+        <w:tc>
+          <w:tcPr>
+            <w:tcW w:w="2831" w:type="dxa"/>
+          </w:tcPr>
+          <w:p>
+            <w:pPr>
+              <w:rPr>
+                <w:rFonts w:ascii="Arial" w:eastAsia="Times New Roman" w:hAnsi="Arial" w:cs="Arial"/>
+                <w:sz w:val="25"/>
+                <w:szCs w:val="25"/>
+                <w:lang w:eastAsia="es-ES" w:bidi="ar-SA"/>
+              </w:rPr>
+            </w:pPr>
+            <w:r>
+              <w:rPr>
+                <w:rFonts w:ascii="Arial" w:eastAsia="Times New Roman" w:hAnsi="Arial" w:cs="Arial"/>
+                <w:sz w:val="25"/>
+                <w:szCs w:val="25"/>
+                <w:lang w:eastAsia="es-ES" w:bidi="ar-SA"/>
+              </w:rPr>
+              <w:t>MO-10</w:t>
+            </w:r>
+          </w:p>
+        </w:tc>
+        <w:tc>
+          <w:tcPr>
+            <w:tcW w:w="2831" w:type="dxa"/>
+          </w:tcPr>
+          <w:p>
+            <w:pPr>
+              <w:rPr>
+                <w:rFonts w:ascii="Arial" w:eastAsia="Times New Roman" w:hAnsi="Arial" w:cs="Arial"/>
+                <w:sz w:val="25"/>
+                <w:szCs w:val="25"/>
+                <w:lang w:eastAsia="es-ES" w:bidi="ar-SA"/>
+              </w:rPr>
+            </w:pPr>
+            <w:r>
+              <w:rPr>
+                <w:rFonts w:ascii="Arial" w:eastAsia="Times New Roman" w:hAnsi="Arial" w:cs="Arial"/>
+                <w:sz w:val="25"/>
+                <w:szCs w:val="25"/>
+                <w:lang w:eastAsia="es-ES" w:bidi="ar-SA"/>
+              </w:rPr>
+              <w:t>CAD</w:t>
+            </w:r>
+          </w:p>
+        </w:tc>
+        <w:tc>
+          <w:tcPr>
+            <w:tcW w:w="2832" w:type="dxa"/>
+          </w:tcPr>
+          <w:p>
+            <w:pPr>
+              <w:rPr>
+                <w:rFonts w:ascii="Arial" w:eastAsia="Times New Roman" w:hAnsi="Arial" w:cs="Arial"/>
+                <w:sz w:val="25"/>
+                <w:szCs w:val="25"/>
+                <w:lang w:eastAsia="es-ES" w:bidi="ar-SA"/>
+              </w:rPr>
+            </w:pPr>
+            <w:r>
+              <w:rPr>
+                <w:rFonts w:ascii="Arial" w:eastAsia="Times New Roman" w:hAnsi="Arial" w:cs="Arial"/>
+                <w:sz w:val="25"/>
+                <w:szCs w:val="25"/>
+                <w:lang w:eastAsia="es-ES" w:bidi="ar-SA"/>
+              </w:rPr>
+              <w:t>Sensor Ruido</w:t>
+            </w:r>
+          </w:p>
+        </w:tc>
+      </w:tr>
+      <w:tr>
+        <w:tc>
+          <w:tcPr>
+            <w:tcW w:w="2831" w:type="dxa"/>
+          </w:tcPr>
+          <w:p>
+            <w:pPr>
+              <w:rPr>
+                <w:rFonts w:ascii="Arial" w:eastAsia="Times New Roman" w:hAnsi="Arial" w:cs="Arial"/>
+                <w:sz w:val="25"/>
+                <w:szCs w:val="25"/>
+                <w:lang w:eastAsia="es-ES" w:bidi="ar-SA"/>
+              </w:rPr>
+            </w:pPr>
+            <w:r>
+              <w:rPr>
+                <w:rFonts w:ascii="Arial" w:eastAsia="Times New Roman" w:hAnsi="Arial" w:cs="Arial"/>
+                <w:sz w:val="25"/>
+                <w:szCs w:val="25"/>
+                <w:lang w:eastAsia="es-ES" w:bidi="ar-SA"/>
+              </w:rPr>
+              <w:t>MO-</w:t>
+            </w:r>
+            <w:r>
+              <w:rPr>
+                <w:rFonts w:ascii="Arial" w:eastAsia="Times New Roman" w:hAnsi="Arial" w:cs="Arial"/>
+                <w:sz w:val="25"/>
+                <w:szCs w:val="25"/>
+                <w:lang w:eastAsia="es-ES" w:bidi="ar-SA"/>
+              </w:rPr>
+              <w:t>2</w:t>
+            </w:r>
+            <w:r>
+              <w:rPr>
+                <w:rFonts w:ascii="Arial" w:eastAsia="Times New Roman" w:hAnsi="Arial" w:cs="Arial"/>
+                <w:sz w:val="25"/>
+                <w:szCs w:val="25"/>
+                <w:lang w:eastAsia="es-ES" w:bidi="ar-SA"/>
+              </w:rPr>
+              <w:t>0</w:t>
+            </w:r>
+          </w:p>
+        </w:tc>
+        <w:tc>
+          <w:tcPr>
+            <w:tcW w:w="2831" w:type="dxa"/>
+          </w:tcPr>
+          <w:p>
+            <w:pPr>
+              <w:rPr>
+                <w:rFonts w:ascii="Arial" w:eastAsia="Times New Roman" w:hAnsi="Arial" w:cs="Arial"/>
+                <w:sz w:val="25"/>
+                <w:szCs w:val="25"/>
+                <w:lang w:eastAsia="es-ES" w:bidi="ar-SA"/>
+              </w:rPr>
+            </w:pPr>
+            <w:proofErr w:type="spellStart"/>
+            <w:r>
+              <w:rPr>
+                <w:rFonts w:ascii="Arial" w:eastAsia="Times New Roman" w:hAnsi="Arial" w:cs="Arial"/>
+                <w:sz w:val="25"/>
+                <w:szCs w:val="25"/>
+                <w:lang w:eastAsia="es-ES" w:bidi="ar-SA"/>
+              </w:rPr>
+              <w:t>Timer</w:t>
+            </w:r>
+            <w:proofErr w:type="spellEnd"/>
+          </w:p>
+        </w:tc>
+        <w:tc>
+          <w:tcPr>
+            <w:tcW w:w="2832" w:type="dxa"/>
+          </w:tcPr>
+          <w:p>
+            <w:pPr>
+              <w:rPr>
+                <w:rFonts w:ascii="Arial" w:eastAsia="Times New Roman" w:hAnsi="Arial" w:cs="Arial"/>
+                <w:sz w:val="25"/>
+                <w:szCs w:val="25"/>
+                <w:lang w:eastAsia="es-ES" w:bidi="ar-SA"/>
+              </w:rPr>
+            </w:pPr>
+            <w:r>
+              <w:rPr>
+                <w:rFonts w:ascii="Arial" w:eastAsia="Times New Roman" w:hAnsi="Arial" w:cs="Arial"/>
+                <w:sz w:val="25"/>
+                <w:szCs w:val="25"/>
+                <w:lang w:eastAsia="es-ES" w:bidi="ar-SA"/>
+              </w:rPr>
+              <w:t>Sensor Ruido</w:t>
+            </w:r>
+          </w:p>
+        </w:tc>
+      </w:tr>
+      <w:tr>
+        <w:tc>
+          <w:tcPr>
+            <w:tcW w:w="2831" w:type="dxa"/>
+          </w:tcPr>
+          <w:p>
+            <w:pPr>
+              <w:rPr>
+                <w:rFonts w:ascii="Arial" w:eastAsia="Times New Roman" w:hAnsi="Arial" w:cs="Arial"/>
+                <w:sz w:val="25"/>
+                <w:szCs w:val="25"/>
+                <w:lang w:eastAsia="es-ES" w:bidi="ar-SA"/>
+              </w:rPr>
+            </w:pPr>
+            <w:r>
+              <w:rPr>
+                <w:rFonts w:ascii="Arial" w:eastAsia="Times New Roman" w:hAnsi="Arial" w:cs="Arial"/>
+                <w:sz w:val="25"/>
+                <w:szCs w:val="25"/>
+                <w:lang w:eastAsia="es-ES" w:bidi="ar-SA"/>
+              </w:rPr>
+              <w:t>MO-</w:t>
+            </w:r>
+            <w:r>
+              <w:rPr>
+                <w:rFonts w:ascii="Arial" w:eastAsia="Times New Roman" w:hAnsi="Arial" w:cs="Arial"/>
+                <w:sz w:val="25"/>
+                <w:szCs w:val="25"/>
+                <w:lang w:eastAsia="es-ES" w:bidi="ar-SA"/>
+              </w:rPr>
+              <w:t>3</w:t>
+            </w:r>
+            <w:r>
+              <w:rPr>
+                <w:rFonts w:ascii="Arial" w:eastAsia="Times New Roman" w:hAnsi="Arial" w:cs="Arial"/>
+                <w:sz w:val="25"/>
+                <w:szCs w:val="25"/>
+                <w:lang w:eastAsia="es-ES" w:bidi="ar-SA"/>
+              </w:rPr>
+              <w:t>0</w:t>
+            </w:r>
+          </w:p>
+        </w:tc>
+        <w:tc>
+          <w:tcPr>
+            <w:tcW w:w="2831" w:type="dxa"/>
+          </w:tcPr>
+          <w:p>
+            <w:pPr>
+              <w:rPr>
+                <w:rFonts w:ascii="Arial" w:eastAsia="Times New Roman" w:hAnsi="Arial" w:cs="Arial"/>
+                <w:sz w:val="25"/>
+                <w:szCs w:val="25"/>
+                <w:lang w:eastAsia="es-ES" w:bidi="ar-SA"/>
+              </w:rPr>
+            </w:pPr>
+            <w:proofErr w:type="spellStart"/>
+            <w:r>
+              <w:rPr>
+                <w:rFonts w:ascii="Arial" w:eastAsia="Times New Roman" w:hAnsi="Arial" w:cs="Arial"/>
+                <w:sz w:val="25"/>
+                <w:szCs w:val="25"/>
+                <w:lang w:eastAsia="es-ES" w:bidi="ar-SA"/>
+              </w:rPr>
+              <w:t>Timer</w:t>
+            </w:r>
+            <w:proofErr w:type="spellEnd"/>
+          </w:p>
+        </w:tc>
+        <w:tc>
+          <w:tcPr>
+            <w:tcW w:w="2832" w:type="dxa"/>
+          </w:tcPr>
+          <w:p>
+            <w:pPr>
+              <w:rPr>
+                <w:rFonts w:ascii="Arial" w:eastAsia="Times New Roman" w:hAnsi="Arial" w:cs="Arial"/>
+                <w:sz w:val="25"/>
+                <w:szCs w:val="25"/>
+                <w:lang w:eastAsia="es-ES" w:bidi="ar-SA"/>
+              </w:rPr>
+            </w:pPr>
+            <w:r>
+              <w:rPr>
+                <w:rFonts w:ascii="Arial" w:eastAsia="Times New Roman" w:hAnsi="Arial" w:cs="Arial"/>
+                <w:sz w:val="25"/>
+                <w:szCs w:val="25"/>
+                <w:lang w:eastAsia="es-ES" w:bidi="ar-SA"/>
+              </w:rPr>
+              <w:t>Sensor Temperatura, Humedad, Ruido, CO2 y Luminosidad</w:t>
+            </w:r>
+          </w:p>
+        </w:tc>
+      </w:tr>
+      <w:tr>
+        <w:tc>
+          <w:tcPr>
+            <w:tcW w:w="2831" w:type="dxa"/>
+          </w:tcPr>
+          <w:p>
+            <w:pPr>
+              <w:rPr>
+                <w:rFonts w:ascii="Arial" w:eastAsia="Times New Roman" w:hAnsi="Arial" w:cs="Arial"/>
+                <w:sz w:val="25"/>
+                <w:szCs w:val="25"/>
+                <w:lang w:eastAsia="es-ES" w:bidi="ar-SA"/>
+              </w:rPr>
+            </w:pPr>
+            <w:r>
+              <w:rPr>
+                <w:rFonts w:ascii="Arial" w:eastAsia="Times New Roman" w:hAnsi="Arial" w:cs="Arial"/>
+                <w:sz w:val="25"/>
+                <w:szCs w:val="25"/>
+                <w:lang w:eastAsia="es-ES" w:bidi="ar-SA"/>
+              </w:rPr>
+              <w:t>MO-40</w:t>
+            </w:r>
+          </w:p>
+        </w:tc>
+        <w:tc>
+          <w:tcPr>
+            <w:tcW w:w="2831" w:type="dxa"/>
+          </w:tcPr>
+          <w:p>
+            <w:pPr>
+              <w:rPr>
+                <w:rFonts w:ascii="Arial" w:eastAsia="Times New Roman" w:hAnsi="Arial" w:cs="Arial"/>
+                <w:sz w:val="25"/>
+                <w:szCs w:val="25"/>
+                <w:lang w:eastAsia="es-ES" w:bidi="ar-SA"/>
+              </w:rPr>
+            </w:pPr>
+            <w:r>
+              <w:rPr>
+                <w:rFonts w:ascii="Arial" w:eastAsia="Times New Roman" w:hAnsi="Arial" w:cs="Arial"/>
+                <w:sz w:val="25"/>
+                <w:szCs w:val="25"/>
+                <w:lang w:eastAsia="es-ES" w:bidi="ar-SA"/>
+              </w:rPr>
+              <w:t>I2C</w:t>
+            </w:r>
+          </w:p>
+        </w:tc>
+        <w:tc>
+          <w:tcPr>
+            <w:tcW w:w="2832" w:type="dxa"/>
+          </w:tcPr>
+          <w:p>
+            <w:pPr>
+              <w:rPr>
+                <w:rFonts w:ascii="Arial" w:eastAsia="Times New Roman" w:hAnsi="Arial" w:cs="Arial"/>
+                <w:sz w:val="25"/>
+                <w:szCs w:val="25"/>
+                <w:lang w:eastAsia="es-ES" w:bidi="ar-SA"/>
+              </w:rPr>
+            </w:pPr>
+            <w:r>
+              <w:rPr>
+                <w:rFonts w:ascii="Arial" w:eastAsia="Times New Roman" w:hAnsi="Arial" w:cs="Arial"/>
+                <w:sz w:val="25"/>
+                <w:szCs w:val="25"/>
+                <w:lang w:eastAsia="es-ES" w:bidi="ar-SA"/>
+              </w:rPr>
+              <w:t>Sensor Temperatura, Humedad, Ruido, CO2 y Luminosidad</w:t>
+            </w:r>
+          </w:p>
+        </w:tc>
+      </w:tr>
+      <w:tr>
+        <w:tc>
+          <w:tcPr>
+            <w:tcW w:w="2831" w:type="dxa"/>
+          </w:tcPr>
+          <w:p>
+            <w:pPr>
+              <w:rPr>
+                <w:rFonts w:ascii="Arial" w:eastAsia="Times New Roman" w:hAnsi="Arial" w:cs="Arial"/>
+                <w:sz w:val="25"/>
+                <w:szCs w:val="25"/>
+                <w:lang w:eastAsia="es-ES" w:bidi="ar-SA"/>
+              </w:rPr>
+            </w:pPr>
+            <w:r>
+              <w:rPr>
+                <w:rFonts w:ascii="Arial" w:eastAsia="Times New Roman" w:hAnsi="Arial" w:cs="Arial"/>
+                <w:sz w:val="25"/>
+                <w:szCs w:val="25"/>
+                <w:lang w:eastAsia="es-ES" w:bidi="ar-SA"/>
+              </w:rPr>
+              <w:lastRenderedPageBreak/>
+              <w:t>AC-10</w:t>
+            </w:r>
+          </w:p>
+        </w:tc>
+        <w:tc>
+          <w:tcPr>
+            <w:tcW w:w="2831" w:type="dxa"/>
+          </w:tcPr>
+          <w:p>
+            <w:pPr>
+              <w:rPr>
+                <w:rFonts w:ascii="Arial" w:eastAsia="Times New Roman" w:hAnsi="Arial" w:cs="Arial"/>
+                <w:sz w:val="25"/>
+                <w:szCs w:val="25"/>
+                <w:lang w:eastAsia="es-ES" w:bidi="ar-SA"/>
+              </w:rPr>
+            </w:pPr>
+            <w:r>
+              <w:rPr>
+                <w:rFonts w:ascii="Arial" w:eastAsia="Times New Roman" w:hAnsi="Arial" w:cs="Arial"/>
+                <w:sz w:val="25"/>
+                <w:szCs w:val="25"/>
+                <w:lang w:eastAsia="es-ES" w:bidi="ar-SA"/>
+              </w:rPr>
+              <w:t>I2C</w:t>
+            </w:r>
+          </w:p>
+        </w:tc>
+        <w:tc>
+          <w:tcPr>
+            <w:tcW w:w="2832" w:type="dxa"/>
+          </w:tcPr>
+          <w:p>
+            <w:pPr>
+              <w:rPr>
+                <w:rFonts w:ascii="Arial" w:eastAsia="Times New Roman" w:hAnsi="Arial" w:cs="Arial"/>
+                <w:sz w:val="25"/>
+                <w:szCs w:val="25"/>
+                <w:lang w:eastAsia="es-ES" w:bidi="ar-SA"/>
+              </w:rPr>
+            </w:pPr>
+            <w:r>
+              <w:rPr>
+                <w:rFonts w:ascii="Arial" w:eastAsia="Times New Roman" w:hAnsi="Arial" w:cs="Arial"/>
+                <w:sz w:val="25"/>
+                <w:szCs w:val="25"/>
+                <w:lang w:eastAsia="es-ES" w:bidi="ar-SA"/>
+              </w:rPr>
+              <w:t>Memoria</w:t>
+            </w:r>
+          </w:p>
+        </w:tc>
+      </w:tr>
+      <w:tr>
+        <w:tc>
+          <w:tcPr>
+            <w:tcW w:w="2831" w:type="dxa"/>
+          </w:tcPr>
+          <w:p>
+            <w:pPr>
+              <w:rPr>
+                <w:rFonts w:ascii="Arial" w:eastAsia="Times New Roman" w:hAnsi="Arial" w:cs="Arial"/>
+                <w:sz w:val="25"/>
+                <w:szCs w:val="25"/>
+                <w:lang w:eastAsia="es-ES" w:bidi="ar-SA"/>
+              </w:rPr>
+            </w:pPr>
+            <w:r>
+              <w:rPr>
+                <w:rFonts w:ascii="Arial" w:eastAsia="Times New Roman" w:hAnsi="Arial" w:cs="Arial"/>
+                <w:sz w:val="25"/>
+                <w:szCs w:val="25"/>
+                <w:lang w:eastAsia="es-ES" w:bidi="ar-SA"/>
+              </w:rPr>
+              <w:t>AC-20</w:t>
+            </w:r>
+          </w:p>
+        </w:tc>
+        <w:tc>
+          <w:tcPr>
+            <w:tcW w:w="2831" w:type="dxa"/>
+          </w:tcPr>
+          <w:p>
+            <w:pPr>
+              <w:rPr>
+                <w:rFonts w:ascii="Arial" w:eastAsia="Times New Roman" w:hAnsi="Arial" w:cs="Arial"/>
+                <w:sz w:val="25"/>
+                <w:szCs w:val="25"/>
+                <w:lang w:eastAsia="es-ES" w:bidi="ar-SA"/>
+              </w:rPr>
+            </w:pPr>
+            <w:r>
+              <w:rPr>
+                <w:rFonts w:ascii="Arial" w:eastAsia="Times New Roman" w:hAnsi="Arial" w:cs="Arial"/>
+                <w:sz w:val="25"/>
+                <w:szCs w:val="25"/>
+                <w:lang w:eastAsia="es-ES" w:bidi="ar-SA"/>
+              </w:rPr>
+              <w:t>PWM</w:t>
+            </w:r>
+          </w:p>
+        </w:tc>
+        <w:tc>
+          <w:tcPr>
+            <w:tcW w:w="2832" w:type="dxa"/>
+          </w:tcPr>
+          <w:p>
+            <w:pPr>
+              <w:rPr>
+                <w:rFonts w:ascii="Arial" w:eastAsia="Times New Roman" w:hAnsi="Arial" w:cs="Arial"/>
+                <w:sz w:val="25"/>
+                <w:szCs w:val="25"/>
+                <w:lang w:eastAsia="es-ES" w:bidi="ar-SA"/>
+              </w:rPr>
+            </w:pPr>
+            <w:proofErr w:type="spellStart"/>
+            <w:r>
+              <w:rPr>
+                <w:rFonts w:ascii="Arial" w:eastAsia="Times New Roman" w:hAnsi="Arial" w:cs="Arial"/>
+                <w:sz w:val="25"/>
+                <w:szCs w:val="25"/>
+                <w:lang w:eastAsia="es-ES" w:bidi="ar-SA"/>
+              </w:rPr>
+              <w:t>PWMVentilador</w:t>
+            </w:r>
+            <w:proofErr w:type="spellEnd"/>
+          </w:p>
+        </w:tc>
+      </w:tr>
+    </w:tbl>
+    <w:p>
+      <w:pPr>
+        <w:jc w:val="both"/>
+      </w:pPr>
     </w:p>
     <w:p>
       <w:pPr>
@@ -250,7 +1460,10 @@
     <w:p>
       <w:pPr>
         <w:pStyle w:val="Prrafodelista"/>
-        <w:ind w:left="1416"/>
+        <w:numPr>
+          <w:ilvl w:val="0"/>
+          <w:numId w:val="2"/>
+        </w:numPr>
         <w:jc w:val="both"/>
         <w:rPr>
           <w:rFonts w:ascii="Arial" w:hAnsi="Arial" w:cs="Arial"/>
@@ -264,18 +1477,30 @@
           <w:sz w:val="25"/>
           <w:szCs w:val="25"/>
         </w:rPr>
-        <w:t>1) Todos los componentes del diseño lógico aparecen en el diseño físico.</w:t>
-      </w:r>
-      <w:r>
-        <w:br/>
-      </w:r>
-      <w:r>
-        <w:rPr>
-          <w:rFonts w:ascii="Arial" w:hAnsi="Arial" w:cs="Arial"/>
-          <w:sz w:val="25"/>
-          <w:szCs w:val="25"/>
-        </w:rPr>
-        <w:t>2) Todas las conexiones establecidas en el diseño lógico aparecen en el diseño físico.</w:t>
+        <w:t>Todos los componentes del diseño lógico aparecen en el diseño físico.</w:t>
+      </w:r>
+    </w:p>
+    <w:p>
+      <w:pPr>
+        <w:pStyle w:val="Prrafodelista"/>
+        <w:numPr>
+          <w:ilvl w:val="0"/>
+          <w:numId w:val="2"/>
+        </w:numPr>
+        <w:jc w:val="both"/>
+        <w:rPr>
+          <w:rFonts w:ascii="Arial" w:hAnsi="Arial" w:cs="Arial"/>
+          <w:sz w:val="25"/>
+          <w:szCs w:val="25"/>
+        </w:rPr>
+      </w:pPr>
+      <w:r>
+        <w:rPr>
+          <w:rFonts w:ascii="Arial" w:hAnsi="Arial" w:cs="Arial"/>
+          <w:sz w:val="25"/>
+          <w:szCs w:val="25"/>
+        </w:rPr>
+        <w:t>Todas las conexiones establecidas en el diseño lógico aparecen en el diseño físico.</w:t>
       </w:r>
     </w:p>
     <w:p>
@@ -699,6 +1924,95 @@
 <file path=word/numbering.xml><?xml version="1.0" encoding="utf-8"?>
 <w:numbering xmlns:wpc="http://schemas.microsoft.com/office/word/2010/wordprocessingCanvas" xmlns:cx="http://schemas.microsoft.com/office/drawing/2014/chartex" xmlns:cx1="http://schemas.microsoft.com/office/drawing/2015/9/8/chartex" xmlns:cx2="http://schemas.microsoft.com/office/drawing/2015/10/21/chartex" xmlns:cx3="http://schemas.microsoft.com/office/drawing/2016/5/9/chartex" xmlns:cx4="http://schemas.microsoft.com/office/drawing/2016/5/10/chartex" xmlns:cx5="http://schemas.microsoft.com/office/drawing/2016/5/11/chartex" xmlns:cx6="http://schemas.microsoft.com/office/drawing/2016/5/12/chartex" xmlns:cx7="http://schemas.microsoft.com/office/drawing/2016/5/13/chartex" xmlns:cx8="http://schemas.microsoft.com/office/drawing/2016/5/14/chartex" xmlns:mc="http://schemas.openxmlformats.org/markup-compatibility/2006" xmlns:aink="http://schemas.microsoft.com/office/drawing/2016/ink" xmlns:am3d="http://schemas.microsoft.com/office/drawing/2017/model3d" xmlns:o="urn:schemas-microsoft-com:office:office" xmlns:oel="http://schemas.microsoft.com/office/2019/extlst" xmlns:r="http://schemas.openxmlformats.org/officeDocument/2006/relationships" xmlns:m="http://schemas.openxmlformats.org/officeDocument/2006/math" xmlns:v="urn:schemas-microsoft-com:vml" xmlns:wp14="http://schemas.microsoft.com/office/word/2010/wordprocessingDrawing" xmlns:wp="http://schemas.openxmlformats.org/drawingml/2006/wordprocessingDrawing" xmlns:w10="urn:schemas-microsoft-com:office:word" xmlns:w="http://schemas.openxmlformats.org/wordprocessingml/2006/main" xmlns:w14="http://schemas.microsoft.com/office/word/2010/wordml" xmlns:w15="http://schemas.microsoft.com/office/word/2012/wordml" xmlns:w16cex="http://schemas.microsoft.com/office/word/2018/wordml/cex" xmlns:w16cid="http://schemas.microsoft.com/office/word/2016/wordml/cid" xmlns:w16="http://schemas.microsoft.com/office/word/2018/wordml" xmlns:w16sdtdh="http://schemas.microsoft.com/office/word/2020/wordml/sdtdatahash" xmlns:w16se="http://schemas.microsoft.com/office/word/2015/wordml/symex" xmlns:wpg="http://schemas.microsoft.com/office/word/2010/wordprocessingGroup" xmlns:wpi="http://schemas.microsoft.com/office/word/2010/wordprocessingInk" xmlns:wne="http://schemas.microsoft.com/office/word/2006/wordml" xmlns:wps="http://schemas.microsoft.com/office/word/2010/wordprocessingShape" mc:Ignorable="w14 w15 w16se w16cid w16 w16cex w16sdtdh wp14">
   <w:abstractNum w:abstractNumId="0" w15:restartNumberingAfterBreak="0">
+    <w:nsid w:val="51DC26AF"/>
+    <w:multiLevelType w:val="hybridMultilevel"/>
+    <w:tmpl w:val="D4D0AE66"/>
+    <w:lvl w:ilvl="0" w:tplc="ABF08EB8">
+      <w:start w:val="1"/>
+      <w:numFmt w:val="decimal"/>
+      <w:lvlText w:val="%1)"/>
+      <w:lvlJc w:val="left"/>
+      <w:pPr>
+        <w:ind w:left="1776" w:hanging="360"/>
+      </w:pPr>
+      <w:rPr>
+        <w:rFonts w:hint="default"/>
+      </w:rPr>
+    </w:lvl>
+    <w:lvl w:ilvl="1" w:tplc="0C0A0019" w:tentative="1">
+      <w:start w:val="1"/>
+      <w:numFmt w:val="lowerLetter"/>
+      <w:lvlText w:val="%2."/>
+      <w:lvlJc w:val="left"/>
+      <w:pPr>
+        <w:ind w:left="2496" w:hanging="360"/>
+      </w:pPr>
+    </w:lvl>
+    <w:lvl w:ilvl="2" w:tplc="0C0A001B" w:tentative="1">
+      <w:start w:val="1"/>
+      <w:numFmt w:val="lowerRoman"/>
+      <w:lvlText w:val="%3."/>
+      <w:lvlJc w:val="right"/>
+      <w:pPr>
+        <w:ind w:left="3216" w:hanging="180"/>
+      </w:pPr>
+    </w:lvl>
+    <w:lvl w:ilvl="3" w:tplc="0C0A000F" w:tentative="1">
+      <w:start w:val="1"/>
+      <w:numFmt w:val="decimal"/>
+      <w:lvlText w:val="%4."/>
+      <w:lvlJc w:val="left"/>
+      <w:pPr>
+        <w:ind w:left="3936" w:hanging="360"/>
+      </w:pPr>
+    </w:lvl>
+    <w:lvl w:ilvl="4" w:tplc="0C0A0019" w:tentative="1">
+      <w:start w:val="1"/>
+      <w:numFmt w:val="lowerLetter"/>
+      <w:lvlText w:val="%5."/>
+      <w:lvlJc w:val="left"/>
+      <w:pPr>
+        <w:ind w:left="4656" w:hanging="360"/>
+      </w:pPr>
+    </w:lvl>
+    <w:lvl w:ilvl="5" w:tplc="0C0A001B" w:tentative="1">
+      <w:start w:val="1"/>
+      <w:numFmt w:val="lowerRoman"/>
+      <w:lvlText w:val="%6."/>
+      <w:lvlJc w:val="right"/>
+      <w:pPr>
+        <w:ind w:left="5376" w:hanging="180"/>
+      </w:pPr>
+    </w:lvl>
+    <w:lvl w:ilvl="6" w:tplc="0C0A000F" w:tentative="1">
+      <w:start w:val="1"/>
+      <w:numFmt w:val="decimal"/>
+      <w:lvlText w:val="%7."/>
+      <w:lvlJc w:val="left"/>
+      <w:pPr>
+        <w:ind w:left="6096" w:hanging="360"/>
+      </w:pPr>
+    </w:lvl>
+    <w:lvl w:ilvl="7" w:tplc="0C0A0019" w:tentative="1">
+      <w:start w:val="1"/>
+      <w:numFmt w:val="lowerLetter"/>
+      <w:lvlText w:val="%8."/>
+      <w:lvlJc w:val="left"/>
+      <w:pPr>
+        <w:ind w:left="6816" w:hanging="360"/>
+      </w:pPr>
+    </w:lvl>
+    <w:lvl w:ilvl="8" w:tplc="0C0A001B" w:tentative="1">
+      <w:start w:val="1"/>
+      <w:numFmt w:val="lowerRoman"/>
+      <w:lvlText w:val="%9."/>
+      <w:lvlJc w:val="right"/>
+      <w:pPr>
+        <w:ind w:left="7536" w:hanging="180"/>
+      </w:pPr>
+    </w:lvl>
+  </w:abstractNum>
+  <w:abstractNum w:abstractNumId="1" w15:restartNumberingAfterBreak="0">
     <w:nsid w:val="5C143091"/>
     <w:multiLevelType w:val="hybridMultilevel"/>
     <w:tmpl w:val="042A12B0"/>
@@ -789,6 +2103,9 @@
     </w:lvl>
   </w:abstractNum>
   <w:num w:numId="1" w16cid:durableId="626814071">
+    <w:abstractNumId w:val="1"/>
+  </w:num>
+  <w:num w:numId="2" w16cid:durableId="2128890886">
     <w:abstractNumId w:val="0"/>
   </w:num>
 </w:numbering>
@@ -1231,6 +2548,25 @@
       <w:contextualSpacing/>
     </w:pPr>
   </w:style>
+  <w:style w:type="table" w:styleId="Tablaconcuadrcula">
+    <w:name w:val="Table Grid"/>
+    <w:basedOn w:val="Tablanormal"/>
+    <w:uiPriority w:val="39"/>
+    <w:rsid w:val="00492B24"/>
+    <w:pPr>
+      <w:spacing w:after="0" w:line="240" w:lineRule="auto"/>
+    </w:pPr>
+    <w:tblPr>
+      <w:tblBorders>
+        <w:top w:val="single" w:sz="4" w:space="0" w:color="auto"/>
+        <w:left w:val="single" w:sz="4" w:space="0" w:color="auto"/>
+        <w:bottom w:val="single" w:sz="4" w:space="0" w:color="auto"/>
+        <w:right w:val="single" w:sz="4" w:space="0" w:color="auto"/>
+        <w:insideH w:val="single" w:sz="4" w:space="0" w:color="auto"/>
+        <w:insideV w:val="single" w:sz="4" w:space="0" w:color="auto"/>
+      </w:tblBorders>
+    </w:tblPr>
+  </w:style>
 </w:styles>
 </file>
 

</xml_diff>

<commit_message>
Completados diseño SW y empezadas trazas y documentacion HWSw
</commit_message>
<xml_diff>
--- a/Documentacion, Especificacion y Diseño/DocumentoDiseñoHWySW.docx
+++ b/Documentacion, Especificacion y Diseño/DocumentoDiseñoHWySW.docx
@@ -81,16 +81,14 @@
         <w:rPr>
           <w:rFonts w:cstheme="minorHAnsi"/>
         </w:rPr>
-        <w:t xml:space="preserve">Nos hemos basado en una estructura de arquitectura </w:t>
-      </w:r>
-      <w:proofErr w:type="spellStart"/>
+        <w:t>Nos hemos basado en una estructura de arquitectura sensore</w:t>
+      </w:r>
       <w:r>
         <w:rPr>
           <w:rFonts w:cstheme="minorHAnsi"/>
         </w:rPr>
-        <w:t>sensore</w:t>
-      </w:r>
-      <w:proofErr w:type="spellEnd"/>
+        <w:t>s</w:t>
+      </w:r>
       <w:r>
         <w:rPr>
           <w:rFonts w:cstheme="minorHAnsi"/>
@@ -149,10 +147,10 @@
           <w:noProof/>
         </w:rPr>
         <w:drawing>
-          <wp:inline distT="0" distB="0" distL="0" distR="0" wp14:anchorId="34A0C157" wp14:editId="7D21CF4D">
-            <wp:extent cx="5400040" cy="4123055"/>
+          <wp:inline distT="0" distB="0" distL="0" distR="0" wp14:anchorId="34A0C157" wp14:editId="20A2BEBF">
+            <wp:extent cx="5399697" cy="4123055"/>
             <wp:effectExtent l="0" t="0" r="0" b="0"/>
-            <wp:docPr id="2" name="Imagen 2" descr="Diagrama, Esquemático&#10;&#10;Descripción generada automáticamente"/>
+            <wp:docPr id="2" name="Imagen 2"/>
             <wp:cNvGraphicFramePr>
               <a:graphicFrameLocks xmlns:a="http://schemas.openxmlformats.org/drawingml/2006/main" noChangeAspect="1"/>
             </wp:cNvGraphicFramePr>
@@ -160,7 +158,7 @@
               <a:graphicData uri="http://schemas.openxmlformats.org/drawingml/2006/picture">
                 <pic:pic xmlns:pic="http://schemas.openxmlformats.org/drawingml/2006/picture">
                   <pic:nvPicPr>
-                    <pic:cNvPr id="2" name="Imagen 2" descr="Diagrama, Esquemático&#10;&#10;Descripción generada automáticamente"/>
+                    <pic:cNvPr id="2" name="Imagen 2"/>
                     <pic:cNvPicPr/>
                   </pic:nvPicPr>
                   <pic:blipFill>
@@ -178,7 +176,7 @@
                   <pic:spPr>
                     <a:xfrm>
                       <a:off x="0" y="0"/>
-                      <a:ext cx="5400040" cy="4123055"/>
+                      <a:ext cx="5399697" cy="4123055"/>
                     </a:xfrm>
                     <a:prstGeom prst="rect">
                       <a:avLst/>
@@ -271,40 +269,81 @@
         <w:jc w:val="both"/>
         <w:rPr>
           <w:rFonts w:cstheme="minorHAnsi"/>
+          <w:u w:val="single"/>
         </w:rPr>
       </w:pPr>
       <w:r>
         <w:rPr>
           <w:rFonts w:cstheme="minorHAnsi"/>
         </w:rPr>
-        <w:t xml:space="preserve">A partir del diseño SW de alto nivel hemos elaborado un diagrama de estados en el que </w:t>
-      </w:r>
-      <w:proofErr w:type="spellStart"/>
+        <w:t>A partir del diseño SW de alto nivel hemos elaborado un diagrama de estados en el que partien</w:t>
+      </w:r>
       <w:r>
         <w:rPr>
           <w:rFonts w:cstheme="minorHAnsi"/>
         </w:rPr>
-        <w:t>partieno</w:t>
-      </w:r>
-      <w:proofErr w:type="spellEnd"/>
+        <w:t>d</w:t>
+      </w:r>
       <w:r>
         <w:rPr>
           <w:rFonts w:cstheme="minorHAnsi"/>
         </w:rPr>
-        <w:t xml:space="preserve"> de un estado de apagado inicial se inicia la palca SMA_LAMP y los periféricos, y al acceder a la </w:t>
+        <w:t xml:space="preserve">o de un estado de apagado inicial se inicia la palca SMA_LAMP y los periféricos, y al </w:t>
       </w:r>
       <w:r>
         <w:rPr>
           <w:rFonts w:cstheme="minorHAnsi"/>
         </w:rPr>
         <w:lastRenderedPageBreak/>
-        <w:t>memoria o bien se pone una configuración por defecto o la guardada previamente.</w:t>
+        <w:t xml:space="preserve">acceder a la memoria o bien se pone </w:t>
       </w:r>
       <w:r>
         <w:rPr>
           <w:rFonts w:cstheme="minorHAnsi"/>
         </w:rPr>
-        <w:t xml:space="preserve"> Una vez hecho eso se arranca el SMA_COMP, que iniciará sus ventanas, y se quedará en un bucle infinito que comprobará que se puede conectar al SMA_LAMP. Si no puede se cierra y deberá reiniciarse. Si se conecta con éxito procederá a mostrar los datos de los sensores en un periodo de tiempo preestablecido y dará la opción de aceptar por entrada de terminal o botón el permitir modificar la luz y la velocidad del ventilador. Una vez la configuración se ha realizado el SMA_LAMP procederá a escribir los datos en la memoria para un posible acceso futuro tras apagar.</w:t>
+        <w:t xml:space="preserve">la configuración anterior, o si no existe la </w:t>
+      </w:r>
+      <w:r>
+        <w:rPr>
+          <w:rFonts w:cstheme="minorHAnsi"/>
+        </w:rPr>
+        <w:t>configuración por defecto</w:t>
+      </w:r>
+      <w:r>
+        <w:rPr>
+          <w:rFonts w:cstheme="minorHAnsi"/>
+        </w:rPr>
+        <w:t xml:space="preserve"> de luz blanca y motor apagado.</w:t>
+      </w:r>
+      <w:r>
+        <w:rPr>
+          <w:rFonts w:cstheme="minorHAnsi"/>
+        </w:rPr>
+        <w:t xml:space="preserve"> Una vez hecho eso se arranca el SMA_COMP, que iniciará sus ventanas, y se quedará en un bucle infinito que comprobará que se puede conectar al SMA_LAMP. Si no puede se cierra y deberá reiniciarse</w:t>
+      </w:r>
+      <w:r>
+        <w:rPr>
+          <w:rFonts w:cstheme="minorHAnsi"/>
+        </w:rPr>
+        <w:t xml:space="preserve"> para volver a intentarlo</w:t>
+      </w:r>
+      <w:r>
+        <w:rPr>
+          <w:rFonts w:cstheme="minorHAnsi"/>
+        </w:rPr>
+        <w:t>. Si se conecta con éxito procederá a mostrar los datos de los sensores en un periodo de tiempo preestablecido</w:t>
+      </w:r>
+      <w:r>
+        <w:rPr>
+          <w:rFonts w:cstheme="minorHAnsi"/>
+        </w:rPr>
+        <w:t xml:space="preserve"> (1 o 5 segundos)</w:t>
+      </w:r>
+      <w:r>
+        <w:rPr>
+          <w:rFonts w:cstheme="minorHAnsi"/>
+        </w:rPr>
+        <w:t xml:space="preserve"> y dará la opción de aceptar por entrada de terminal o botón el permitir modificar la luz y la velocidad del ventilador. Una vez la configuración se ha realizado el SMA_LAMP procederá a escribir los datos en la memoria para un posible acceso futuro tras apagar.</w:t>
       </w:r>
     </w:p>
     <w:p>
@@ -321,10 +360,10 @@
           <w:noProof/>
         </w:rPr>
         <w:drawing>
-          <wp:inline distT="0" distB="0" distL="0" distR="0" wp14:anchorId="6DADE32B" wp14:editId="15F558D7">
-            <wp:extent cx="5400040" cy="2038350"/>
+          <wp:inline distT="0" distB="0" distL="0" distR="0" wp14:anchorId="6DADE32B" wp14:editId="42DC33A4">
+            <wp:extent cx="5399629" cy="2038350"/>
             <wp:effectExtent l="0" t="0" r="0" b="0"/>
-            <wp:docPr id="3" name="Imagen 3" descr="Imagen que contiene Diagrama&#10;&#10;Descripción generada automáticamente"/>
+            <wp:docPr id="3" name="Imagen 3"/>
             <wp:cNvGraphicFramePr>
               <a:graphicFrameLocks xmlns:a="http://schemas.openxmlformats.org/drawingml/2006/main" noChangeAspect="1"/>
             </wp:cNvGraphicFramePr>
@@ -332,7 +371,7 @@
               <a:graphicData uri="http://schemas.openxmlformats.org/drawingml/2006/picture">
                 <pic:pic xmlns:pic="http://schemas.openxmlformats.org/drawingml/2006/picture">
                   <pic:nvPicPr>
-                    <pic:cNvPr id="3" name="Imagen 3" descr="Imagen que contiene Diagrama&#10;&#10;Descripción generada automáticamente"/>
+                    <pic:cNvPr id="3" name="Imagen 3"/>
                     <pic:cNvPicPr/>
                   </pic:nvPicPr>
                   <pic:blipFill>
@@ -350,7 +389,7 @@
                   <pic:spPr>
                     <a:xfrm>
                       <a:off x="0" y="0"/>
-                      <a:ext cx="5400040" cy="2038350"/>
+                      <a:ext cx="5399629" cy="2038350"/>
                     </a:xfrm>
                     <a:prstGeom prst="rect">
                       <a:avLst/>
@@ -534,6 +573,15 @@
                 <w:lang w:eastAsia="es-ES" w:bidi="ar-SA"/>
               </w:rPr>
             </w:pPr>
+            <w:r>
+              <w:rPr>
+                <w:rFonts w:ascii="Arial" w:eastAsia="Times New Roman" w:hAnsi="Arial" w:cs="Arial"/>
+                <w:sz w:val="25"/>
+                <w:szCs w:val="25"/>
+                <w:lang w:eastAsia="es-ES" w:bidi="ar-SA"/>
+              </w:rPr>
+              <w:t>SMA-LAMP, ordenador Linux</w:t>
+            </w:r>
           </w:p>
         </w:tc>
         <w:tc>
@@ -599,6 +647,24 @@
                 <w:lang w:eastAsia="es-ES" w:bidi="ar-SA"/>
               </w:rPr>
             </w:pPr>
+            <w:r>
+              <w:rPr>
+                <w:rFonts w:ascii="Arial" w:eastAsia="Times New Roman" w:hAnsi="Arial" w:cs="Arial"/>
+                <w:sz w:val="25"/>
+                <w:szCs w:val="25"/>
+                <w:lang w:eastAsia="es-ES" w:bidi="ar-SA"/>
+              </w:rPr>
+              <w:t>Sensor Temperatura, Humedad, Ruido, CO2 y Luminosidad</w:t>
+            </w:r>
+            <w:r>
+              <w:rPr>
+                <w:rFonts w:ascii="Arial" w:eastAsia="Times New Roman" w:hAnsi="Arial" w:cs="Arial"/>
+                <w:sz w:val="25"/>
+                <w:szCs w:val="25"/>
+                <w:lang w:eastAsia="es-ES" w:bidi="ar-SA"/>
+              </w:rPr>
+              <w:t>, SMA-LAMP y ordenador Linux.</w:t>
+            </w:r>
           </w:p>
         </w:tc>
         <w:tc>
@@ -622,6 +688,15 @@
                 <w:lang w:eastAsia="es-ES" w:bidi="ar-SA"/>
               </w:rPr>
               <w:t>Sensor Temperatura, Humedad, Ruido, CO2 y Luminosidad</w:t>
+            </w:r>
+            <w:r>
+              <w:rPr>
+                <w:rFonts w:ascii="Arial" w:eastAsia="Times New Roman" w:hAnsi="Arial" w:cs="Arial"/>
+                <w:sz w:val="25"/>
+                <w:szCs w:val="25"/>
+                <w:lang w:eastAsia="es-ES" w:bidi="ar-SA"/>
+              </w:rPr>
+              <w:t>; SMA-LAMP y SMA-COMP</w:t>
             </w:r>
           </w:p>
         </w:tc>
@@ -738,6 +813,62 @@
                 <w:lang w:eastAsia="es-ES" w:bidi="ar-SA"/>
               </w:rPr>
             </w:pPr>
+            <w:r>
+              <w:rPr>
+                <w:rFonts w:ascii="Arial" w:eastAsia="Times New Roman" w:hAnsi="Arial" w:cs="Arial"/>
+                <w:sz w:val="25"/>
+                <w:szCs w:val="25"/>
+                <w:lang w:eastAsia="es-ES" w:bidi="ar-SA"/>
+              </w:rPr>
+              <w:t>SMA-LAMP</w:t>
+            </w:r>
+            <w:r>
+              <w:rPr>
+                <w:rFonts w:ascii="Arial" w:eastAsia="Times New Roman" w:hAnsi="Arial" w:cs="Arial"/>
+                <w:sz w:val="25"/>
+                <w:szCs w:val="25"/>
+                <w:lang w:eastAsia="es-ES" w:bidi="ar-SA"/>
+              </w:rPr>
+              <w:t xml:space="preserve"> (registros</w:t>
+            </w:r>
+            <w:r>
+              <w:rPr>
+                <w:rFonts w:ascii="Arial" w:eastAsia="Times New Roman" w:hAnsi="Arial" w:cs="Arial"/>
+                <w:sz w:val="25"/>
+                <w:szCs w:val="25"/>
+                <w:lang w:eastAsia="es-ES" w:bidi="ar-SA"/>
+              </w:rPr>
+              <w:t>/</w:t>
+            </w:r>
+            <w:proofErr w:type="spellStart"/>
+            <w:r>
+              <w:rPr>
+                <w:rFonts w:ascii="Arial" w:eastAsia="Times New Roman" w:hAnsi="Arial" w:cs="Arial"/>
+                <w:sz w:val="25"/>
+                <w:szCs w:val="25"/>
+                <w:lang w:eastAsia="es-ES" w:bidi="ar-SA"/>
+              </w:rPr>
+              <w:t>mem</w:t>
+            </w:r>
+            <w:proofErr w:type="spellEnd"/>
+            <w:r>
+              <w:rPr>
+                <w:rFonts w:ascii="Arial" w:eastAsia="Times New Roman" w:hAnsi="Arial" w:cs="Arial"/>
+                <w:sz w:val="25"/>
+                <w:szCs w:val="25"/>
+                <w:lang w:eastAsia="es-ES" w:bidi="ar-SA"/>
+              </w:rPr>
+              <w:t xml:space="preserve"> volátil</w:t>
+            </w:r>
+            <w:r>
+              <w:rPr>
+                <w:rFonts w:ascii="Arial" w:eastAsia="Times New Roman" w:hAnsi="Arial" w:cs="Arial"/>
+                <w:sz w:val="25"/>
+                <w:szCs w:val="25"/>
+                <w:lang w:eastAsia="es-ES" w:bidi="ar-SA"/>
+              </w:rPr>
+              <w:t>)</w:t>
+            </w:r>
           </w:p>
         </w:tc>
         <w:tc>
@@ -821,6 +952,24 @@
                 <w:lang w:eastAsia="es-ES" w:bidi="ar-SA"/>
               </w:rPr>
             </w:pPr>
+            <w:r>
+              <w:rPr>
+                <w:rFonts w:ascii="Arial" w:eastAsia="Times New Roman" w:hAnsi="Arial" w:cs="Arial"/>
+                <w:sz w:val="25"/>
+                <w:szCs w:val="25"/>
+                <w:lang w:eastAsia="es-ES" w:bidi="ar-SA"/>
+              </w:rPr>
+              <w:t xml:space="preserve">Ordenador </w:t>
+            </w:r>
+            <w:r>
+              <w:rPr>
+                <w:rFonts w:ascii="Arial" w:eastAsia="Times New Roman" w:hAnsi="Arial" w:cs="Arial"/>
+                <w:sz w:val="25"/>
+                <w:szCs w:val="25"/>
+                <w:lang w:eastAsia="es-ES" w:bidi="ar-SA"/>
+              </w:rPr>
+              <w:t>Linux</w:t>
+            </w:r>
           </w:p>
         </w:tc>
         <w:tc>
@@ -1120,6 +1269,7 @@
                 <w:szCs w:val="25"/>
                 <w:lang w:eastAsia="es-ES" w:bidi="ar-SA"/>
               </w:rPr>
+              <w:lastRenderedPageBreak/>
               <w:t>MO-</w:t>
             </w:r>
             <w:r>
@@ -1288,7 +1438,6 @@
                 <w:szCs w:val="25"/>
                 <w:lang w:eastAsia="es-ES" w:bidi="ar-SA"/>
               </w:rPr>
-              <w:lastRenderedPageBreak/>
               <w:t>AC-10</w:t>
             </w:r>
           </w:p>

</xml_diff>

<commit_message>
Tratado de hacer parte del circuito sin cruces y con especificaciones
</commit_message>
<xml_diff>
--- a/Documentacion, Especificacion y Diseño/DocumentoDiseñoHWySW.docx
+++ b/Documentacion, Especificacion y Diseño/DocumentoDiseñoHWySW.docx
@@ -49,7 +49,25 @@
           <w:sz w:val="25"/>
           <w:szCs w:val="25"/>
         </w:rPr>
-        <w:t>1. Diseño software de alto nivel. Se planteará el diseño software de alto nivel (solo grandes bloques del sistema) utilizando para ello un diagrama de bloques (SysML).</w:t>
+        <w:t>1. Diseño software de alto nivel. Se planteará el diseño software de alto nivel (solo grandes bloques del sistema) utilizando para ello un diagrama de bloques (</w:t>
+      </w:r>
+      <w:proofErr w:type="spellStart"/>
+      <w:r>
+        <w:rPr>
+          <w:rFonts w:ascii="Arial" w:hAnsi="Arial" w:cs="Arial"/>
+          <w:sz w:val="25"/>
+          <w:szCs w:val="25"/>
+        </w:rPr>
+        <w:t>SysML</w:t>
+      </w:r>
+      <w:proofErr w:type="spellEnd"/>
+      <w:r>
+        <w:rPr>
+          <w:rFonts w:ascii="Arial" w:hAnsi="Arial" w:cs="Arial"/>
+          <w:sz w:val="25"/>
+          <w:szCs w:val="25"/>
+        </w:rPr>
+        <w:t>).</w:t>
       </w:r>
     </w:p>
     <w:p>
@@ -75,7 +93,49 @@
         <w:rPr>
           <w:rFonts w:cstheme="minorHAnsi"/>
         </w:rPr>
-        <w:t>-controlador-actuadores, en las que los sensores entregan los datos a la unidad SMA_LAMP de control que será la que actúe sobre los LEDes y motor PWM. Nótese que se incluyen dos bloques adicionales, uno que permite la comunicación en doble sentido con un usuario Linux, y otro que almacenará las características de los actuadores PWM y LEDes en memoria flash cada vez que se modifiquen.</w:t>
+        <w:t xml:space="preserve">-controlador-actuadores, en las que los sensores entregan los datos a la unidad SMA_LAMP de control que será la que actúe sobre los </w:t>
+      </w:r>
+      <w:proofErr w:type="spellStart"/>
+      <w:r>
+        <w:rPr>
+          <w:rFonts w:cstheme="minorHAnsi"/>
+        </w:rPr>
+        <w:t>LEDes</w:t>
+      </w:r>
+      <w:proofErr w:type="spellEnd"/>
+      <w:r>
+        <w:rPr>
+          <w:rFonts w:cstheme="minorHAnsi"/>
+        </w:rPr>
+        <w:t xml:space="preserve"> y motor PWM. Nótese que se incluyen dos bloques adicionales, uno que permite la comunicación en doble sentido con un usuario Linux, y otro que almacenará las características de los actuadores PWM y </w:t>
+      </w:r>
+      <w:proofErr w:type="spellStart"/>
+      <w:r>
+        <w:rPr>
+          <w:rFonts w:cstheme="minorHAnsi"/>
+        </w:rPr>
+        <w:t>LEDes</w:t>
+      </w:r>
+      <w:proofErr w:type="spellEnd"/>
+      <w:r>
+        <w:rPr>
+          <w:rFonts w:cstheme="minorHAnsi"/>
+        </w:rPr>
+        <w:t xml:space="preserve"> en memoria </w:t>
+      </w:r>
+      <w:proofErr w:type="gramStart"/>
+      <w:r>
+        <w:rPr>
+          <w:rFonts w:cstheme="minorHAnsi"/>
+        </w:rPr>
+        <w:t>flash</w:t>
+      </w:r>
+      <w:proofErr w:type="gramEnd"/>
+      <w:r>
+        <w:rPr>
+          <w:rFonts w:cstheme="minorHAnsi"/>
+        </w:rPr>
+        <w:t xml:space="preserve"> cada vez que se modifiquen.</w:t>
       </w:r>
     </w:p>
     <w:p>
@@ -172,8 +232,37 @@
         <w:rPr>
           <w:rFonts w:cstheme="minorHAnsi"/>
         </w:rPr>
-        <w:t xml:space="preserve">Según las indicaciones de la documentación del Microchip PIC 16F886, el circuito necesita de alimentación y señal de reloj para funcionar. Según el manual, entre Vpp y Vdd debe haber una resistencia mayor de </w:t>
-      </w:r>
+        <w:t xml:space="preserve">Según las indicaciones de la documentación del Microchip PIC 16F886, el circuito necesita de alimentación y señal de reloj para funcionar. Según el manual, entre </w:t>
+      </w:r>
+      <w:proofErr w:type="spellStart"/>
+      <w:r>
+        <w:rPr>
+          <w:rFonts w:cstheme="minorHAnsi"/>
+        </w:rPr>
+        <w:t>Vpp</w:t>
+      </w:r>
+      <w:proofErr w:type="spellEnd"/>
+      <w:r>
+        <w:rPr>
+          <w:rFonts w:cstheme="minorHAnsi"/>
+        </w:rPr>
+        <w:t xml:space="preserve"> y </w:t>
+      </w:r>
+      <w:proofErr w:type="spellStart"/>
+      <w:r>
+        <w:rPr>
+          <w:rFonts w:cstheme="minorHAnsi"/>
+        </w:rPr>
+        <w:t>Vdd</w:t>
+      </w:r>
+      <w:proofErr w:type="spellEnd"/>
+      <w:r>
+        <w:rPr>
+          <w:rFonts w:cstheme="minorHAnsi"/>
+        </w:rPr>
+        <w:t xml:space="preserve"> debe haber una resistencia mayor de </w:t>
+      </w:r>
+      <w:proofErr w:type="gramStart"/>
       <w:r>
         <w:rPr>
           <w:rFonts w:cstheme="minorHAnsi"/>
@@ -183,6 +272,7 @@
       <w:r>
         <w:t>Ω</w:t>
       </w:r>
+      <w:proofErr w:type="gramEnd"/>
       <w:r>
         <w:rPr>
           <w:rFonts w:cstheme="minorHAnsi"/>
@@ -202,7 +292,21 @@
         <w:rPr>
           <w:rFonts w:cstheme="minorHAnsi"/>
         </w:rPr>
-        <w:t>opcionalmente un condensador que conecte Vpp y GND. Nosotros hemos elegido aplicar 5k</w:t>
+        <w:t xml:space="preserve">opcionalmente un condensador que conecte </w:t>
+      </w:r>
+      <w:proofErr w:type="spellStart"/>
+      <w:r>
+        <w:rPr>
+          <w:rFonts w:cstheme="minorHAnsi"/>
+        </w:rPr>
+        <w:t>Vpp</w:t>
+      </w:r>
+      <w:proofErr w:type="spellEnd"/>
+      <w:r>
+        <w:rPr>
+          <w:rFonts w:cstheme="minorHAnsi"/>
+        </w:rPr>
+        <w:t xml:space="preserve"> y GND. Nosotros hemos elegido aplicar 5k</w:t>
       </w:r>
       <w:r>
         <w:t>Ω</w:t>
@@ -225,11 +329,33 @@
         </w:rPr>
         <w:t xml:space="preserve"> </w:t>
       </w:r>
-      <w:r>
-        <w:rPr>
-          <w:rFonts w:cstheme="minorHAnsi"/>
-        </w:rPr>
-        <w:t>Además ambas entradas Vss deben estar conectadas</w:t>
+      <w:proofErr w:type="gramStart"/>
+      <w:r>
+        <w:rPr>
+          <w:rFonts w:cstheme="minorHAnsi"/>
+        </w:rPr>
+        <w:t>Además</w:t>
+      </w:r>
+      <w:proofErr w:type="gramEnd"/>
+      <w:r>
+        <w:rPr>
+          <w:rFonts w:cstheme="minorHAnsi"/>
+        </w:rPr>
+        <w:t xml:space="preserve"> ambas entradas </w:t>
+      </w:r>
+      <w:proofErr w:type="spellStart"/>
+      <w:r>
+        <w:rPr>
+          <w:rFonts w:cstheme="minorHAnsi"/>
+        </w:rPr>
+        <w:t>Vss</w:t>
+      </w:r>
+      <w:proofErr w:type="spellEnd"/>
+      <w:r>
+        <w:rPr>
+          <w:rFonts w:cstheme="minorHAnsi"/>
+        </w:rPr>
+        <w:t xml:space="preserve"> deben estar conectadas</w:t>
       </w:r>
       <w:r>
         <w:rPr>
@@ -254,7 +380,21 @@
           <w:rFonts w:cstheme="minorHAnsi"/>
         </w:rPr>
         <w:lastRenderedPageBreak/>
-        <w:t>según las indicaciones del manual debe ir acompañado de dos condensadores de 22 pF conectados cada uno a un lado del cristal, y entre sí a tierra.</w:t>
+        <w:t xml:space="preserve">según las indicaciones del manual debe ir acompañado de dos condensadores de 22 </w:t>
+      </w:r>
+      <w:proofErr w:type="spellStart"/>
+      <w:r>
+        <w:rPr>
+          <w:rFonts w:cstheme="minorHAnsi"/>
+        </w:rPr>
+        <w:t>pF</w:t>
+      </w:r>
+      <w:proofErr w:type="spellEnd"/>
+      <w:r>
+        <w:rPr>
+          <w:rFonts w:cstheme="minorHAnsi"/>
+        </w:rPr>
+        <w:t xml:space="preserve"> conectados cada uno a un lado del cristal, y entre sí a tierra.</w:t>
       </w:r>
     </w:p>
     <w:p>
@@ -264,11 +404,19 @@
           <w:rFonts w:cstheme="minorHAnsi"/>
         </w:rPr>
       </w:pPr>
-      <w:r>
-        <w:rPr>
-          <w:rFonts w:cstheme="minorHAnsi"/>
-        </w:rPr>
-        <w:t xml:space="preserve">Además hemos tenido en cuenta el regulador lineal A7800 para una salida fija y eliminación de ruido, por el cuál debíamos asignar al regulador dos condensadores </w:t>
+      <w:proofErr w:type="gramStart"/>
+      <w:r>
+        <w:rPr>
+          <w:rFonts w:cstheme="minorHAnsi"/>
+        </w:rPr>
+        <w:t>Además</w:t>
+      </w:r>
+      <w:proofErr w:type="gramEnd"/>
+      <w:r>
+        <w:rPr>
+          <w:rFonts w:cstheme="minorHAnsi"/>
+        </w:rPr>
+        <w:t xml:space="preserve"> hemos tenido en cuenta el regulador lineal A7800 para una salida fija y eliminación de ruido, por el cuál debíamos asignar al regulador dos condensadores </w:t>
       </w:r>
       <w:r>
         <w:rPr>
@@ -300,7 +448,33 @@
         <w:rPr>
           <w:rFonts w:cstheme="minorHAnsi"/>
         </w:rPr>
-        <w:t xml:space="preserve"> el PICKIT3 según las especificaciones (PIN1 al MCLR, PIN2 a Vdd, PIN3 a GND, PIN4 a RB7 y PIN5 a RB6); creado un </w:t>
+        <w:t xml:space="preserve"> el PICKIT3 según las especificaciones (PIN1 al MCLR, PIN2 a </w:t>
+      </w:r>
+      <w:proofErr w:type="spellStart"/>
+      <w:r>
+        <w:rPr>
+          <w:rFonts w:cstheme="minorHAnsi"/>
+        </w:rPr>
+        <w:t>Vdd</w:t>
+      </w:r>
+      <w:proofErr w:type="spellEnd"/>
+      <w:r>
+        <w:rPr>
+          <w:rFonts w:cstheme="minorHAnsi"/>
+        </w:rPr>
+        <w:t>, PIN3 a GND, PIN4 a RB7 y PIN5 a RB6</w:t>
+      </w:r>
+      <w:r>
+        <w:rPr>
+          <w:rFonts w:cstheme="minorHAnsi"/>
+        </w:rPr>
+        <w:t>, dejando PGM sin implementar</w:t>
+      </w:r>
+      <w:r>
+        <w:rPr>
+          <w:rFonts w:cstheme="minorHAnsi"/>
+        </w:rPr>
+        <w:t xml:space="preserve">); creado un </w:t>
       </w:r>
       <w:r>
         <w:rPr>
@@ -318,19 +492,7 @@
         <w:rPr>
           <w:rFonts w:cstheme="minorHAnsi"/>
         </w:rPr>
-        <w:t xml:space="preserve"> y colocado un conector 01x08 en el que los pines 1, 4 y 5 son de entradas analógicas de ruido, </w:t>
-      </w:r>
-      <w:r>
-        <w:rPr>
-          <w:rFonts w:cstheme="minorHAnsi"/>
-        </w:rPr>
-        <w:t>humedad</w:t>
-      </w:r>
-      <w:r>
-        <w:rPr>
-          <w:rFonts w:cstheme="minorHAnsi"/>
-        </w:rPr>
-        <w:t xml:space="preserve"> relativa y temperatura y conectan con los pines analógicos AN0, AN1 y AN2, los pines</w:t>
+        <w:t xml:space="preserve"> y colocado un conector 01x08 en el que los pines 1, 4 y 5 son de entradas analógicas de ruido, humedad relativa y temperatura y conectan con los pines analógicos AN0, AN1 y AN2, los pines</w:t>
       </w:r>
       <w:r>
         <w:rPr>
@@ -366,7 +528,21 @@
         <w:rPr>
           <w:rFonts w:cstheme="minorHAnsi"/>
         </w:rPr>
-        <w:t>muy probable que aunque el pin 8 se conecte al SDO del</w:t>
+        <w:t xml:space="preserve">muy probable </w:t>
+      </w:r>
+      <w:proofErr w:type="gramStart"/>
+      <w:r>
+        <w:rPr>
+          <w:rFonts w:cstheme="minorHAnsi"/>
+        </w:rPr>
+        <w:t>que</w:t>
+      </w:r>
+      <w:proofErr w:type="gramEnd"/>
+      <w:r>
+        <w:rPr>
+          <w:rFonts w:cstheme="minorHAnsi"/>
+        </w:rPr>
+        <w:t xml:space="preserve"> aunque el pin 8 se conecte al SDO del</w:t>
       </w:r>
       <w:r>
         <w:rPr>
@@ -430,135 +606,223 @@
           </wp:inline>
         </w:drawing>
       </w:r>
-      <w:r>
-        <w:br/>
-      </w:r>
-      <w:r>
-        <w:rPr>
-          <w:rFonts w:ascii="Arial" w:hAnsi="Arial" w:cs="Arial"/>
-          <w:sz w:val="25"/>
-          <w:szCs w:val="25"/>
-        </w:rPr>
-        <w:t>3. Diseño software detallado. Por medio de diagramas de estado, diagramas de secuencia u otros</w:t>
-      </w:r>
-      <w:r>
-        <w:t xml:space="preserve"> </w:t>
-      </w:r>
-      <w:r>
-        <w:rPr>
-          <w:rFonts w:ascii="Arial" w:hAnsi="Arial" w:cs="Arial"/>
-          <w:sz w:val="25"/>
-          <w:szCs w:val="25"/>
-        </w:rPr>
-        <w:t>recursos que se consideren apropiados, debe plantearse el diseño detallado del componente</w:t>
-      </w:r>
-      <w:r>
-        <w:t xml:space="preserve"> </w:t>
-      </w:r>
-      <w:r>
-        <w:rPr>
-          <w:rFonts w:ascii="Arial" w:hAnsi="Arial" w:cs="Arial"/>
-          <w:sz w:val="25"/>
-          <w:szCs w:val="25"/>
-        </w:rPr>
-        <w:t>software del sistema.</w:t>
-      </w:r>
     </w:p>
     <w:p>
       <w:pPr>
         <w:jc w:val="both"/>
-        <w:rPr>
-          <w:rFonts w:cstheme="minorHAnsi"/>
-          <w:u w:val="single"/>
-        </w:rPr>
-      </w:pPr>
-      <w:r>
-        <w:rPr>
-          <w:rFonts w:cstheme="minorHAnsi"/>
-        </w:rPr>
-        <w:t>A partir del diseño SW de alto nivel hemos elaborado un diagrama de estados en el que partien</w:t>
-      </w:r>
-      <w:r>
-        <w:rPr>
-          <w:rFonts w:cstheme="minorHAnsi"/>
-        </w:rPr>
-        <w:t>d</w:t>
-      </w:r>
-      <w:r>
-        <w:rPr>
-          <w:rFonts w:cstheme="minorHAnsi"/>
-        </w:rPr>
-        <w:t xml:space="preserve">o de un estado de apagado inicial se inicia la palca SMA_LAMP y los periféricos, y al acceder a la memoria o bien se pone </w:t>
-      </w:r>
-      <w:r>
-        <w:rPr>
-          <w:rFonts w:cstheme="minorHAnsi"/>
-        </w:rPr>
-        <w:t xml:space="preserve">la configuración anterior, o si no existe la </w:t>
-      </w:r>
-      <w:r>
-        <w:rPr>
-          <w:rFonts w:cstheme="minorHAnsi"/>
-        </w:rPr>
-        <w:t>configuración por defecto</w:t>
-      </w:r>
-      <w:r>
-        <w:rPr>
-          <w:rFonts w:cstheme="minorHAnsi"/>
-        </w:rPr>
-        <w:t xml:space="preserve"> de luz blanca y motor apagado.</w:t>
-      </w:r>
-      <w:r>
-        <w:rPr>
-          <w:rFonts w:cstheme="minorHAnsi"/>
-        </w:rPr>
-        <w:t xml:space="preserve"> Una vez hecho eso se arranca el SMA_COMP, que iniciará sus ventanas, y se quedará en un bucle infinito que comprobará que se puede conectar al SMA_LAMP. Si no puede se cierra y deberá reiniciarse</w:t>
-      </w:r>
-      <w:r>
-        <w:rPr>
-          <w:rFonts w:cstheme="minorHAnsi"/>
-        </w:rPr>
-        <w:t xml:space="preserve"> para volver a intentarlo</w:t>
-      </w:r>
-      <w:r>
-        <w:rPr>
-          <w:rFonts w:cstheme="minorHAnsi"/>
-        </w:rPr>
-        <w:t xml:space="preserve">. Si se conecta </w:t>
-      </w:r>
-      <w:r>
-        <w:rPr>
-          <w:rFonts w:cstheme="minorHAnsi"/>
-        </w:rPr>
-        <w:lastRenderedPageBreak/>
-        <w:t>con éxito procederá a mostrar los datos de los sensores en un periodo de tiempo preestablecido</w:t>
-      </w:r>
-      <w:r>
-        <w:rPr>
-          <w:rFonts w:cstheme="minorHAnsi"/>
-        </w:rPr>
-        <w:t xml:space="preserve"> (1 o 5 segundos)</w:t>
-      </w:r>
-      <w:r>
-        <w:rPr>
-          <w:rFonts w:cstheme="minorHAnsi"/>
-        </w:rPr>
-        <w:t xml:space="preserve"> y dará la opción de aceptar por entrada de terminal o botón el permitir modificar la luz y la velocidad del ventilador. Una vez la configuración se ha realizado el SMA_LAMP procederá a escribir los datos en la memoria para un posible acceso futuro tras apagar.</w:t>
+      </w:pPr>
+      <w:r>
+        <w:t xml:space="preserve">Sin embargo, al final por limitaciones a nivel físico (específicamente asegurarse de que todos los cables pudieran pasar sin cruzarse) realizamos unos cambios al diseño lógico, en el que el </w:t>
+      </w:r>
+      <w:proofErr w:type="spellStart"/>
+      <w:r>
+        <w:t>Connector</w:t>
+      </w:r>
+      <w:proofErr w:type="spellEnd"/>
+      <w:r>
+        <w:t xml:space="preserve"> de 8 lo dividimos en un </w:t>
+      </w:r>
+      <w:proofErr w:type="spellStart"/>
+      <w:r>
+        <w:t>Connector</w:t>
+      </w:r>
+      <w:proofErr w:type="spellEnd"/>
+      <w:r>
+        <w:t xml:space="preserve"> de 3 (para las entradas de Ruido, Humedad y Temperatura, pines 1,2, 3) y otro de 5 (</w:t>
+      </w:r>
+      <w:r>
+        <w:t xml:space="preserve">1 y 2 para SCL y </w:t>
+      </w:r>
+      <w:proofErr w:type="gramStart"/>
+      <w:r>
+        <w:t>SDA,  3</w:t>
+      </w:r>
+      <w:proofErr w:type="gramEnd"/>
+      <w:r>
+        <w:t xml:space="preserve"> para CCP1 y 4 y 5 para SCK y SDO</w:t>
+      </w:r>
+      <w:r>
+        <w:t>)</w:t>
       </w:r>
     </w:p>
     <w:p>
       <w:pPr>
         <w:jc w:val="both"/>
-        <w:rPr>
-          <w:rFonts w:ascii="Arial" w:hAnsi="Arial" w:cs="Arial"/>
-          <w:sz w:val="25"/>
-          <w:szCs w:val="25"/>
-        </w:rPr>
       </w:pPr>
       <w:r>
         <w:rPr>
           <w:noProof/>
         </w:rPr>
+        <w:lastRenderedPageBreak/>
+        <w:drawing>
+          <wp:inline distT="0" distB="0" distL="0" distR="0" wp14:anchorId="73F3218B" wp14:editId="61B4A9C4">
+            <wp:extent cx="5400040" cy="3817620"/>
+            <wp:effectExtent l="0" t="0" r="0" b="0"/>
+            <wp:docPr id="1" name="Imagen 1" descr="Diagrama, Esquemático&#10;&#10;Descripción generada automáticamente"/>
+            <wp:cNvGraphicFramePr>
+              <a:graphicFrameLocks xmlns:a="http://schemas.openxmlformats.org/drawingml/2006/main" noChangeAspect="1"/>
+            </wp:cNvGraphicFramePr>
+            <a:graphic xmlns:a="http://schemas.openxmlformats.org/drawingml/2006/main">
+              <a:graphicData uri="http://schemas.openxmlformats.org/drawingml/2006/picture">
+                <pic:pic xmlns:pic="http://schemas.openxmlformats.org/drawingml/2006/picture">
+                  <pic:nvPicPr>
+                    <pic:cNvPr id="1" name="Imagen 1" descr="Diagrama, Esquemático&#10;&#10;Descripción generada automáticamente"/>
+                    <pic:cNvPicPr/>
+                  </pic:nvPicPr>
+                  <pic:blipFill>
+                    <a:blip r:embed="rId7"/>
+                    <a:stretch>
+                      <a:fillRect/>
+                    </a:stretch>
+                  </pic:blipFill>
+                  <pic:spPr>
+                    <a:xfrm>
+                      <a:off x="0" y="0"/>
+                      <a:ext cx="5400040" cy="3817620"/>
+                    </a:xfrm>
+                    <a:prstGeom prst="rect">
+                      <a:avLst/>
+                    </a:prstGeom>
+                  </pic:spPr>
+                </pic:pic>
+              </a:graphicData>
+            </a:graphic>
+          </wp:inline>
+        </w:drawing>
+      </w:r>
+    </w:p>
+    <w:p>
+      <w:pPr>
+        <w:jc w:val="both"/>
+        <w:rPr>
+          <w:rFonts w:ascii="Arial" w:hAnsi="Arial" w:cs="Arial"/>
+          <w:sz w:val="25"/>
+          <w:szCs w:val="25"/>
+        </w:rPr>
+      </w:pPr>
+      <w:r>
+        <w:br/>
+      </w:r>
+      <w:r>
+        <w:rPr>
+          <w:rFonts w:ascii="Arial" w:hAnsi="Arial" w:cs="Arial"/>
+          <w:sz w:val="25"/>
+          <w:szCs w:val="25"/>
+        </w:rPr>
+        <w:t>3. Diseño software detallado. Por medio de diagramas de estado, diagramas de secuencia u otros</w:t>
+      </w:r>
+      <w:r>
+        <w:t xml:space="preserve"> </w:t>
+      </w:r>
+      <w:r>
+        <w:rPr>
+          <w:rFonts w:ascii="Arial" w:hAnsi="Arial" w:cs="Arial"/>
+          <w:sz w:val="25"/>
+          <w:szCs w:val="25"/>
+        </w:rPr>
+        <w:t>recursos que se consideren apropiados, debe plantearse el diseño detallado del componente</w:t>
+      </w:r>
+      <w:r>
+        <w:t xml:space="preserve"> </w:t>
+      </w:r>
+      <w:r>
+        <w:rPr>
+          <w:rFonts w:ascii="Arial" w:hAnsi="Arial" w:cs="Arial"/>
+          <w:sz w:val="25"/>
+          <w:szCs w:val="25"/>
+        </w:rPr>
+        <w:t>software del sistema.</w:t>
+      </w:r>
+    </w:p>
+    <w:p>
+      <w:pPr>
+        <w:jc w:val="both"/>
+        <w:rPr>
+          <w:rFonts w:cstheme="minorHAnsi"/>
+          <w:u w:val="single"/>
+        </w:rPr>
+      </w:pPr>
+      <w:r>
+        <w:rPr>
+          <w:rFonts w:cstheme="minorHAnsi"/>
+        </w:rPr>
+        <w:t>A partir del diseño SW de alto nivel hemos elaborado un diagrama de estados en el que partien</w:t>
+      </w:r>
+      <w:r>
+        <w:rPr>
+          <w:rFonts w:cstheme="minorHAnsi"/>
+        </w:rPr>
+        <w:t>d</w:t>
+      </w:r>
+      <w:r>
+        <w:rPr>
+          <w:rFonts w:cstheme="minorHAnsi"/>
+        </w:rPr>
+        <w:t xml:space="preserve">o de un estado de apagado inicial se inicia la palca SMA_LAMP y los periféricos, y al acceder a la memoria o bien se pone </w:t>
+      </w:r>
+      <w:r>
+        <w:rPr>
+          <w:rFonts w:cstheme="minorHAnsi"/>
+        </w:rPr>
+        <w:t xml:space="preserve">la configuración anterior, o si no existe la </w:t>
+      </w:r>
+      <w:r>
+        <w:rPr>
+          <w:rFonts w:cstheme="minorHAnsi"/>
+        </w:rPr>
+        <w:t>configuración por defecto</w:t>
+      </w:r>
+      <w:r>
+        <w:rPr>
+          <w:rFonts w:cstheme="minorHAnsi"/>
+        </w:rPr>
+        <w:t xml:space="preserve"> de luz blanca y motor apagado.</w:t>
+      </w:r>
+      <w:r>
+        <w:rPr>
+          <w:rFonts w:cstheme="minorHAnsi"/>
+        </w:rPr>
+        <w:t xml:space="preserve"> Una vez hecho eso se arranca el SMA_COMP, que iniciará sus ventanas, y se quedará en un bucle infinito que comprobará que se puede conectar al SMA_LAMP. Si no puede se cierra y deberá reiniciarse</w:t>
+      </w:r>
+      <w:r>
+        <w:rPr>
+          <w:rFonts w:cstheme="minorHAnsi"/>
+        </w:rPr>
+        <w:t xml:space="preserve"> para volver a intentarlo</w:t>
+      </w:r>
+      <w:r>
+        <w:rPr>
+          <w:rFonts w:cstheme="minorHAnsi"/>
+        </w:rPr>
+        <w:t>. Si se conecta con éxito procederá a mostrar los datos de los sensores en un periodo de tiempo preestablecido</w:t>
+      </w:r>
+      <w:r>
+        <w:rPr>
+          <w:rFonts w:cstheme="minorHAnsi"/>
+        </w:rPr>
+        <w:t xml:space="preserve"> (1 o 5 segundos)</w:t>
+      </w:r>
+      <w:r>
+        <w:rPr>
+          <w:rFonts w:cstheme="minorHAnsi"/>
+        </w:rPr>
+        <w:t xml:space="preserve"> y dará la opción de aceptar por entrada de terminal o botón el permitir modificar la luz y la velocidad del ventilador. Una vez la configuración se ha realizado el SMA_LAMP procederá a escribir los datos en la memoria para un posible acceso futuro tras apagar.</w:t>
+      </w:r>
+    </w:p>
+    <w:p>
+      <w:pPr>
+        <w:jc w:val="both"/>
+        <w:rPr>
+          <w:rFonts w:ascii="Arial" w:hAnsi="Arial" w:cs="Arial"/>
+          <w:sz w:val="25"/>
+          <w:szCs w:val="25"/>
+        </w:rPr>
+      </w:pPr>
+      <w:r>
+        <w:rPr>
+          <w:noProof/>
+        </w:rPr>
+        <w:lastRenderedPageBreak/>
         <w:drawing>
           <wp:inline distT="0" distB="0" distL="0" distR="0" wp14:anchorId="6DADE32B" wp14:editId="42DC33A4">
             <wp:extent cx="5399629" cy="2038350"/>
@@ -575,7 +839,7 @@
                     <pic:cNvPicPr/>
                   </pic:nvPicPr>
                   <pic:blipFill>
-                    <a:blip r:embed="rId7" cstate="print">
+                    <a:blip r:embed="rId8" cstate="print">
                       <a:extLst>
                         <a:ext uri="{28A0092B-C50C-407E-A947-70E740481C1C}">
                           <a14:useLocalDpi xmlns:a14="http://schemas.microsoft.com/office/drawing/2010/main" val="0"/>
@@ -616,6 +880,36 @@
     <w:p>
       <w:pPr>
         <w:jc w:val="both"/>
+        <w:rPr>
+          <w:rFonts w:ascii="Arial" w:hAnsi="Arial" w:cs="Arial"/>
+          <w:sz w:val="25"/>
+          <w:szCs w:val="25"/>
+        </w:rPr>
+      </w:pPr>
+    </w:p>
+    <w:p>
+      <w:pPr>
+        <w:jc w:val="both"/>
+        <w:rPr>
+          <w:rFonts w:ascii="Arial" w:hAnsi="Arial" w:cs="Arial"/>
+          <w:color w:val="FF0000"/>
+          <w:sz w:val="25"/>
+          <w:szCs w:val="25"/>
+        </w:rPr>
+      </w:pPr>
+      <w:r>
+        <w:rPr>
+          <w:rFonts w:ascii="Arial" w:hAnsi="Arial" w:cs="Arial"/>
+          <w:color w:val="FF0000"/>
+          <w:sz w:val="25"/>
+          <w:szCs w:val="25"/>
+        </w:rPr>
+        <w:t>(ESTO ES TEMPROAL A REEMPLAZAR LUEGO)</w:t>
+      </w:r>
+    </w:p>
+    <w:p>
+      <w:pPr>
+        <w:jc w:val="both"/>
       </w:pPr>
       <w:r>
         <w:br/>
@@ -1029,7 +1323,27 @@
                 <w:szCs w:val="25"/>
                 <w:lang w:eastAsia="es-ES" w:bidi="ar-SA"/>
               </w:rPr>
-              <w:t>/mem volátil</w:t>
+              <w:t>/</w:t>
+            </w:r>
+            <w:proofErr w:type="spellStart"/>
+            <w:r>
+              <w:rPr>
+                <w:rFonts w:ascii="Arial" w:eastAsia="Times New Roman" w:hAnsi="Arial" w:cs="Arial"/>
+                <w:sz w:val="25"/>
+                <w:szCs w:val="25"/>
+                <w:lang w:eastAsia="es-ES" w:bidi="ar-SA"/>
+              </w:rPr>
+              <w:t>mem</w:t>
+            </w:r>
+            <w:proofErr w:type="spellEnd"/>
+            <w:r>
+              <w:rPr>
+                <w:rFonts w:ascii="Arial" w:eastAsia="Times New Roman" w:hAnsi="Arial" w:cs="Arial"/>
+                <w:sz w:val="25"/>
+                <w:szCs w:val="25"/>
+                <w:lang w:eastAsia="es-ES" w:bidi="ar-SA"/>
+              </w:rPr>
+              <w:t xml:space="preserve"> volátil</w:t>
             </w:r>
             <w:r>
               <w:rPr>
@@ -1390,6 +1704,7 @@
                 <w:lang w:eastAsia="es-ES" w:bidi="ar-SA"/>
               </w:rPr>
             </w:pPr>
+            <w:proofErr w:type="spellStart"/>
             <w:r>
               <w:rPr>
                 <w:rFonts w:ascii="Arial" w:eastAsia="Times New Roman" w:hAnsi="Arial" w:cs="Arial"/>
@@ -1399,6 +1714,7 @@
               </w:rPr>
               <w:t>Timer</w:t>
             </w:r>
+            <w:proofErr w:type="spellEnd"/>
           </w:p>
         </w:tc>
         <w:tc>
@@ -1482,6 +1798,7 @@
                 <w:lang w:eastAsia="es-ES" w:bidi="ar-SA"/>
               </w:rPr>
             </w:pPr>
+            <w:proofErr w:type="spellStart"/>
             <w:r>
               <w:rPr>
                 <w:rFonts w:ascii="Arial" w:eastAsia="Times New Roman" w:hAnsi="Arial" w:cs="Arial"/>
@@ -1491,6 +1808,7 @@
               </w:rPr>
               <w:t>Timer</w:t>
             </w:r>
+            <w:proofErr w:type="spellEnd"/>
           </w:p>
         </w:tc>
         <w:tc>
@@ -1613,7 +1931,6 @@
                 <w:szCs w:val="25"/>
                 <w:lang w:eastAsia="es-ES" w:bidi="ar-SA"/>
               </w:rPr>
-              <w:lastRenderedPageBreak/>
               <w:t>AC-10</w:t>
             </w:r>
           </w:p>
@@ -1729,6 +2046,7 @@
                 <w:lang w:eastAsia="es-ES" w:bidi="ar-SA"/>
               </w:rPr>
             </w:pPr>
+            <w:proofErr w:type="spellStart"/>
             <w:r>
               <w:rPr>
                 <w:rFonts w:ascii="Arial" w:eastAsia="Times New Roman" w:hAnsi="Arial" w:cs="Arial"/>
@@ -1738,6 +2056,7 @@
               </w:rPr>
               <w:t>PWMVentilador</w:t>
             </w:r>
+            <w:proofErr w:type="spellEnd"/>
           </w:p>
         </w:tc>
       </w:tr>
@@ -1964,24 +2283,57 @@
           <w:sz w:val="25"/>
           <w:szCs w:val="25"/>
         </w:rPr>
-        <w:t>n componente (Pickit3 o Pickit4 seg</w:t>
-      </w:r>
-      <w:r>
-        <w:rPr>
-          <w:rFonts w:ascii="Arial" w:hAnsi="Arial" w:cs="Arial"/>
-          <w:sz w:val="25"/>
-          <w:szCs w:val="25"/>
-        </w:rPr>
-        <w:t>ú</w:t>
-      </w:r>
-      <w:r>
-        <w:rPr>
-          <w:rFonts w:ascii="Arial" w:hAnsi="Arial" w:cs="Arial"/>
-          <w:sz w:val="25"/>
-          <w:szCs w:val="25"/>
-        </w:rPr>
-        <w:t>n indicaciones del profesorado).</w:t>
-      </w:r>
+        <w:t>n componente (Pickit</w:t>
+      </w:r>
+      <w:r>
+        <w:rPr>
+          <w:rFonts w:ascii="Arial" w:hAnsi="Arial" w:cs="Arial"/>
+          <w:sz w:val="25"/>
+          <w:szCs w:val="25"/>
+        </w:rPr>
+        <w:t>3</w:t>
+      </w:r>
+      <w:r>
+        <w:rPr>
+          <w:rFonts w:ascii="Arial" w:hAnsi="Arial" w:cs="Arial"/>
+          <w:sz w:val="25"/>
+          <w:szCs w:val="25"/>
+        </w:rPr>
+        <w:t>).</w:t>
+      </w:r>
+    </w:p>
+    <w:p>
+      <w:pPr>
+        <w:pStyle w:val="Prrafodelista"/>
+        <w:numPr>
+          <w:ilvl w:val="0"/>
+          <w:numId w:val="1"/>
+        </w:numPr>
+        <w:jc w:val="both"/>
+      </w:pPr>
+    </w:p>
+    <w:p>
+      <w:pPr>
+        <w:pStyle w:val="Prrafodelista"/>
+        <w:numPr>
+          <w:ilvl w:val="0"/>
+          <w:numId w:val="1"/>
+        </w:numPr>
+        <w:jc w:val="both"/>
+      </w:pPr>
+      <w:r>
+        <w:t>4cm x 1.5 cm alrededor del Pickit3</w:t>
+      </w:r>
+    </w:p>
+    <w:p>
+      <w:pPr>
+        <w:pStyle w:val="Prrafodelista"/>
+        <w:numPr>
+          <w:ilvl w:val="0"/>
+          <w:numId w:val="1"/>
+        </w:numPr>
+        <w:jc w:val="both"/>
+      </w:pPr>
       <w:r>
         <w:br/>
       </w:r>

</xml_diff>

<commit_message>
Idme diciendo que os parece
</commit_message>
<xml_diff>
--- a/Documentacion, Especificacion y Diseño/DocumentoDiseñoHWySW.docx
+++ b/Documentacion, Especificacion y Diseño/DocumentoDiseñoHWySW.docx
@@ -49,25 +49,7 @@
           <w:sz w:val="25"/>
           <w:szCs w:val="25"/>
         </w:rPr>
-        <w:t>1. Diseño software de alto nivel. Se planteará el diseño software de alto nivel (solo grandes bloques del sistema) utilizando para ello un diagrama de bloques (</w:t>
-      </w:r>
-      <w:proofErr w:type="spellStart"/>
-      <w:r>
-        <w:rPr>
-          <w:rFonts w:ascii="Arial" w:hAnsi="Arial" w:cs="Arial"/>
-          <w:sz w:val="25"/>
-          <w:szCs w:val="25"/>
-        </w:rPr>
-        <w:t>SysML</w:t>
-      </w:r>
-      <w:proofErr w:type="spellEnd"/>
-      <w:r>
-        <w:rPr>
-          <w:rFonts w:ascii="Arial" w:hAnsi="Arial" w:cs="Arial"/>
-          <w:sz w:val="25"/>
-          <w:szCs w:val="25"/>
-        </w:rPr>
-        <w:t>).</w:t>
+        <w:t>1. Diseño software de alto nivel. Se planteará el diseño software de alto nivel (solo grandes bloques del sistema) utilizando para ello un diagrama de bloques (SysML).</w:t>
       </w:r>
     </w:p>
     <w:p>
@@ -93,49 +75,7 @@
         <w:rPr>
           <w:rFonts w:cstheme="minorHAnsi"/>
         </w:rPr>
-        <w:t xml:space="preserve">-controlador-actuadores, en las que los sensores entregan los datos a la unidad SMA_LAMP de control que será la que actúe sobre los </w:t>
-      </w:r>
-      <w:proofErr w:type="spellStart"/>
-      <w:r>
-        <w:rPr>
-          <w:rFonts w:cstheme="minorHAnsi"/>
-        </w:rPr>
-        <w:t>LEDes</w:t>
-      </w:r>
-      <w:proofErr w:type="spellEnd"/>
-      <w:r>
-        <w:rPr>
-          <w:rFonts w:cstheme="minorHAnsi"/>
-        </w:rPr>
-        <w:t xml:space="preserve"> y motor PWM. Nótese que se incluyen dos bloques adicionales, uno que permite la comunicación en doble sentido con un usuario Linux, y otro que almacenará las características de los actuadores PWM y </w:t>
-      </w:r>
-      <w:proofErr w:type="spellStart"/>
-      <w:r>
-        <w:rPr>
-          <w:rFonts w:cstheme="minorHAnsi"/>
-        </w:rPr>
-        <w:t>LEDes</w:t>
-      </w:r>
-      <w:proofErr w:type="spellEnd"/>
-      <w:r>
-        <w:rPr>
-          <w:rFonts w:cstheme="minorHAnsi"/>
-        </w:rPr>
-        <w:t xml:space="preserve"> en memoria </w:t>
-      </w:r>
-      <w:proofErr w:type="gramStart"/>
-      <w:r>
-        <w:rPr>
-          <w:rFonts w:cstheme="minorHAnsi"/>
-        </w:rPr>
-        <w:t>flash</w:t>
-      </w:r>
-      <w:proofErr w:type="gramEnd"/>
-      <w:r>
-        <w:rPr>
-          <w:rFonts w:cstheme="minorHAnsi"/>
-        </w:rPr>
-        <w:t xml:space="preserve"> cada vez que se modifiquen.</w:t>
+        <w:t>-controlador-actuadores, en las que los sensores entregan los datos a la unidad SMA_LAMP de control que será la que actúe sobre los LEDes y motor PWM. Nótese que se incluyen dos bloques adicionales, uno que permite la comunicación en doble sentido con un usuario Linux, y otro que almacenará las características de los actuadores PWM y LEDes en memoria flash cada vez que se modifiquen.</w:t>
       </w:r>
     </w:p>
     <w:p>
@@ -232,37 +172,8 @@
         <w:rPr>
           <w:rFonts w:cstheme="minorHAnsi"/>
         </w:rPr>
-        <w:t xml:space="preserve">Según las indicaciones de la documentación del Microchip PIC 16F886, el circuito necesita de alimentación y señal de reloj para funcionar. Según el manual, entre </w:t>
-      </w:r>
-      <w:proofErr w:type="spellStart"/>
-      <w:r>
-        <w:rPr>
-          <w:rFonts w:cstheme="minorHAnsi"/>
-        </w:rPr>
-        <w:t>Vpp</w:t>
-      </w:r>
-      <w:proofErr w:type="spellEnd"/>
-      <w:r>
-        <w:rPr>
-          <w:rFonts w:cstheme="minorHAnsi"/>
-        </w:rPr>
-        <w:t xml:space="preserve"> y </w:t>
-      </w:r>
-      <w:proofErr w:type="spellStart"/>
-      <w:r>
-        <w:rPr>
-          <w:rFonts w:cstheme="minorHAnsi"/>
-        </w:rPr>
-        <w:t>Vdd</w:t>
-      </w:r>
-      <w:proofErr w:type="spellEnd"/>
-      <w:r>
-        <w:rPr>
-          <w:rFonts w:cstheme="minorHAnsi"/>
-        </w:rPr>
-        <w:t xml:space="preserve"> debe haber una resistencia mayor de </w:t>
-      </w:r>
-      <w:proofErr w:type="gramStart"/>
+        <w:t xml:space="preserve">Según las indicaciones de la documentación del Microchip PIC 16F886, el circuito necesita de alimentación y señal de reloj para funcionar. Según el manual, entre Vpp y Vdd debe haber una resistencia mayor de </w:t>
+      </w:r>
       <w:r>
         <w:rPr>
           <w:rFonts w:cstheme="minorHAnsi"/>
@@ -272,7 +183,6 @@
       <w:r>
         <w:t>Ω</w:t>
       </w:r>
-      <w:proofErr w:type="gramEnd"/>
       <w:r>
         <w:rPr>
           <w:rFonts w:cstheme="minorHAnsi"/>
@@ -292,21 +202,7 @@
         <w:rPr>
           <w:rFonts w:cstheme="minorHAnsi"/>
         </w:rPr>
-        <w:t xml:space="preserve">opcionalmente un condensador que conecte </w:t>
-      </w:r>
-      <w:proofErr w:type="spellStart"/>
-      <w:r>
-        <w:rPr>
-          <w:rFonts w:cstheme="minorHAnsi"/>
-        </w:rPr>
-        <w:t>Vpp</w:t>
-      </w:r>
-      <w:proofErr w:type="spellEnd"/>
-      <w:r>
-        <w:rPr>
-          <w:rFonts w:cstheme="minorHAnsi"/>
-        </w:rPr>
-        <w:t xml:space="preserve"> y GND. Nosotros hemos elegido aplicar 5k</w:t>
+        <w:t>opcionalmente un condensador que conecte Vpp y GND. Nosotros hemos elegido aplicar 5k</w:t>
       </w:r>
       <w:r>
         <w:t>Ω</w:t>
@@ -329,33 +225,11 @@
         </w:rPr>
         <w:t xml:space="preserve"> </w:t>
       </w:r>
-      <w:proofErr w:type="gramStart"/>
-      <w:r>
-        <w:rPr>
-          <w:rFonts w:cstheme="minorHAnsi"/>
-        </w:rPr>
-        <w:t>Además</w:t>
-      </w:r>
-      <w:proofErr w:type="gramEnd"/>
-      <w:r>
-        <w:rPr>
-          <w:rFonts w:cstheme="minorHAnsi"/>
-        </w:rPr>
-        <w:t xml:space="preserve"> ambas entradas </w:t>
-      </w:r>
-      <w:proofErr w:type="spellStart"/>
-      <w:r>
-        <w:rPr>
-          <w:rFonts w:cstheme="minorHAnsi"/>
-        </w:rPr>
-        <w:t>Vss</w:t>
-      </w:r>
-      <w:proofErr w:type="spellEnd"/>
-      <w:r>
-        <w:rPr>
-          <w:rFonts w:cstheme="minorHAnsi"/>
-        </w:rPr>
-        <w:t xml:space="preserve"> deben estar conectadas</w:t>
+      <w:r>
+        <w:rPr>
+          <w:rFonts w:cstheme="minorHAnsi"/>
+        </w:rPr>
+        <w:t>Además ambas entradas Vss deben estar conectadas</w:t>
       </w:r>
       <w:r>
         <w:rPr>
@@ -380,21 +254,7 @@
           <w:rFonts w:cstheme="minorHAnsi"/>
         </w:rPr>
         <w:lastRenderedPageBreak/>
-        <w:t xml:space="preserve">según las indicaciones del manual debe ir acompañado de dos condensadores de 22 </w:t>
-      </w:r>
-      <w:proofErr w:type="spellStart"/>
-      <w:r>
-        <w:rPr>
-          <w:rFonts w:cstheme="minorHAnsi"/>
-        </w:rPr>
-        <w:t>pF</w:t>
-      </w:r>
-      <w:proofErr w:type="spellEnd"/>
-      <w:r>
-        <w:rPr>
-          <w:rFonts w:cstheme="minorHAnsi"/>
-        </w:rPr>
-        <w:t xml:space="preserve"> conectados cada uno a un lado del cristal, y entre sí a tierra.</w:t>
+        <w:t>según las indicaciones del manual debe ir acompañado de dos condensadores de 22 pF conectados cada uno a un lado del cristal, y entre sí a tierra.</w:t>
       </w:r>
     </w:p>
     <w:p>
@@ -404,19 +264,11 @@
           <w:rFonts w:cstheme="minorHAnsi"/>
         </w:rPr>
       </w:pPr>
-      <w:proofErr w:type="gramStart"/>
-      <w:r>
-        <w:rPr>
-          <w:rFonts w:cstheme="minorHAnsi"/>
-        </w:rPr>
-        <w:t>Además</w:t>
-      </w:r>
-      <w:proofErr w:type="gramEnd"/>
-      <w:r>
-        <w:rPr>
-          <w:rFonts w:cstheme="minorHAnsi"/>
-        </w:rPr>
-        <w:t xml:space="preserve"> hemos tenido en cuenta el regulador lineal A7800 para una salida fija y eliminación de ruido, por el cuál debíamos asignar al regulador dos condensadores </w:t>
+      <w:r>
+        <w:rPr>
+          <w:rFonts w:cstheme="minorHAnsi"/>
+        </w:rPr>
+        <w:t xml:space="preserve">Además hemos tenido en cuenta el regulador lineal A7800 para una salida fija y eliminación de ruido, por el cuál debíamos asignar al regulador dos condensadores </w:t>
       </w:r>
       <w:r>
         <w:rPr>
@@ -448,21 +300,7 @@
         <w:rPr>
           <w:rFonts w:cstheme="minorHAnsi"/>
         </w:rPr>
-        <w:t xml:space="preserve"> el PICKIT3 según las especificaciones (PIN1 al MCLR, PIN2 a </w:t>
-      </w:r>
-      <w:proofErr w:type="spellStart"/>
-      <w:r>
-        <w:rPr>
-          <w:rFonts w:cstheme="minorHAnsi"/>
-        </w:rPr>
-        <w:t>Vdd</w:t>
-      </w:r>
-      <w:proofErr w:type="spellEnd"/>
-      <w:r>
-        <w:rPr>
-          <w:rFonts w:cstheme="minorHAnsi"/>
-        </w:rPr>
-        <w:t>, PIN3 a GND, PIN4 a RB7 y PIN5 a RB6</w:t>
+        <w:t xml:space="preserve"> el PICKIT3 según las especificaciones (PIN1 al MCLR, PIN2 a Vdd, PIN3 a GND, PIN4 a RB7 y PIN5 a RB6</w:t>
       </w:r>
       <w:r>
         <w:rPr>
@@ -528,21 +366,7 @@
         <w:rPr>
           <w:rFonts w:cstheme="minorHAnsi"/>
         </w:rPr>
-        <w:t xml:space="preserve">muy probable </w:t>
-      </w:r>
-      <w:proofErr w:type="gramStart"/>
-      <w:r>
-        <w:rPr>
-          <w:rFonts w:cstheme="minorHAnsi"/>
-        </w:rPr>
-        <w:t>que</w:t>
-      </w:r>
-      <w:proofErr w:type="gramEnd"/>
-      <w:r>
-        <w:rPr>
-          <w:rFonts w:cstheme="minorHAnsi"/>
-        </w:rPr>
-        <w:t xml:space="preserve"> aunque el pin 8 se conecte al SDO del</w:t>
+        <w:t>muy probable que aunque el pin 8 se conecte al SDO del</w:t>
       </w:r>
       <w:r>
         <w:rPr>
@@ -612,34 +436,10 @@
         <w:jc w:val="both"/>
       </w:pPr>
       <w:r>
-        <w:t xml:space="preserve">Sin embargo, al final por limitaciones a nivel físico (específicamente asegurarse de que todos los cables pudieran pasar sin cruzarse) realizamos unos cambios al diseño lógico, en el que el </w:t>
-      </w:r>
-      <w:proofErr w:type="spellStart"/>
-      <w:r>
-        <w:t>Connector</w:t>
-      </w:r>
-      <w:proofErr w:type="spellEnd"/>
-      <w:r>
-        <w:t xml:space="preserve"> de 8 lo dividimos en un </w:t>
-      </w:r>
-      <w:proofErr w:type="spellStart"/>
-      <w:r>
-        <w:t>Connector</w:t>
-      </w:r>
-      <w:proofErr w:type="spellEnd"/>
-      <w:r>
-        <w:t xml:space="preserve"> de 3 (para las entradas de Ruido, Humedad y Temperatura, pines 1,2, 3) y otro de 5 (</w:t>
-      </w:r>
-      <w:r>
-        <w:t xml:space="preserve">1 y 2 para SCL y </w:t>
-      </w:r>
-      <w:proofErr w:type="gramStart"/>
-      <w:r>
-        <w:t>SDA,  3</w:t>
-      </w:r>
-      <w:proofErr w:type="gramEnd"/>
-      <w:r>
-        <w:t xml:space="preserve"> para CCP1 y 4 y 5 para SCK y SDO</w:t>
+        <w:t>Sin embargo, al final por limitaciones a nivel físico (específicamente asegurarse de que todos los cables pudieran pasar sin cruzarse) realizamos unos cambios al diseño lógico, en el que el Connector de 8 lo dividimos en un Connector de 3 (para las entradas de Ruido, Humedad y Temperatura, pines 1,2, 3) y otro de 5 (</w:t>
+      </w:r>
+      <w:r>
+        <w:t>1 y 2 para SCL y SDA, 3 para CCP1 y 4 y 5 para SCK y SDO</w:t>
       </w:r>
       <w:r>
         <w:t>)</w:t>
@@ -758,7 +558,19 @@
         <w:rPr>
           <w:rFonts w:cstheme="minorHAnsi"/>
         </w:rPr>
-        <w:t xml:space="preserve">o de un estado de apagado inicial se inicia la palca SMA_LAMP y los periféricos, y al acceder a la memoria o bien se pone </w:t>
+        <w:t>o de un estado de apagado inicial se inicia la pl</w:t>
+      </w:r>
+      <w:r>
+        <w:rPr>
+          <w:rFonts w:cstheme="minorHAnsi"/>
+        </w:rPr>
+        <w:t>a</w:t>
+      </w:r>
+      <w:r>
+        <w:rPr>
+          <w:rFonts w:cstheme="minorHAnsi"/>
+        </w:rPr>
+        <w:t xml:space="preserve">ca SMA_LAMP y los periféricos, y al acceder a la memoria o bien se pone </w:t>
       </w:r>
       <w:r>
         <w:rPr>
@@ -910,6 +722,58 @@
     <w:p>
       <w:pPr>
         <w:jc w:val="both"/>
+        <w:rPr>
+          <w:rFonts w:ascii="Arial" w:hAnsi="Arial" w:cs="Arial"/>
+          <w:color w:val="FF0000"/>
+          <w:sz w:val="25"/>
+          <w:szCs w:val="25"/>
+        </w:rPr>
+      </w:pPr>
+      <w:r>
+        <w:rPr>
+          <w:noProof/>
+        </w:rPr>
+        <w:lastRenderedPageBreak/>
+        <w:drawing>
+          <wp:inline distT="0" distB="0" distL="0" distR="0" wp14:anchorId="27A66D9D" wp14:editId="2D916AA0">
+            <wp:extent cx="5400040" cy="5428615"/>
+            <wp:effectExtent l="0" t="0" r="0" b="635"/>
+            <wp:docPr id="5" name="Imagen 5" descr="Interfaz de usuario gráfica, Diagrama&#10;&#10;Descripción generada automáticamente"/>
+            <wp:cNvGraphicFramePr>
+              <a:graphicFrameLocks xmlns:a="http://schemas.openxmlformats.org/drawingml/2006/main" noChangeAspect="1"/>
+            </wp:cNvGraphicFramePr>
+            <a:graphic xmlns:a="http://schemas.openxmlformats.org/drawingml/2006/main">
+              <a:graphicData uri="http://schemas.openxmlformats.org/drawingml/2006/picture">
+                <pic:pic xmlns:pic="http://schemas.openxmlformats.org/drawingml/2006/picture">
+                  <pic:nvPicPr>
+                    <pic:cNvPr id="5" name="Imagen 5" descr="Interfaz de usuario gráfica, Diagrama&#10;&#10;Descripción generada automáticamente"/>
+                    <pic:cNvPicPr/>
+                  </pic:nvPicPr>
+                  <pic:blipFill>
+                    <a:blip r:embed="rId9"/>
+                    <a:stretch>
+                      <a:fillRect/>
+                    </a:stretch>
+                  </pic:blipFill>
+                  <pic:spPr>
+                    <a:xfrm>
+                      <a:off x="0" y="0"/>
+                      <a:ext cx="5400040" cy="5428615"/>
+                    </a:xfrm>
+                    <a:prstGeom prst="rect">
+                      <a:avLst/>
+                    </a:prstGeom>
+                  </pic:spPr>
+                </pic:pic>
+              </a:graphicData>
+            </a:graphic>
+          </wp:inline>
+        </w:drawing>
+      </w:r>
+    </w:p>
+    <w:p>
+      <w:pPr>
+        <w:jc w:val="both"/>
       </w:pPr>
       <w:r>
         <w:br/>
@@ -1323,27 +1187,7 @@
                 <w:szCs w:val="25"/>
                 <w:lang w:eastAsia="es-ES" w:bidi="ar-SA"/>
               </w:rPr>
-              <w:t>/</w:t>
-            </w:r>
-            <w:proofErr w:type="spellStart"/>
-            <w:r>
-              <w:rPr>
-                <w:rFonts w:ascii="Arial" w:eastAsia="Times New Roman" w:hAnsi="Arial" w:cs="Arial"/>
-                <w:sz w:val="25"/>
-                <w:szCs w:val="25"/>
-                <w:lang w:eastAsia="es-ES" w:bidi="ar-SA"/>
-              </w:rPr>
-              <w:t>mem</w:t>
-            </w:r>
-            <w:proofErr w:type="spellEnd"/>
-            <w:r>
-              <w:rPr>
-                <w:rFonts w:ascii="Arial" w:eastAsia="Times New Roman" w:hAnsi="Arial" w:cs="Arial"/>
-                <w:sz w:val="25"/>
-                <w:szCs w:val="25"/>
-                <w:lang w:eastAsia="es-ES" w:bidi="ar-SA"/>
-              </w:rPr>
-              <w:t xml:space="preserve"> volátil</w:t>
+              <w:t>/mem volátil</w:t>
             </w:r>
             <w:r>
               <w:rPr>
@@ -1503,6 +1347,7 @@
                 <w:szCs w:val="25"/>
                 <w:lang w:eastAsia="es-ES" w:bidi="ar-SA"/>
               </w:rPr>
+              <w:lastRenderedPageBreak/>
               <w:t>AP-</w:t>
             </w:r>
             <w:r>
@@ -1704,7 +1549,6 @@
                 <w:lang w:eastAsia="es-ES" w:bidi="ar-SA"/>
               </w:rPr>
             </w:pPr>
-            <w:proofErr w:type="spellStart"/>
             <w:r>
               <w:rPr>
                 <w:rFonts w:ascii="Arial" w:eastAsia="Times New Roman" w:hAnsi="Arial" w:cs="Arial"/>
@@ -1714,7 +1558,6 @@
               </w:rPr>
               <w:t>Timer</w:t>
             </w:r>
-            <w:proofErr w:type="spellEnd"/>
           </w:p>
         </w:tc>
         <w:tc>
@@ -1798,7 +1641,6 @@
                 <w:lang w:eastAsia="es-ES" w:bidi="ar-SA"/>
               </w:rPr>
             </w:pPr>
-            <w:proofErr w:type="spellStart"/>
             <w:r>
               <w:rPr>
                 <w:rFonts w:ascii="Arial" w:eastAsia="Times New Roman" w:hAnsi="Arial" w:cs="Arial"/>
@@ -1808,7 +1650,6 @@
               </w:rPr>
               <w:t>Timer</w:t>
             </w:r>
-            <w:proofErr w:type="spellEnd"/>
           </w:p>
         </w:tc>
         <w:tc>
@@ -2046,7 +1887,6 @@
                 <w:lang w:eastAsia="es-ES" w:bidi="ar-SA"/>
               </w:rPr>
             </w:pPr>
-            <w:proofErr w:type="spellStart"/>
             <w:r>
               <w:rPr>
                 <w:rFonts w:ascii="Arial" w:eastAsia="Times New Roman" w:hAnsi="Arial" w:cs="Arial"/>
@@ -2056,7 +1896,6 @@
               </w:rPr>
               <w:t>PWMVentilador</w:t>
             </w:r>
-            <w:proofErr w:type="spellEnd"/>
           </w:p>
         </w:tc>
       </w:tr>

</xml_diff>

<commit_message>
arreglo del circuito y documento, disenio fisico y video arq alto nivel completados
</commit_message>
<xml_diff>
--- a/Documentacion, Especificacion y Diseño/DocumentoDiseñoHWySW.docx
+++ b/Documentacion, Especificacion y Diseño/DocumentoDiseñoHWySW.docx
@@ -379,6 +379,20 @@
           <w:rFonts w:cstheme="minorHAnsi"/>
         </w:rPr>
         <w:t>.</w:t>
+      </w:r>
+    </w:p>
+    <w:p>
+      <w:pPr>
+        <w:jc w:val="both"/>
+        <w:rPr>
+          <w:rFonts w:cstheme="minorHAnsi"/>
+        </w:rPr>
+      </w:pPr>
+      <w:r>
+        <w:rPr>
+          <w:rFonts w:cstheme="minorHAnsi"/>
+        </w:rPr>
+        <w:t>Los sensores de CO2 y luminosidad se comunicarán por I2C</w:t>
       </w:r>
     </w:p>
     <w:p>
@@ -693,11 +707,21 @@
       <w:pPr>
         <w:jc w:val="both"/>
         <w:rPr>
-          <w:rFonts w:ascii="Arial" w:hAnsi="Arial" w:cs="Arial"/>
-          <w:sz w:val="25"/>
-          <w:szCs w:val="25"/>
-        </w:rPr>
-      </w:pPr>
+          <w:rFonts w:cstheme="minorHAnsi"/>
+        </w:rPr>
+      </w:pPr>
+      <w:r>
+        <w:rPr>
+          <w:rFonts w:cstheme="minorHAnsi"/>
+        </w:rPr>
+        <w:t>Acá se eligió nombrar algunos de los pines como TX, el pin 1 de pickit3</w:t>
+      </w:r>
+      <w:r>
+        <w:rPr>
+          <w:rFonts w:cstheme="minorHAnsi"/>
+        </w:rPr>
+        <w:t>, los pines de ruido (r) y temperatura (t), el SCL y el CCCP1 (ccp) pero no el resto por espacio.</w:t>
+      </w:r>
     </w:p>
     <w:p>
       <w:pPr>
@@ -711,34 +735,13 @@
       </w:pPr>
       <w:r>
         <w:rPr>
-          <w:rFonts w:ascii="Arial" w:hAnsi="Arial" w:cs="Arial"/>
-          <w:color w:val="FF0000"/>
-          <w:sz w:val="25"/>
-          <w:szCs w:val="25"/>
-        </w:rPr>
-        <w:t>(ESTO ES TEMPROAL A REEMPLAZAR LUEGO)</w:t>
-      </w:r>
-    </w:p>
-    <w:p>
-      <w:pPr>
-        <w:jc w:val="both"/>
-        <w:rPr>
-          <w:rFonts w:ascii="Arial" w:hAnsi="Arial" w:cs="Arial"/>
-          <w:color w:val="FF0000"/>
-          <w:sz w:val="25"/>
-          <w:szCs w:val="25"/>
-        </w:rPr>
-      </w:pPr>
-      <w:r>
-        <w:rPr>
           <w:noProof/>
         </w:rPr>
-        <w:lastRenderedPageBreak/>
         <w:drawing>
-          <wp:inline distT="0" distB="0" distL="0" distR="0" wp14:anchorId="27A66D9D" wp14:editId="2D916AA0">
-            <wp:extent cx="5400040" cy="5428615"/>
-            <wp:effectExtent l="0" t="0" r="0" b="635"/>
-            <wp:docPr id="5" name="Imagen 5" descr="Interfaz de usuario gráfica, Diagrama&#10;&#10;Descripción generada automáticamente"/>
+          <wp:inline distT="0" distB="0" distL="0" distR="0" wp14:anchorId="27A66D9D" wp14:editId="25300F80">
+            <wp:extent cx="5102260" cy="5428615"/>
+            <wp:effectExtent l="0" t="0" r="3175" b="635"/>
+            <wp:docPr id="5" name="Imagen 5"/>
             <wp:cNvGraphicFramePr>
               <a:graphicFrameLocks xmlns:a="http://schemas.openxmlformats.org/drawingml/2006/main" noChangeAspect="1"/>
             </wp:cNvGraphicFramePr>
@@ -746,11 +749,17 @@
               <a:graphicData uri="http://schemas.openxmlformats.org/drawingml/2006/picture">
                 <pic:pic xmlns:pic="http://schemas.openxmlformats.org/drawingml/2006/picture">
                   <pic:nvPicPr>
-                    <pic:cNvPr id="5" name="Imagen 5" descr="Interfaz de usuario gráfica, Diagrama&#10;&#10;Descripción generada automáticamente"/>
+                    <pic:cNvPr id="5" name="Imagen 5"/>
                     <pic:cNvPicPr/>
                   </pic:nvPicPr>
                   <pic:blipFill>
-                    <a:blip r:embed="rId9"/>
+                    <a:blip r:embed="rId9">
+                      <a:extLst>
+                        <a:ext uri="{28A0092B-C50C-407E-A947-70E740481C1C}">
+                          <a14:useLocalDpi xmlns:a14="http://schemas.microsoft.com/office/drawing/2010/main" val="0"/>
+                        </a:ext>
+                      </a:extLst>
+                    </a:blip>
                     <a:stretch>
                       <a:fillRect/>
                     </a:stretch>
@@ -758,7 +767,7 @@
                   <pic:spPr>
                     <a:xfrm>
                       <a:off x="0" y="0"/>
-                      <a:ext cx="5400040" cy="5428615"/>
+                      <a:ext cx="5102260" cy="5428615"/>
                     </a:xfrm>
                     <a:prstGeom prst="rect">
                       <a:avLst/>
@@ -776,6 +785,7 @@
         <w:jc w:val="both"/>
       </w:pPr>
       <w:r>
+        <w:lastRenderedPageBreak/>
         <w:br/>
       </w:r>
       <w:r>
@@ -1347,7 +1357,6 @@
                 <w:szCs w:val="25"/>
                 <w:lang w:eastAsia="es-ES" w:bidi="ar-SA"/>
               </w:rPr>
-              <w:lastRenderedPageBreak/>
               <w:t>AP-</w:t>
             </w:r>
             <w:r>
@@ -2065,216 +2074,6 @@
         </w:rPr>
         <w:t>1) No hay soldaduras con imposibilidad de ser realizadas.</w:t>
       </w:r>
-      <w:r>
-        <w:br/>
-      </w:r>
-      <w:r>
-        <w:rPr>
-          <w:rFonts w:ascii="Arial" w:hAnsi="Arial" w:cs="Arial"/>
-          <w:sz w:val="25"/>
-          <w:szCs w:val="25"/>
-        </w:rPr>
-        <w:t>2) El espacio reservado para el conector de programaci</w:t>
-      </w:r>
-      <w:r>
-        <w:rPr>
-          <w:rFonts w:ascii="Arial" w:hAnsi="Arial" w:cs="Arial"/>
-          <w:sz w:val="25"/>
-          <w:szCs w:val="25"/>
-        </w:rPr>
-        <w:t>ó</w:t>
-      </w:r>
-      <w:r>
-        <w:rPr>
-          <w:rFonts w:ascii="Arial" w:hAnsi="Arial" w:cs="Arial"/>
-          <w:sz w:val="25"/>
-          <w:szCs w:val="25"/>
-        </w:rPr>
-        <w:t>n permite insertar la sonda sin</w:t>
-      </w:r>
-      <w:r>
-        <w:rPr>
-          <w:rFonts w:ascii="Arial" w:hAnsi="Arial" w:cs="Arial"/>
-          <w:sz w:val="25"/>
-          <w:szCs w:val="25"/>
-        </w:rPr>
-        <w:t xml:space="preserve"> </w:t>
-      </w:r>
-      <w:r>
-        <w:rPr>
-          <w:rFonts w:ascii="Arial" w:hAnsi="Arial" w:cs="Arial"/>
-          <w:sz w:val="25"/>
-          <w:szCs w:val="25"/>
-        </w:rPr>
-        <w:t>chocar con ning</w:t>
-      </w:r>
-      <w:r>
-        <w:rPr>
-          <w:rFonts w:ascii="Arial" w:hAnsi="Arial" w:cs="Arial"/>
-          <w:sz w:val="25"/>
-          <w:szCs w:val="25"/>
-        </w:rPr>
-        <w:t>ú</w:t>
-      </w:r>
-      <w:r>
-        <w:rPr>
-          <w:rFonts w:ascii="Arial" w:hAnsi="Arial" w:cs="Arial"/>
-          <w:sz w:val="25"/>
-          <w:szCs w:val="25"/>
-        </w:rPr>
-        <w:t>n componente (Pickit</w:t>
-      </w:r>
-      <w:r>
-        <w:rPr>
-          <w:rFonts w:ascii="Arial" w:hAnsi="Arial" w:cs="Arial"/>
-          <w:sz w:val="25"/>
-          <w:szCs w:val="25"/>
-        </w:rPr>
-        <w:t>3</w:t>
-      </w:r>
-      <w:r>
-        <w:rPr>
-          <w:rFonts w:ascii="Arial" w:hAnsi="Arial" w:cs="Arial"/>
-          <w:sz w:val="25"/>
-          <w:szCs w:val="25"/>
-        </w:rPr>
-        <w:t>).</w:t>
-      </w:r>
-    </w:p>
-    <w:p>
-      <w:pPr>
-        <w:pStyle w:val="Prrafodelista"/>
-        <w:numPr>
-          <w:ilvl w:val="0"/>
-          <w:numId w:val="1"/>
-        </w:numPr>
-        <w:jc w:val="both"/>
-      </w:pPr>
-    </w:p>
-    <w:p>
-      <w:pPr>
-        <w:pStyle w:val="Prrafodelista"/>
-        <w:numPr>
-          <w:ilvl w:val="0"/>
-          <w:numId w:val="1"/>
-        </w:numPr>
-        <w:jc w:val="both"/>
-      </w:pPr>
-      <w:r>
-        <w:t>4cm x 1.5 cm alrededor del Pickit3</w:t>
-      </w:r>
-    </w:p>
-    <w:p>
-      <w:pPr>
-        <w:pStyle w:val="Prrafodelista"/>
-        <w:numPr>
-          <w:ilvl w:val="0"/>
-          <w:numId w:val="1"/>
-        </w:numPr>
-        <w:jc w:val="both"/>
-      </w:pPr>
-      <w:r>
-        <w:br/>
-      </w:r>
-      <w:r>
-        <w:rPr>
-          <w:rFonts w:ascii="Arial" w:hAnsi="Arial" w:cs="Arial"/>
-          <w:sz w:val="25"/>
-          <w:szCs w:val="25"/>
-        </w:rPr>
-        <w:t>3) Las l</w:t>
-      </w:r>
-      <w:r>
-        <w:rPr>
-          <w:rFonts w:ascii="Arial" w:hAnsi="Arial" w:cs="Arial"/>
-          <w:sz w:val="25"/>
-          <w:szCs w:val="25"/>
-        </w:rPr>
-        <w:t>í</w:t>
-      </w:r>
-      <w:r>
-        <w:rPr>
-          <w:rFonts w:ascii="Arial" w:hAnsi="Arial" w:cs="Arial"/>
-          <w:sz w:val="25"/>
-          <w:szCs w:val="25"/>
-        </w:rPr>
-        <w:t>neas de conexi</w:t>
-      </w:r>
-      <w:r>
-        <w:rPr>
-          <w:rFonts w:ascii="Arial" w:hAnsi="Arial" w:cs="Arial"/>
-          <w:sz w:val="25"/>
-          <w:szCs w:val="25"/>
-        </w:rPr>
-        <w:t>ó</w:t>
-      </w:r>
-      <w:r>
-        <w:rPr>
-          <w:rFonts w:ascii="Arial" w:hAnsi="Arial" w:cs="Arial"/>
-          <w:sz w:val="25"/>
-          <w:szCs w:val="25"/>
-        </w:rPr>
-        <w:t>n entre componentes tienen el ancho adecuado y separaci</w:t>
-      </w:r>
-      <w:r>
-        <w:rPr>
-          <w:rFonts w:ascii="Arial" w:hAnsi="Arial" w:cs="Arial"/>
-          <w:sz w:val="25"/>
-          <w:szCs w:val="25"/>
-        </w:rPr>
-        <w:t>ó</w:t>
-      </w:r>
-      <w:r>
-        <w:rPr>
-          <w:rFonts w:ascii="Arial" w:hAnsi="Arial" w:cs="Arial"/>
-          <w:sz w:val="25"/>
-          <w:szCs w:val="25"/>
-        </w:rPr>
-        <w:t>n suficiente para el proceso de fabricaci</w:t>
-      </w:r>
-      <w:r>
-        <w:rPr>
-          <w:rFonts w:ascii="Arial" w:hAnsi="Arial" w:cs="Arial"/>
-          <w:sz w:val="25"/>
-          <w:szCs w:val="25"/>
-        </w:rPr>
-        <w:t>ó</w:t>
-      </w:r>
-      <w:r>
-        <w:rPr>
-          <w:rFonts w:ascii="Arial" w:hAnsi="Arial" w:cs="Arial"/>
-          <w:sz w:val="25"/>
-          <w:szCs w:val="25"/>
-        </w:rPr>
-        <w:t>n a utilizar.</w:t>
-      </w:r>
-      <w:r>
-        <w:br/>
-      </w:r>
-      <w:r>
-        <w:rPr>
-          <w:rFonts w:ascii="Arial" w:hAnsi="Arial" w:cs="Arial"/>
-          <w:sz w:val="25"/>
-          <w:szCs w:val="25"/>
-        </w:rPr>
-        <w:t>4) Todos los componentes est</w:t>
-      </w:r>
-      <w:r>
-        <w:rPr>
-          <w:rFonts w:ascii="Arial" w:hAnsi="Arial" w:cs="Arial"/>
-          <w:sz w:val="25"/>
-          <w:szCs w:val="25"/>
-        </w:rPr>
-        <w:t>á</w:t>
-      </w:r>
-      <w:r>
-        <w:rPr>
-          <w:rFonts w:ascii="Arial" w:hAnsi="Arial" w:cs="Arial"/>
-          <w:sz w:val="25"/>
-          <w:szCs w:val="25"/>
-        </w:rPr>
-        <w:t>n correctamente alimentados.</w:t>
-      </w:r>
     </w:p>
     <w:p>
       <w:pPr>
@@ -2283,6 +2082,217 @@
         <w:jc w:val="both"/>
       </w:pPr>
       <w:r>
+        <w:br/>
+      </w:r>
+      <w:r>
+        <w:rPr>
+          <w:rFonts w:ascii="Arial" w:hAnsi="Arial" w:cs="Arial"/>
+          <w:sz w:val="25"/>
+          <w:szCs w:val="25"/>
+        </w:rPr>
+        <w:t>2) El espacio reservado para el conector de programaci</w:t>
+      </w:r>
+      <w:r>
+        <w:rPr>
+          <w:rFonts w:ascii="Arial" w:hAnsi="Arial" w:cs="Arial"/>
+          <w:sz w:val="25"/>
+          <w:szCs w:val="25"/>
+        </w:rPr>
+        <w:t>ó</w:t>
+      </w:r>
+      <w:r>
+        <w:rPr>
+          <w:rFonts w:ascii="Arial" w:hAnsi="Arial" w:cs="Arial"/>
+          <w:sz w:val="25"/>
+          <w:szCs w:val="25"/>
+        </w:rPr>
+        <w:t>n permite insertar la sonda sin</w:t>
+      </w:r>
+      <w:r>
+        <w:rPr>
+          <w:rFonts w:ascii="Arial" w:hAnsi="Arial" w:cs="Arial"/>
+          <w:sz w:val="25"/>
+          <w:szCs w:val="25"/>
+        </w:rPr>
+        <w:t xml:space="preserve"> </w:t>
+      </w:r>
+      <w:r>
+        <w:rPr>
+          <w:rFonts w:ascii="Arial" w:hAnsi="Arial" w:cs="Arial"/>
+          <w:sz w:val="25"/>
+          <w:szCs w:val="25"/>
+        </w:rPr>
+        <w:t>chocar con ning</w:t>
+      </w:r>
+      <w:r>
+        <w:rPr>
+          <w:rFonts w:ascii="Arial" w:hAnsi="Arial" w:cs="Arial"/>
+          <w:sz w:val="25"/>
+          <w:szCs w:val="25"/>
+        </w:rPr>
+        <w:t>ú</w:t>
+      </w:r>
+      <w:r>
+        <w:rPr>
+          <w:rFonts w:ascii="Arial" w:hAnsi="Arial" w:cs="Arial"/>
+          <w:sz w:val="25"/>
+          <w:szCs w:val="25"/>
+        </w:rPr>
+        <w:t>n componente (Pickit</w:t>
+      </w:r>
+      <w:r>
+        <w:rPr>
+          <w:rFonts w:ascii="Arial" w:hAnsi="Arial" w:cs="Arial"/>
+          <w:sz w:val="25"/>
+          <w:szCs w:val="25"/>
+        </w:rPr>
+        <w:t>3</w:t>
+      </w:r>
+      <w:r>
+        <w:rPr>
+          <w:rFonts w:ascii="Arial" w:hAnsi="Arial" w:cs="Arial"/>
+          <w:sz w:val="25"/>
+          <w:szCs w:val="25"/>
+        </w:rPr>
+        <w:t>).</w:t>
+      </w:r>
+    </w:p>
+    <w:p>
+      <w:pPr>
+        <w:pStyle w:val="Prrafodelista"/>
+        <w:ind w:left="360"/>
+        <w:jc w:val="both"/>
+      </w:pPr>
+    </w:p>
+    <w:p>
+      <w:pPr>
+        <w:pStyle w:val="Prrafodelista"/>
+        <w:ind w:left="360"/>
+        <w:jc w:val="both"/>
+      </w:pPr>
+      <w:r>
+        <w:t>4cm x 1.5 cm alrededor del Pickit3</w:t>
+      </w:r>
+    </w:p>
+    <w:p>
+      <w:pPr>
+        <w:pStyle w:val="Prrafodelista"/>
+        <w:ind w:left="360"/>
+        <w:jc w:val="both"/>
+      </w:pPr>
+      <w:r>
+        <w:rPr>
+          <w:rFonts w:ascii="Arial" w:hAnsi="Arial" w:cs="Arial"/>
+          <w:sz w:val="25"/>
+          <w:szCs w:val="25"/>
+        </w:rPr>
+        <w:lastRenderedPageBreak/>
+        <w:t>3) Las l</w:t>
+      </w:r>
+      <w:r>
+        <w:rPr>
+          <w:rFonts w:ascii="Arial" w:hAnsi="Arial" w:cs="Arial"/>
+          <w:sz w:val="25"/>
+          <w:szCs w:val="25"/>
+        </w:rPr>
+        <w:t>í</w:t>
+      </w:r>
+      <w:r>
+        <w:rPr>
+          <w:rFonts w:ascii="Arial" w:hAnsi="Arial" w:cs="Arial"/>
+          <w:sz w:val="25"/>
+          <w:szCs w:val="25"/>
+        </w:rPr>
+        <w:t>neas de conexi</w:t>
+      </w:r>
+      <w:r>
+        <w:rPr>
+          <w:rFonts w:ascii="Arial" w:hAnsi="Arial" w:cs="Arial"/>
+          <w:sz w:val="25"/>
+          <w:szCs w:val="25"/>
+        </w:rPr>
+        <w:t>ó</w:t>
+      </w:r>
+      <w:r>
+        <w:rPr>
+          <w:rFonts w:ascii="Arial" w:hAnsi="Arial" w:cs="Arial"/>
+          <w:sz w:val="25"/>
+          <w:szCs w:val="25"/>
+        </w:rPr>
+        <w:t>n entre componentes tienen el ancho adecuado y separaci</w:t>
+      </w:r>
+      <w:r>
+        <w:rPr>
+          <w:rFonts w:ascii="Arial" w:hAnsi="Arial" w:cs="Arial"/>
+          <w:sz w:val="25"/>
+          <w:szCs w:val="25"/>
+        </w:rPr>
+        <w:t>ó</w:t>
+      </w:r>
+      <w:r>
+        <w:rPr>
+          <w:rFonts w:ascii="Arial" w:hAnsi="Arial" w:cs="Arial"/>
+          <w:sz w:val="25"/>
+          <w:szCs w:val="25"/>
+        </w:rPr>
+        <w:t>n suficiente para el proceso de fabricaci</w:t>
+      </w:r>
+      <w:r>
+        <w:rPr>
+          <w:rFonts w:ascii="Arial" w:hAnsi="Arial" w:cs="Arial"/>
+          <w:sz w:val="25"/>
+          <w:szCs w:val="25"/>
+        </w:rPr>
+        <w:t>ó</w:t>
+      </w:r>
+      <w:r>
+        <w:rPr>
+          <w:rFonts w:ascii="Arial" w:hAnsi="Arial" w:cs="Arial"/>
+          <w:sz w:val="25"/>
+          <w:szCs w:val="25"/>
+        </w:rPr>
+        <w:t>n a utilizar.</w:t>
+      </w:r>
+      <w:r>
+        <w:br/>
+      </w:r>
+      <w:r>
+        <w:rPr>
+          <w:rFonts w:ascii="Arial" w:hAnsi="Arial" w:cs="Arial"/>
+          <w:sz w:val="25"/>
+          <w:szCs w:val="25"/>
+        </w:rPr>
+        <w:t>4) Todos los componentes est</w:t>
+      </w:r>
+      <w:r>
+        <w:rPr>
+          <w:rFonts w:ascii="Arial" w:hAnsi="Arial" w:cs="Arial"/>
+          <w:sz w:val="25"/>
+          <w:szCs w:val="25"/>
+        </w:rPr>
+        <w:t>á</w:t>
+      </w:r>
+      <w:r>
+        <w:rPr>
+          <w:rFonts w:ascii="Arial" w:hAnsi="Arial" w:cs="Arial"/>
+          <w:sz w:val="25"/>
+          <w:szCs w:val="25"/>
+        </w:rPr>
+        <w:t>n correctamente alimentados.</w:t>
+      </w:r>
+    </w:p>
+    <w:p>
+      <w:pPr>
+        <w:pStyle w:val="Prrafodelista"/>
+        <w:ind w:left="360"/>
+        <w:jc w:val="both"/>
+        <w:rPr>
+          <w:rFonts w:ascii="Arial" w:hAnsi="Arial" w:cs="Arial"/>
+          <w:sz w:val="25"/>
+          <w:szCs w:val="25"/>
+        </w:rPr>
+      </w:pPr>
+      <w:r>
         <w:rPr>
           <w:rFonts w:ascii="Arial" w:hAnsi="Arial" w:cs="Arial"/>
           <w:sz w:val="25"/>
@@ -2301,6 +2311,18 @@
         </w:rPr>
         <w:t>circuito y su interfaz.</w:t>
       </w:r>
+    </w:p>
+    <w:p>
+      <w:pPr>
+        <w:pStyle w:val="Prrafodelista"/>
+        <w:ind w:left="360"/>
+        <w:jc w:val="both"/>
+        <w:rPr>
+          <w:rFonts w:ascii="Arial" w:hAnsi="Arial" w:cs="Arial"/>
+          <w:sz w:val="25"/>
+          <w:szCs w:val="25"/>
+        </w:rPr>
+      </w:pPr>
       <w:r>
         <w:br/>
       </w:r>
@@ -2376,6 +2398,13 @@
         </w:rPr>
         <w:t>.</w:t>
       </w:r>
+    </w:p>
+    <w:p>
+      <w:pPr>
+        <w:pStyle w:val="Prrafodelista"/>
+        <w:ind w:left="360"/>
+        <w:jc w:val="both"/>
+      </w:pPr>
       <w:r>
         <w:br/>
       </w:r>

</xml_diff>

<commit_message>
Diagrama de Estados adicional completado, actualizada documentación, haremos el vídeo el miércoles
</commit_message>
<xml_diff>
--- a/Documentacion, Especificacion y Diseño/DocumentoDiseñoHWySW.docx
+++ b/Documentacion, Especificacion y Diseño/DocumentoDiseñoHWySW.docx
@@ -4,6 +4,7 @@
   <w:body>
     <w:p>
       <w:pPr>
+        <w:ind w:left="708" w:hanging="708"/>
         <w:jc w:val="both"/>
         <w:rPr>
           <w:rFonts w:ascii="Arial" w:hAnsi="Arial" w:cs="Arial"/>
@@ -691,6 +692,265 @@
           </wp:inline>
         </w:drawing>
       </w:r>
+    </w:p>
+    <w:p>
+      <w:pPr>
+        <w:jc w:val="both"/>
+        <w:rPr>
+          <w:rFonts w:cstheme="minorHAnsi"/>
+        </w:rPr>
+      </w:pPr>
+      <w:r>
+        <w:rPr>
+          <w:rFonts w:cstheme="minorHAnsi"/>
+        </w:rPr>
+        <w:t>Más tarde tras recibir información adicional realizamos un segundo diagrama</w:t>
+      </w:r>
+      <w:r>
+        <w:rPr>
+          <w:rFonts w:cstheme="minorHAnsi"/>
+        </w:rPr>
+        <w:t xml:space="preserve"> de Estados que indicaba de forma básica en qué momento el SMA_LAMP se encontraba en el programa main o en la rutina de tratamiento de interrupción. Este diagrama se centraba más en la lámpara y nos permitió definir con mucho más detalle como finalmente funcionaría la lámpara: el main iniciaría el sistema, comprobaría la memoria y según los datos obtenidos, actualizará los valores de la tira de LEDes por el bus SPI y del ventilador por señal PWM con el CCP1 y la nueva configuración se guardará en la memoria</w:t>
+      </w:r>
+      <w:r>
+        <w:rPr>
+          <w:rFonts w:cstheme="minorHAnsi"/>
+        </w:rPr>
+        <w:t>; tras hacer esto se quedaría en un bucle infinito en el que se irían haciendo algunas de las funciones pedidas, como actualizar el valor que luego se enviaría a SMA_COMP</w:t>
+      </w:r>
+      <w:r>
+        <w:rPr>
+          <w:rFonts w:cstheme="minorHAnsi"/>
+        </w:rPr>
+        <w:t>. La rutina de tratamiento de interrupción se encarga de un gran número de funciones importantes, regulación de los Timers 0 (cuenta procesos generales del main, cada segundo y cada 5 s), 1 (regulación del tiempo sample and hold del ADC, monitoriza el nivel de ruido cada 10 ms) y 2 (para generación de la señal PWM para nuestro ventilador)</w:t>
+      </w:r>
+      <w:r>
+        <w:rPr>
+          <w:rFonts w:cstheme="minorHAnsi"/>
+        </w:rPr>
+        <w:t>, los flags de escritura completa en memoria, el de I2C para los sensores de luminosidad y CO2 y por último flags de la USART, tanto de TR como RX, para poder ejecutar diferentes opciones según una cadena enviada o recibida:</w:t>
+      </w:r>
+    </w:p>
+    <w:p>
+      <w:pPr>
+        <w:pStyle w:val="Prrafodelista"/>
+        <w:numPr>
+          <w:ilvl w:val="0"/>
+          <w:numId w:val="3"/>
+        </w:numPr>
+        <w:jc w:val="both"/>
+        <w:rPr>
+          <w:rFonts w:cstheme="minorHAnsi"/>
+        </w:rPr>
+      </w:pPr>
+      <w:r>
+        <w:rPr>
+          <w:rFonts w:cstheme="minorHAnsi"/>
+        </w:rPr>
+        <w:t xml:space="preserve">"a" </w:t>
+      </w:r>
+      <w:r>
+        <w:rPr>
+          <w:rFonts w:cstheme="minorHAnsi"/>
+        </w:rPr>
+        <w:t>sería</w:t>
+      </w:r>
+      <w:r>
+        <w:rPr>
+          <w:rFonts w:cstheme="minorHAnsi"/>
+        </w:rPr>
+        <w:t xml:space="preserve"> </w:t>
+      </w:r>
+      <w:r>
+        <w:rPr>
+          <w:rFonts w:cstheme="minorHAnsi"/>
+        </w:rPr>
+        <w:t>devolver los valores de sensores al SMA_COMP</w:t>
+      </w:r>
+      <w:r>
+        <w:rPr>
+          <w:rFonts w:cstheme="minorHAnsi"/>
+        </w:rPr>
+        <w:t>: TXREG = 'A' + valoresSensores();  valoresSensores devolvería una cadena de caracteres indicando el estado de l</w:t>
+      </w:r>
+      <w:r>
+        <w:rPr>
+          <w:rFonts w:cstheme="minorHAnsi"/>
+        </w:rPr>
+        <w:t xml:space="preserve">as variables asociadas a los </w:t>
+      </w:r>
+      <w:r>
+        <w:rPr>
+          <w:rFonts w:cstheme="minorHAnsi"/>
+        </w:rPr>
+        <w:t>sensores indicados, según unos valores de variables globales manejados por funciones que informarían de si los valores son basura o no</w:t>
+      </w:r>
+      <w:r>
+        <w:rPr>
+          <w:rFonts w:cstheme="minorHAnsi"/>
+        </w:rPr>
+        <w:t>.</w:t>
+      </w:r>
+    </w:p>
+    <w:p>
+      <w:pPr>
+        <w:pStyle w:val="Prrafodelista"/>
+        <w:numPr>
+          <w:ilvl w:val="0"/>
+          <w:numId w:val="3"/>
+        </w:numPr>
+        <w:jc w:val="both"/>
+        <w:rPr>
+          <w:rFonts w:cstheme="minorHAnsi"/>
+        </w:rPr>
+      </w:pPr>
+      <w:r>
+        <w:rPr>
+          <w:rFonts w:cstheme="minorHAnsi"/>
+        </w:rPr>
+        <w:t>"b" es hacer ping: TXREG = 'B';</w:t>
+      </w:r>
+      <w:r>
+        <w:rPr>
+          <w:rFonts w:cstheme="minorHAnsi"/>
+        </w:rPr>
+        <w:t xml:space="preserve"> (nos bastaría con esto para que el SMA_COMP supiera que ahí estamos).</w:t>
+      </w:r>
+    </w:p>
+    <w:p>
+      <w:pPr>
+        <w:pStyle w:val="Prrafodelista"/>
+        <w:numPr>
+          <w:ilvl w:val="0"/>
+          <w:numId w:val="3"/>
+        </w:numPr>
+        <w:jc w:val="both"/>
+        <w:rPr>
+          <w:rFonts w:cstheme="minorHAnsi"/>
+        </w:rPr>
+      </w:pPr>
+      <w:r>
+        <w:rPr>
+          <w:rFonts w:cstheme="minorHAnsi"/>
+        </w:rPr>
+        <w:t>"c" es cambiar el PWM, setPWM(valor); donde valor sería el segundo char recibido de RCREG</w:t>
+      </w:r>
+      <w:r>
+        <w:rPr>
+          <w:rFonts w:cstheme="minorHAnsi"/>
+        </w:rPr>
+        <w:t>.</w:t>
+      </w:r>
+    </w:p>
+    <w:p>
+      <w:pPr>
+        <w:pStyle w:val="Prrafodelista"/>
+        <w:numPr>
+          <w:ilvl w:val="0"/>
+          <w:numId w:val="3"/>
+        </w:numPr>
+        <w:jc w:val="both"/>
+        <w:rPr>
+          <w:rFonts w:cstheme="minorHAnsi"/>
+        </w:rPr>
+      </w:pPr>
+      <w:r>
+        <w:rPr>
+          <w:rFonts w:cstheme="minorHAnsi"/>
+        </w:rPr>
+        <w:t>"d" es cambiar LED, setLED(red, green, blue, luminosidad); siendo los parámetros el segundo, tercero, cuarto y quinto char recibido de RCREG</w:t>
+      </w:r>
+    </w:p>
+    <w:p>
+      <w:pPr>
+        <w:pStyle w:val="Prrafodelista"/>
+        <w:numPr>
+          <w:ilvl w:val="0"/>
+          <w:numId w:val="3"/>
+        </w:numPr>
+        <w:jc w:val="both"/>
+        <w:rPr>
+          <w:rFonts w:cstheme="minorHAnsi"/>
+        </w:rPr>
+      </w:pPr>
+      <w:r>
+        <w:rPr>
+          <w:rFonts w:cstheme="minorHAnsi"/>
+        </w:rPr>
+        <w:t>"e" sería apagar el SMA_LAMP, se podría hacer con una señal de reset específica, la que mejor nos convenga a bajo nivel, y una variable int deboContinuar (inicialmente a 1) que se pusiera a 0</w:t>
+      </w:r>
+      <w:r>
+        <w:rPr>
+          <w:rFonts w:cstheme="minorHAnsi"/>
+        </w:rPr>
+        <w:t xml:space="preserve"> y así rompiera el bucle del programa principal.</w:t>
+      </w:r>
+    </w:p>
+    <w:p>
+      <w:pPr>
+        <w:jc w:val="both"/>
+        <w:rPr>
+          <w:rFonts w:cstheme="minorHAnsi"/>
+        </w:rPr>
+      </w:pPr>
+      <w:r>
+        <w:rPr>
+          <w:rFonts w:cstheme="minorHAnsi"/>
+          <w:noProof/>
+        </w:rPr>
+        <w:lastRenderedPageBreak/>
+        <w:drawing>
+          <wp:inline distT="0" distB="0" distL="0" distR="0" wp14:anchorId="3C769E57" wp14:editId="7C618E5C">
+            <wp:extent cx="5400040" cy="2640965"/>
+            <wp:effectExtent l="0" t="0" r="0" b="6985"/>
+            <wp:docPr id="6" name="Imagen 6" descr="Diagrama&#10;&#10;Descripción generada automáticamente"/>
+            <wp:cNvGraphicFramePr>
+              <a:graphicFrameLocks xmlns:a="http://schemas.openxmlformats.org/drawingml/2006/main" noChangeAspect="1"/>
+            </wp:cNvGraphicFramePr>
+            <a:graphic xmlns:a="http://schemas.openxmlformats.org/drawingml/2006/main">
+              <a:graphicData uri="http://schemas.openxmlformats.org/drawingml/2006/picture">
+                <pic:pic xmlns:pic="http://schemas.openxmlformats.org/drawingml/2006/picture">
+                  <pic:nvPicPr>
+                    <pic:cNvPr id="6" name="Imagen 6" descr="Diagrama&#10;&#10;Descripción generada automáticamente"/>
+                    <pic:cNvPicPr/>
+                  </pic:nvPicPr>
+                  <pic:blipFill>
+                    <a:blip r:embed="rId9" cstate="print">
+                      <a:extLst>
+                        <a:ext uri="{28A0092B-C50C-407E-A947-70E740481C1C}">
+                          <a14:useLocalDpi xmlns:a14="http://schemas.microsoft.com/office/drawing/2010/main" val="0"/>
+                        </a:ext>
+                      </a:extLst>
+                    </a:blip>
+                    <a:stretch>
+                      <a:fillRect/>
+                    </a:stretch>
+                  </pic:blipFill>
+                  <pic:spPr>
+                    <a:xfrm>
+                      <a:off x="0" y="0"/>
+                      <a:ext cx="5400040" cy="2640965"/>
+                    </a:xfrm>
+                    <a:prstGeom prst="rect">
+                      <a:avLst/>
+                    </a:prstGeom>
+                  </pic:spPr>
+                </pic:pic>
+              </a:graphicData>
+            </a:graphic>
+          </wp:inline>
+        </w:drawing>
+      </w:r>
+    </w:p>
+    <w:p>
+      <w:pPr>
+        <w:jc w:val="both"/>
+        <w:rPr>
+          <w:rFonts w:ascii="Arial" w:hAnsi="Arial" w:cs="Arial"/>
+          <w:sz w:val="25"/>
+          <w:szCs w:val="25"/>
+        </w:rPr>
+      </w:pPr>
       <w:r>
         <w:br/>
       </w:r>
@@ -720,7 +980,19 @@
         <w:rPr>
           <w:rFonts w:cstheme="minorHAnsi"/>
         </w:rPr>
-        <w:t>, los pines de ruido (r) y temperatura (t), el SCL y el CCCP1 (ccp) pero no el resto por espacio.</w:t>
+        <w:t>, los pines de ruido (r) y temperatura (t), el SCL y el CCCP1 (ccp) pero no el resto por</w:t>
+      </w:r>
+      <w:r>
+        <w:rPr>
+          <w:rFonts w:cstheme="minorHAnsi"/>
+        </w:rPr>
+        <w:t xml:space="preserve"> falta de</w:t>
+      </w:r>
+      <w:r>
+        <w:rPr>
+          <w:rFonts w:cstheme="minorHAnsi"/>
+        </w:rPr>
+        <w:t xml:space="preserve"> espacio.</w:t>
       </w:r>
     </w:p>
     <w:p>
@@ -737,6 +1009,7 @@
         <w:rPr>
           <w:noProof/>
         </w:rPr>
+        <w:lastRenderedPageBreak/>
         <w:drawing>
           <wp:inline distT="0" distB="0" distL="0" distR="0" wp14:anchorId="27A66D9D" wp14:editId="25300F80">
             <wp:extent cx="5102260" cy="5428615"/>
@@ -753,7 +1026,7 @@
                     <pic:cNvPicPr/>
                   </pic:nvPicPr>
                   <pic:blipFill>
-                    <a:blip r:embed="rId9">
+                    <a:blip r:embed="rId10">
                       <a:extLst>
                         <a:ext uri="{28A0092B-C50C-407E-A947-70E740481C1C}">
                           <a14:useLocalDpi xmlns:a14="http://schemas.microsoft.com/office/drawing/2010/main" val="0"/>
@@ -785,7 +1058,6 @@
         <w:jc w:val="both"/>
       </w:pPr>
       <w:r>
-        <w:lastRenderedPageBreak/>
         <w:br/>
       </w:r>
       <w:r>
@@ -1022,7 +1294,25 @@
                 <w:szCs w:val="25"/>
                 <w:lang w:eastAsia="es-ES" w:bidi="ar-SA"/>
               </w:rPr>
-              <w:t>Sensor Temperatura, Humedad, Ruido, CO2 y Luminosidad, SMA-LAMP y ordenador Linux.</w:t>
+              <w:t>Sensor Temperatura, Humedad, Ruido, CO2 y Luminosidad, SMA-LAMP</w:t>
+            </w:r>
+            <w:r>
+              <w:rPr>
+                <w:rFonts w:ascii="Arial" w:eastAsia="Times New Roman" w:hAnsi="Arial" w:cs="Arial"/>
+                <w:sz w:val="25"/>
+                <w:szCs w:val="25"/>
+                <w:lang w:eastAsia="es-ES" w:bidi="ar-SA"/>
+              </w:rPr>
+              <w:t>, USART</w:t>
+            </w:r>
+            <w:r>
+              <w:rPr>
+                <w:rFonts w:ascii="Arial" w:eastAsia="Times New Roman" w:hAnsi="Arial" w:cs="Arial"/>
+                <w:sz w:val="25"/>
+                <w:szCs w:val="25"/>
+                <w:lang w:eastAsia="es-ES" w:bidi="ar-SA"/>
+              </w:rPr>
+              <w:t xml:space="preserve"> y ordenador Linux.</w:t>
             </w:r>
           </w:p>
         </w:tc>
@@ -1256,6 +1546,7 @@
                 <w:szCs w:val="25"/>
                 <w:lang w:eastAsia="es-ES" w:bidi="ar-SA"/>
               </w:rPr>
+              <w:lastRenderedPageBreak/>
               <w:t>AP-</w:t>
             </w:r>
             <w:r>
@@ -1308,6 +1599,15 @@
                 <w:lang w:eastAsia="es-ES" w:bidi="ar-SA"/>
               </w:rPr>
               <w:t>Linux</w:t>
+            </w:r>
+            <w:r>
+              <w:rPr>
+                <w:rFonts w:ascii="Arial" w:eastAsia="Times New Roman" w:hAnsi="Arial" w:cs="Arial"/>
+                <w:sz w:val="25"/>
+                <w:szCs w:val="25"/>
+                <w:lang w:eastAsia="es-ES" w:bidi="ar-SA"/>
+              </w:rPr>
+              <w:t>/USART</w:t>
             </w:r>
           </w:p>
         </w:tc>
@@ -1399,7 +1699,25 @@
                 <w:szCs w:val="25"/>
                 <w:lang w:eastAsia="es-ES" w:bidi="ar-SA"/>
               </w:rPr>
-              <w:t>Ordenador Linux/UART</w:t>
+              <w:t>Ordenador Linux/U</w:t>
+            </w:r>
+            <w:r>
+              <w:rPr>
+                <w:rFonts w:ascii="Arial" w:eastAsia="Times New Roman" w:hAnsi="Arial" w:cs="Arial"/>
+                <w:sz w:val="25"/>
+                <w:szCs w:val="25"/>
+                <w:lang w:eastAsia="es-ES" w:bidi="ar-SA"/>
+              </w:rPr>
+              <w:t>S</w:t>
+            </w:r>
+            <w:r>
+              <w:rPr>
+                <w:rFonts w:ascii="Arial" w:eastAsia="Times New Roman" w:hAnsi="Arial" w:cs="Arial"/>
+                <w:sz w:val="25"/>
+                <w:szCs w:val="25"/>
+                <w:lang w:eastAsia="es-ES" w:bidi="ar-SA"/>
+              </w:rPr>
+              <w:t>ART</w:t>
             </w:r>
           </w:p>
         </w:tc>
@@ -1733,6 +2051,15 @@
               </w:rPr>
               <w:t>I2C</w:t>
             </w:r>
+            <w:r>
+              <w:rPr>
+                <w:rFonts w:ascii="Arial" w:eastAsia="Times New Roman" w:hAnsi="Arial" w:cs="Arial"/>
+                <w:sz w:val="25"/>
+                <w:szCs w:val="25"/>
+                <w:lang w:eastAsia="es-ES" w:bidi="ar-SA"/>
+              </w:rPr>
+              <w:t xml:space="preserve"> (C02 y Luminosidad), ADC (el resto)</w:t>
+            </w:r>
           </w:p>
         </w:tc>
         <w:tc>
@@ -1807,6 +2134,15 @@
               </w:rPr>
               <w:t>I2C</w:t>
             </w:r>
+            <w:r>
+              <w:rPr>
+                <w:rFonts w:ascii="Arial" w:eastAsia="Times New Roman" w:hAnsi="Arial" w:cs="Arial"/>
+                <w:sz w:val="25"/>
+                <w:szCs w:val="25"/>
+                <w:lang w:eastAsia="es-ES" w:bidi="ar-SA"/>
+              </w:rPr>
+              <w:t>, USART</w:t>
+            </w:r>
           </w:p>
         </w:tc>
         <w:tc>
@@ -1881,6 +2217,15 @@
               </w:rPr>
               <w:t>PWM</w:t>
             </w:r>
+            <w:r>
+              <w:rPr>
+                <w:rFonts w:ascii="Arial" w:eastAsia="Times New Roman" w:hAnsi="Arial" w:cs="Arial"/>
+                <w:sz w:val="25"/>
+                <w:szCs w:val="25"/>
+                <w:lang w:eastAsia="es-ES" w:bidi="ar-SA"/>
+              </w:rPr>
+              <w:t>, USART</w:t>
+            </w:r>
           </w:p>
         </w:tc>
         <w:tc>
@@ -2186,7 +2531,6 @@
           <w:sz w:val="25"/>
           <w:szCs w:val="25"/>
         </w:rPr>
-        <w:lastRenderedPageBreak/>
         <w:t>3) Las l</w:t>
       </w:r>
       <w:r>
@@ -2556,6 +2900,119 @@
     </w:lvl>
   </w:abstractNum>
   <w:abstractNum w:abstractNumId="1" w15:restartNumberingAfterBreak="0">
+    <w:nsid w:val="58B85B9C"/>
+    <w:multiLevelType w:val="hybridMultilevel"/>
+    <w:tmpl w:val="562438C2"/>
+    <w:lvl w:ilvl="0" w:tplc="0C0A0001">
+      <w:start w:val="1"/>
+      <w:numFmt w:val="bullet"/>
+      <w:lvlText w:val=""/>
+      <w:lvlJc w:val="left"/>
+      <w:pPr>
+        <w:ind w:left="720" w:hanging="360"/>
+      </w:pPr>
+      <w:rPr>
+        <w:rFonts w:ascii="Symbol" w:hAnsi="Symbol" w:hint="default"/>
+      </w:rPr>
+    </w:lvl>
+    <w:lvl w:ilvl="1" w:tplc="0C0A0003" w:tentative="1">
+      <w:start w:val="1"/>
+      <w:numFmt w:val="bullet"/>
+      <w:lvlText w:val="o"/>
+      <w:lvlJc w:val="left"/>
+      <w:pPr>
+        <w:ind w:left="1440" w:hanging="360"/>
+      </w:pPr>
+      <w:rPr>
+        <w:rFonts w:ascii="Courier New" w:hAnsi="Courier New" w:cs="Courier New" w:hint="default"/>
+      </w:rPr>
+    </w:lvl>
+    <w:lvl w:ilvl="2" w:tplc="0C0A0005" w:tentative="1">
+      <w:start w:val="1"/>
+      <w:numFmt w:val="bullet"/>
+      <w:lvlText w:val=""/>
+      <w:lvlJc w:val="left"/>
+      <w:pPr>
+        <w:ind w:left="2160" w:hanging="360"/>
+      </w:pPr>
+      <w:rPr>
+        <w:rFonts w:ascii="Wingdings" w:hAnsi="Wingdings" w:hint="default"/>
+      </w:rPr>
+    </w:lvl>
+    <w:lvl w:ilvl="3" w:tplc="0C0A0001" w:tentative="1">
+      <w:start w:val="1"/>
+      <w:numFmt w:val="bullet"/>
+      <w:lvlText w:val=""/>
+      <w:lvlJc w:val="left"/>
+      <w:pPr>
+        <w:ind w:left="2880" w:hanging="360"/>
+      </w:pPr>
+      <w:rPr>
+        <w:rFonts w:ascii="Symbol" w:hAnsi="Symbol" w:hint="default"/>
+      </w:rPr>
+    </w:lvl>
+    <w:lvl w:ilvl="4" w:tplc="0C0A0003" w:tentative="1">
+      <w:start w:val="1"/>
+      <w:numFmt w:val="bullet"/>
+      <w:lvlText w:val="o"/>
+      <w:lvlJc w:val="left"/>
+      <w:pPr>
+        <w:ind w:left="3600" w:hanging="360"/>
+      </w:pPr>
+      <w:rPr>
+        <w:rFonts w:ascii="Courier New" w:hAnsi="Courier New" w:cs="Courier New" w:hint="default"/>
+      </w:rPr>
+    </w:lvl>
+    <w:lvl w:ilvl="5" w:tplc="0C0A0005" w:tentative="1">
+      <w:start w:val="1"/>
+      <w:numFmt w:val="bullet"/>
+      <w:lvlText w:val=""/>
+      <w:lvlJc w:val="left"/>
+      <w:pPr>
+        <w:ind w:left="4320" w:hanging="360"/>
+      </w:pPr>
+      <w:rPr>
+        <w:rFonts w:ascii="Wingdings" w:hAnsi="Wingdings" w:hint="default"/>
+      </w:rPr>
+    </w:lvl>
+    <w:lvl w:ilvl="6" w:tplc="0C0A0001" w:tentative="1">
+      <w:start w:val="1"/>
+      <w:numFmt w:val="bullet"/>
+      <w:lvlText w:val=""/>
+      <w:lvlJc w:val="left"/>
+      <w:pPr>
+        <w:ind w:left="5040" w:hanging="360"/>
+      </w:pPr>
+      <w:rPr>
+        <w:rFonts w:ascii="Symbol" w:hAnsi="Symbol" w:hint="default"/>
+      </w:rPr>
+    </w:lvl>
+    <w:lvl w:ilvl="7" w:tplc="0C0A0003" w:tentative="1">
+      <w:start w:val="1"/>
+      <w:numFmt w:val="bullet"/>
+      <w:lvlText w:val="o"/>
+      <w:lvlJc w:val="left"/>
+      <w:pPr>
+        <w:ind w:left="5760" w:hanging="360"/>
+      </w:pPr>
+      <w:rPr>
+        <w:rFonts w:ascii="Courier New" w:hAnsi="Courier New" w:cs="Courier New" w:hint="default"/>
+      </w:rPr>
+    </w:lvl>
+    <w:lvl w:ilvl="8" w:tplc="0C0A0005" w:tentative="1">
+      <w:start w:val="1"/>
+      <w:numFmt w:val="bullet"/>
+      <w:lvlText w:val=""/>
+      <w:lvlJc w:val="left"/>
+      <w:pPr>
+        <w:ind w:left="6480" w:hanging="360"/>
+      </w:pPr>
+      <w:rPr>
+        <w:rFonts w:ascii="Wingdings" w:hAnsi="Wingdings" w:hint="default"/>
+      </w:rPr>
+    </w:lvl>
+  </w:abstractNum>
+  <w:abstractNum w:abstractNumId="2" w15:restartNumberingAfterBreak="0">
     <w:nsid w:val="5C143091"/>
     <w:multiLevelType w:val="hybridMultilevel"/>
     <w:tmpl w:val="042A12B0"/>
@@ -2646,10 +3103,13 @@
     </w:lvl>
   </w:abstractNum>
   <w:num w:numId="1" w16cid:durableId="626814071">
-    <w:abstractNumId w:val="1"/>
+    <w:abstractNumId w:val="2"/>
   </w:num>
   <w:num w:numId="2" w16cid:durableId="2128890886">
     <w:abstractNumId w:val="0"/>
+  </w:num>
+  <w:num w:numId="3" w16cid:durableId="1827042944">
+    <w:abstractNumId w:val="1"/>
   </w:num>
 </w:numbering>
 </file>

</xml_diff>

<commit_message>
Sesion de 9 de noviembre 2022
</commit_message>
<xml_diff>
--- a/Documentacion, Especificacion y Diseño/DocumentoDiseñoHWySW.docx
+++ b/Documentacion, Especificacion y Diseño/DocumentoDiseñoHWySW.docx
@@ -994,6 +994,12 @@
         </w:rPr>
         <w:t xml:space="preserve"> espacio.</w:t>
       </w:r>
+      <w:r>
+        <w:rPr>
+          <w:rFonts w:cstheme="minorHAnsi"/>
+        </w:rPr>
+        <w:t xml:space="preserve"> También se decidió conectar el LM7805 con el pin 3 del pickit3 en vez de con el de 5V del microchip porque a pesar de que la ruta era más corta hubiera supuesto pasar entre varios pines del microchip y eso acarrearía problemas a la hora de atacar la placa.</w:t>
+      </w:r>
     </w:p>
     <w:p>
       <w:pPr>
@@ -1090,6 +1096,111 @@
         <w:t>Traza de componentes del diseño software de alto nivel contra requisitos.</w:t>
       </w:r>
     </w:p>
+    <w:p>
+      <w:pPr>
+        <w:pStyle w:val="Prrafodelista"/>
+        <w:numPr>
+          <w:ilvl w:val="0"/>
+          <w:numId w:val="1"/>
+        </w:numPr>
+        <w:jc w:val="both"/>
+      </w:pPr>
+      <w:r>
+        <w:rPr>
+          <w:rFonts w:ascii="Arial" w:hAnsi="Arial" w:cs="Arial"/>
+          <w:sz w:val="25"/>
+          <w:szCs w:val="25"/>
+        </w:rPr>
+        <w:t>Traza de diseño físico (HW) contra diseño lógico (HW) haciendo las siguientes comprobaciones</w:t>
+      </w:r>
+      <w:r>
+        <w:rPr>
+          <w:rFonts w:ascii="Arial" w:hAnsi="Arial" w:cs="Arial"/>
+          <w:sz w:val="25"/>
+          <w:szCs w:val="25"/>
+        </w:rPr>
+        <w:t>.</w:t>
+      </w:r>
+    </w:p>
+    <w:p>
+      <w:pPr>
+        <w:pStyle w:val="Prrafodelista"/>
+        <w:ind w:left="1068"/>
+        <w:jc w:val="both"/>
+      </w:pPr>
+    </w:p>
+    <w:p>
+      <w:pPr>
+        <w:pStyle w:val="Prrafodelista"/>
+        <w:numPr>
+          <w:ilvl w:val="0"/>
+          <w:numId w:val="2"/>
+        </w:numPr>
+        <w:jc w:val="both"/>
+        <w:rPr>
+          <w:rFonts w:ascii="Arial" w:hAnsi="Arial" w:cs="Arial"/>
+          <w:sz w:val="25"/>
+          <w:szCs w:val="25"/>
+        </w:rPr>
+      </w:pPr>
+      <w:r>
+        <w:rPr>
+          <w:rFonts w:ascii="Arial" w:hAnsi="Arial" w:cs="Arial"/>
+          <w:sz w:val="25"/>
+          <w:szCs w:val="25"/>
+        </w:rPr>
+        <w:t>Todos los componentes del diseño lógico aparecen en el diseño físico.</w:t>
+      </w:r>
+    </w:p>
+    <w:p>
+      <w:pPr>
+        <w:pStyle w:val="Prrafodelista"/>
+        <w:numPr>
+          <w:ilvl w:val="0"/>
+          <w:numId w:val="2"/>
+        </w:numPr>
+        <w:jc w:val="both"/>
+        <w:rPr>
+          <w:rFonts w:ascii="Arial" w:hAnsi="Arial" w:cs="Arial"/>
+          <w:sz w:val="25"/>
+          <w:szCs w:val="25"/>
+        </w:rPr>
+      </w:pPr>
+      <w:r>
+        <w:rPr>
+          <w:rFonts w:ascii="Arial" w:hAnsi="Arial" w:cs="Arial"/>
+          <w:sz w:val="25"/>
+          <w:szCs w:val="25"/>
+        </w:rPr>
+        <w:t>Todas las conexiones establecidas en el diseño lógico aparecen en el diseño físico.</w:t>
+      </w:r>
+    </w:p>
+    <w:p>
+      <w:pPr>
+        <w:jc w:val="both"/>
+        <w:rPr>
+          <w:rFonts w:cstheme="minorHAnsi"/>
+        </w:rPr>
+      </w:pPr>
+      <w:r>
+        <w:rPr>
+          <w:rFonts w:cstheme="minorHAnsi"/>
+        </w:rPr>
+        <w:t xml:space="preserve">Al comprobar el diseño físico no se ha visto que falten conexiones </w:t>
+      </w:r>
+      <w:r>
+        <w:rPr>
+          <w:rFonts w:cstheme="minorHAnsi"/>
+        </w:rPr>
+        <w:t xml:space="preserve">ni componentes </w:t>
+      </w:r>
+      <w:r>
+        <w:rPr>
+          <w:rFonts w:cstheme="minorHAnsi"/>
+        </w:rPr>
+        <w:t>del diseño lógico.</w:t>
+      </w:r>
+    </w:p>
     <w:tbl>
       <w:tblPr>
         <w:tblStyle w:val="Tablaconcuadrcula"/>
@@ -1109,17 +1220,21 @@
           <w:p>
             <w:pPr>
               <w:rPr>
-                <w:rFonts w:ascii="Arial" w:eastAsia="Times New Roman" w:hAnsi="Arial" w:cs="Arial"/>
-                <w:sz w:val="25"/>
-                <w:szCs w:val="25"/>
-                <w:lang w:eastAsia="es-ES" w:bidi="ar-SA"/>
-              </w:rPr>
-            </w:pPr>
-            <w:r>
-              <w:rPr>
-                <w:rFonts w:ascii="Arial" w:eastAsia="Times New Roman" w:hAnsi="Arial" w:cs="Arial"/>
-                <w:sz w:val="25"/>
-                <w:szCs w:val="25"/>
+                <w:rFonts w:eastAsia="Times New Roman" w:cstheme="minorHAnsi"/>
+                <w:b/>
+                <w:bCs/>
+                <w:sz w:val="24"/>
+                <w:szCs w:val="24"/>
+                <w:lang w:eastAsia="es-ES" w:bidi="ar-SA"/>
+              </w:rPr>
+            </w:pPr>
+            <w:r>
+              <w:rPr>
+                <w:rFonts w:eastAsia="Times New Roman" w:cstheme="minorHAnsi"/>
+                <w:b/>
+                <w:bCs/>
+                <w:sz w:val="24"/>
+                <w:szCs w:val="24"/>
                 <w:lang w:eastAsia="es-ES" w:bidi="ar-SA"/>
               </w:rPr>
               <w:t>Requisito</w:t>
@@ -1133,17 +1248,21 @@
           <w:p>
             <w:pPr>
               <w:rPr>
-                <w:rFonts w:ascii="Arial" w:eastAsia="Times New Roman" w:hAnsi="Arial" w:cs="Arial"/>
-                <w:sz w:val="25"/>
-                <w:szCs w:val="25"/>
-                <w:lang w:eastAsia="es-ES" w:bidi="ar-SA"/>
-              </w:rPr>
-            </w:pPr>
-            <w:r>
-              <w:rPr>
-                <w:rFonts w:ascii="Arial" w:eastAsia="Times New Roman" w:hAnsi="Arial" w:cs="Arial"/>
-                <w:sz w:val="25"/>
-                <w:szCs w:val="25"/>
+                <w:rFonts w:eastAsia="Times New Roman" w:cstheme="minorHAnsi"/>
+                <w:b/>
+                <w:bCs/>
+                <w:sz w:val="24"/>
+                <w:szCs w:val="24"/>
+                <w:lang w:eastAsia="es-ES" w:bidi="ar-SA"/>
+              </w:rPr>
+            </w:pPr>
+            <w:r>
+              <w:rPr>
+                <w:rFonts w:eastAsia="Times New Roman" w:cstheme="minorHAnsi"/>
+                <w:b/>
+                <w:bCs/>
+                <w:sz w:val="24"/>
+                <w:szCs w:val="24"/>
                 <w:lang w:eastAsia="es-ES" w:bidi="ar-SA"/>
               </w:rPr>
               <w:t>Componente HW</w:t>
@@ -1157,17 +1276,21 @@
           <w:p>
             <w:pPr>
               <w:rPr>
-                <w:rFonts w:ascii="Arial" w:eastAsia="Times New Roman" w:hAnsi="Arial" w:cs="Arial"/>
-                <w:sz w:val="25"/>
-                <w:szCs w:val="25"/>
-                <w:lang w:eastAsia="es-ES" w:bidi="ar-SA"/>
-              </w:rPr>
-            </w:pPr>
-            <w:r>
-              <w:rPr>
-                <w:rFonts w:ascii="Arial" w:eastAsia="Times New Roman" w:hAnsi="Arial" w:cs="Arial"/>
-                <w:sz w:val="25"/>
-                <w:szCs w:val="25"/>
+                <w:rFonts w:eastAsia="Times New Roman" w:cstheme="minorHAnsi"/>
+                <w:b/>
+                <w:bCs/>
+                <w:sz w:val="24"/>
+                <w:szCs w:val="24"/>
+                <w:lang w:eastAsia="es-ES" w:bidi="ar-SA"/>
+              </w:rPr>
+            </w:pPr>
+            <w:r>
+              <w:rPr>
+                <w:rFonts w:eastAsia="Times New Roman" w:cstheme="minorHAnsi"/>
+                <w:b/>
+                <w:bCs/>
+                <w:sz w:val="24"/>
+                <w:szCs w:val="24"/>
                 <w:lang w:eastAsia="es-ES" w:bidi="ar-SA"/>
               </w:rPr>
               <w:t>Componente SW</w:t>
@@ -1183,17 +1306,13 @@
           <w:p>
             <w:pPr>
               <w:rPr>
-                <w:rFonts w:ascii="Arial" w:eastAsia="Times New Roman" w:hAnsi="Arial" w:cs="Arial"/>
-                <w:sz w:val="25"/>
-                <w:szCs w:val="25"/>
-                <w:lang w:eastAsia="es-ES" w:bidi="ar-SA"/>
-              </w:rPr>
-            </w:pPr>
-            <w:r>
-              <w:rPr>
-                <w:rFonts w:ascii="Arial" w:eastAsia="Times New Roman" w:hAnsi="Arial" w:cs="Arial"/>
-                <w:sz w:val="25"/>
-                <w:szCs w:val="25"/>
+                <w:rFonts w:eastAsia="Times New Roman" w:cstheme="minorHAnsi"/>
+                <w:lang w:eastAsia="es-ES" w:bidi="ar-SA"/>
+              </w:rPr>
+            </w:pPr>
+            <w:r>
+              <w:rPr>
+                <w:rFonts w:eastAsia="Times New Roman" w:cstheme="minorHAnsi"/>
                 <w:lang w:eastAsia="es-ES" w:bidi="ar-SA"/>
               </w:rPr>
               <w:t>ENC-10</w:t>
@@ -1207,17 +1326,13 @@
           <w:p>
             <w:pPr>
               <w:rPr>
-                <w:rFonts w:ascii="Arial" w:eastAsia="Times New Roman" w:hAnsi="Arial" w:cs="Arial"/>
-                <w:sz w:val="25"/>
-                <w:szCs w:val="25"/>
-                <w:lang w:eastAsia="es-ES" w:bidi="ar-SA"/>
-              </w:rPr>
-            </w:pPr>
-            <w:r>
-              <w:rPr>
-                <w:rFonts w:ascii="Arial" w:eastAsia="Times New Roman" w:hAnsi="Arial" w:cs="Arial"/>
-                <w:sz w:val="25"/>
-                <w:szCs w:val="25"/>
+                <w:rFonts w:eastAsia="Times New Roman" w:cstheme="minorHAnsi"/>
+                <w:lang w:eastAsia="es-ES" w:bidi="ar-SA"/>
+              </w:rPr>
+            </w:pPr>
+            <w:r>
+              <w:rPr>
+                <w:rFonts w:eastAsia="Times New Roman" w:cstheme="minorHAnsi"/>
                 <w:lang w:eastAsia="es-ES" w:bidi="ar-SA"/>
               </w:rPr>
               <w:t>SMA-LAMP, ordenador Linux</w:t>
@@ -1231,17 +1346,13 @@
           <w:p>
             <w:pPr>
               <w:rPr>
-                <w:rFonts w:ascii="Arial" w:eastAsia="Times New Roman" w:hAnsi="Arial" w:cs="Arial"/>
-                <w:sz w:val="25"/>
-                <w:szCs w:val="25"/>
-                <w:lang w:eastAsia="es-ES" w:bidi="ar-SA"/>
-              </w:rPr>
-            </w:pPr>
-            <w:r>
-              <w:rPr>
-                <w:rFonts w:ascii="Arial" w:eastAsia="Times New Roman" w:hAnsi="Arial" w:cs="Arial"/>
-                <w:sz w:val="25"/>
-                <w:szCs w:val="25"/>
+                <w:rFonts w:eastAsia="Times New Roman" w:cstheme="minorHAnsi"/>
+                <w:lang w:eastAsia="es-ES" w:bidi="ar-SA"/>
+              </w:rPr>
+            </w:pPr>
+            <w:r>
+              <w:rPr>
+                <w:rFonts w:eastAsia="Times New Roman" w:cstheme="minorHAnsi"/>
                 <w:lang w:eastAsia="es-ES" w:bidi="ar-SA"/>
               </w:rPr>
               <w:t>SMA-LAMP, SMA-COMP</w:t>
@@ -1257,19 +1368,16 @@
           <w:p>
             <w:pPr>
               <w:rPr>
-                <w:rFonts w:ascii="Arial" w:eastAsia="Times New Roman" w:hAnsi="Arial" w:cs="Arial"/>
-                <w:sz w:val="25"/>
-                <w:szCs w:val="25"/>
-                <w:lang w:eastAsia="es-ES" w:bidi="ar-SA"/>
-              </w:rPr>
-            </w:pPr>
-            <w:r>
-              <w:rPr>
-                <w:rFonts w:ascii="Arial" w:eastAsia="Times New Roman" w:hAnsi="Arial" w:cs="Arial"/>
-                <w:sz w:val="25"/>
-                <w:szCs w:val="25"/>
-                <w:lang w:eastAsia="es-ES" w:bidi="ar-SA"/>
-              </w:rPr>
+                <w:rFonts w:eastAsia="Times New Roman" w:cstheme="minorHAnsi"/>
+                <w:lang w:eastAsia="es-ES" w:bidi="ar-SA"/>
+              </w:rPr>
+            </w:pPr>
+            <w:r>
+              <w:rPr>
+                <w:rFonts w:eastAsia="Times New Roman" w:cstheme="minorHAnsi"/>
+                <w:lang w:eastAsia="es-ES" w:bidi="ar-SA"/>
+              </w:rPr>
+              <w:lastRenderedPageBreak/>
               <w:t>ENC-20</w:t>
             </w:r>
           </w:p>
@@ -1281,38 +1389,16 @@
           <w:p>
             <w:pPr>
               <w:rPr>
-                <w:rFonts w:ascii="Arial" w:eastAsia="Times New Roman" w:hAnsi="Arial" w:cs="Arial"/>
-                <w:sz w:val="25"/>
-                <w:szCs w:val="25"/>
-                <w:lang w:eastAsia="es-ES" w:bidi="ar-SA"/>
-              </w:rPr>
-            </w:pPr>
-            <w:r>
-              <w:rPr>
-                <w:rFonts w:ascii="Arial" w:eastAsia="Times New Roman" w:hAnsi="Arial" w:cs="Arial"/>
-                <w:sz w:val="25"/>
-                <w:szCs w:val="25"/>
-                <w:lang w:eastAsia="es-ES" w:bidi="ar-SA"/>
-              </w:rPr>
-              <w:t>Sensor Temperatura, Humedad, Ruido, CO2 y Luminosidad, SMA-LAMP</w:t>
-            </w:r>
-            <w:r>
-              <w:rPr>
-                <w:rFonts w:ascii="Arial" w:eastAsia="Times New Roman" w:hAnsi="Arial" w:cs="Arial"/>
-                <w:sz w:val="25"/>
-                <w:szCs w:val="25"/>
-                <w:lang w:eastAsia="es-ES" w:bidi="ar-SA"/>
-              </w:rPr>
-              <w:t>, USART</w:t>
-            </w:r>
-            <w:r>
-              <w:rPr>
-                <w:rFonts w:ascii="Arial" w:eastAsia="Times New Roman" w:hAnsi="Arial" w:cs="Arial"/>
-                <w:sz w:val="25"/>
-                <w:szCs w:val="25"/>
-                <w:lang w:eastAsia="es-ES" w:bidi="ar-SA"/>
-              </w:rPr>
-              <w:t xml:space="preserve"> y ordenador Linux.</w:t>
+                <w:rFonts w:eastAsia="Times New Roman" w:cstheme="minorHAnsi"/>
+                <w:lang w:eastAsia="es-ES" w:bidi="ar-SA"/>
+              </w:rPr>
+            </w:pPr>
+            <w:r>
+              <w:rPr>
+                <w:rFonts w:eastAsia="Times New Roman" w:cstheme="minorHAnsi"/>
+                <w:lang w:eastAsia="es-ES" w:bidi="ar-SA"/>
+              </w:rPr>
+              <w:t>Sensor Temperatura, Humedad, Ruido, CO2 y Luminosidad, SMA-LAMP, USART y ordenador Linux.</w:t>
             </w:r>
           </w:p>
         </w:tc>
@@ -1323,29 +1409,16 @@
           <w:p>
             <w:pPr>
               <w:rPr>
-                <w:rFonts w:ascii="Arial" w:eastAsia="Times New Roman" w:hAnsi="Arial" w:cs="Arial"/>
-                <w:sz w:val="25"/>
-                <w:szCs w:val="25"/>
-                <w:lang w:eastAsia="es-ES" w:bidi="ar-SA"/>
-              </w:rPr>
-            </w:pPr>
-            <w:r>
-              <w:rPr>
-                <w:rFonts w:ascii="Arial" w:eastAsia="Times New Roman" w:hAnsi="Arial" w:cs="Arial"/>
-                <w:sz w:val="25"/>
-                <w:szCs w:val="25"/>
-                <w:lang w:eastAsia="es-ES" w:bidi="ar-SA"/>
-              </w:rPr>
-              <w:t>Sensor Temperatura, Humedad, Ruido, CO2 y Luminosidad</w:t>
-            </w:r>
-            <w:r>
-              <w:rPr>
-                <w:rFonts w:ascii="Arial" w:eastAsia="Times New Roman" w:hAnsi="Arial" w:cs="Arial"/>
-                <w:sz w:val="25"/>
-                <w:szCs w:val="25"/>
-                <w:lang w:eastAsia="es-ES" w:bidi="ar-SA"/>
-              </w:rPr>
-              <w:t>; SMA-LAMP y SMA-COMP</w:t>
+                <w:rFonts w:eastAsia="Times New Roman" w:cstheme="minorHAnsi"/>
+                <w:lang w:eastAsia="es-ES" w:bidi="ar-SA"/>
+              </w:rPr>
+            </w:pPr>
+            <w:r>
+              <w:rPr>
+                <w:rFonts w:eastAsia="Times New Roman" w:cstheme="minorHAnsi"/>
+                <w:lang w:eastAsia="es-ES" w:bidi="ar-SA"/>
+              </w:rPr>
+              <w:t>Sensor Temperatura, Humedad, Ruido, CO2 y Luminosidad; SMA-LAMP y SMA-COMP</w:t>
             </w:r>
           </w:p>
         </w:tc>
@@ -1358,17 +1431,13 @@
           <w:p>
             <w:pPr>
               <w:rPr>
-                <w:rFonts w:ascii="Arial" w:eastAsia="Times New Roman" w:hAnsi="Arial" w:cs="Arial"/>
-                <w:sz w:val="25"/>
-                <w:szCs w:val="25"/>
-                <w:lang w:eastAsia="es-ES" w:bidi="ar-SA"/>
-              </w:rPr>
-            </w:pPr>
-            <w:r>
-              <w:rPr>
-                <w:rFonts w:ascii="Arial" w:eastAsia="Times New Roman" w:hAnsi="Arial" w:cs="Arial"/>
-                <w:sz w:val="25"/>
-                <w:szCs w:val="25"/>
+                <w:rFonts w:eastAsia="Times New Roman" w:cstheme="minorHAnsi"/>
+                <w:lang w:eastAsia="es-ES" w:bidi="ar-SA"/>
+              </w:rPr>
+            </w:pPr>
+            <w:r>
+              <w:rPr>
+                <w:rFonts w:eastAsia="Times New Roman" w:cstheme="minorHAnsi"/>
                 <w:lang w:eastAsia="es-ES" w:bidi="ar-SA"/>
               </w:rPr>
               <w:t>ENC-30</w:t>
@@ -1382,17 +1451,13 @@
           <w:p>
             <w:pPr>
               <w:rPr>
-                <w:rFonts w:ascii="Arial" w:eastAsia="Times New Roman" w:hAnsi="Arial" w:cs="Arial"/>
-                <w:sz w:val="25"/>
-                <w:szCs w:val="25"/>
-                <w:lang w:eastAsia="es-ES" w:bidi="ar-SA"/>
-              </w:rPr>
-            </w:pPr>
-            <w:r>
-              <w:rPr>
-                <w:rFonts w:ascii="Arial" w:eastAsia="Times New Roman" w:hAnsi="Arial" w:cs="Arial"/>
-                <w:sz w:val="25"/>
-                <w:szCs w:val="25"/>
+                <w:rFonts w:eastAsia="Times New Roman" w:cstheme="minorHAnsi"/>
+                <w:lang w:eastAsia="es-ES" w:bidi="ar-SA"/>
+              </w:rPr>
+            </w:pPr>
+            <w:r>
+              <w:rPr>
+                <w:rFonts w:eastAsia="Times New Roman" w:cstheme="minorHAnsi"/>
                 <w:lang w:eastAsia="es-ES" w:bidi="ar-SA"/>
               </w:rPr>
               <w:t>EEPROM/Flash</w:t>
@@ -1406,17 +1471,13 @@
           <w:p>
             <w:pPr>
               <w:rPr>
-                <w:rFonts w:ascii="Arial" w:eastAsia="Times New Roman" w:hAnsi="Arial" w:cs="Arial"/>
-                <w:sz w:val="25"/>
-                <w:szCs w:val="25"/>
-                <w:lang w:eastAsia="es-ES" w:bidi="ar-SA"/>
-              </w:rPr>
-            </w:pPr>
-            <w:r>
-              <w:rPr>
-                <w:rFonts w:ascii="Arial" w:eastAsia="Times New Roman" w:hAnsi="Arial" w:cs="Arial"/>
-                <w:sz w:val="25"/>
-                <w:szCs w:val="25"/>
+                <w:rFonts w:eastAsia="Times New Roman" w:cstheme="minorHAnsi"/>
+                <w:lang w:eastAsia="es-ES" w:bidi="ar-SA"/>
+              </w:rPr>
+            </w:pPr>
+            <w:r>
+              <w:rPr>
+                <w:rFonts w:eastAsia="Times New Roman" w:cstheme="minorHAnsi"/>
                 <w:lang w:eastAsia="es-ES" w:bidi="ar-SA"/>
               </w:rPr>
               <w:t>Memoria</w:t>
@@ -1432,17 +1493,13 @@
           <w:p>
             <w:pPr>
               <w:rPr>
-                <w:rFonts w:ascii="Arial" w:eastAsia="Times New Roman" w:hAnsi="Arial" w:cs="Arial"/>
-                <w:sz w:val="25"/>
-                <w:szCs w:val="25"/>
-                <w:lang w:eastAsia="es-ES" w:bidi="ar-SA"/>
-              </w:rPr>
-            </w:pPr>
-            <w:r>
-              <w:rPr>
-                <w:rFonts w:ascii="Arial" w:eastAsia="Times New Roman" w:hAnsi="Arial" w:cs="Arial"/>
-                <w:sz w:val="25"/>
-                <w:szCs w:val="25"/>
+                <w:rFonts w:eastAsia="Times New Roman" w:cstheme="minorHAnsi"/>
+                <w:lang w:eastAsia="es-ES" w:bidi="ar-SA"/>
+              </w:rPr>
+            </w:pPr>
+            <w:r>
+              <w:rPr>
+                <w:rFonts w:eastAsia="Times New Roman" w:cstheme="minorHAnsi"/>
                 <w:lang w:eastAsia="es-ES" w:bidi="ar-SA"/>
               </w:rPr>
               <w:t>AP-10</w:t>
@@ -1456,47 +1513,16 @@
           <w:p>
             <w:pPr>
               <w:rPr>
-                <w:rFonts w:ascii="Arial" w:eastAsia="Times New Roman" w:hAnsi="Arial" w:cs="Arial"/>
-                <w:sz w:val="25"/>
-                <w:szCs w:val="25"/>
-                <w:lang w:eastAsia="es-ES" w:bidi="ar-SA"/>
-              </w:rPr>
-            </w:pPr>
-            <w:r>
-              <w:rPr>
-                <w:rFonts w:ascii="Arial" w:eastAsia="Times New Roman" w:hAnsi="Arial" w:cs="Arial"/>
-                <w:sz w:val="25"/>
-                <w:szCs w:val="25"/>
-                <w:lang w:eastAsia="es-ES" w:bidi="ar-SA"/>
-              </w:rPr>
-              <w:t>SMA-LAMP</w:t>
-            </w:r>
-            <w:r>
-              <w:rPr>
-                <w:rFonts w:ascii="Arial" w:eastAsia="Times New Roman" w:hAnsi="Arial" w:cs="Arial"/>
-                <w:sz w:val="25"/>
-                <w:szCs w:val="25"/>
-                <w:lang w:eastAsia="es-ES" w:bidi="ar-SA"/>
-              </w:rPr>
-              <w:t xml:space="preserve"> (registros</w:t>
-            </w:r>
-            <w:r>
-              <w:rPr>
-                <w:rFonts w:ascii="Arial" w:eastAsia="Times New Roman" w:hAnsi="Arial" w:cs="Arial"/>
-                <w:sz w:val="25"/>
-                <w:szCs w:val="25"/>
-                <w:lang w:eastAsia="es-ES" w:bidi="ar-SA"/>
-              </w:rPr>
-              <w:t>/mem volátil</w:t>
-            </w:r>
-            <w:r>
-              <w:rPr>
-                <w:rFonts w:ascii="Arial" w:eastAsia="Times New Roman" w:hAnsi="Arial" w:cs="Arial"/>
-                <w:sz w:val="25"/>
-                <w:szCs w:val="25"/>
-                <w:lang w:eastAsia="es-ES" w:bidi="ar-SA"/>
-              </w:rPr>
-              <w:t>)</w:t>
+                <w:rFonts w:eastAsia="Times New Roman" w:cstheme="minorHAnsi"/>
+                <w:lang w:eastAsia="es-ES" w:bidi="ar-SA"/>
+              </w:rPr>
+            </w:pPr>
+            <w:r>
+              <w:rPr>
+                <w:rFonts w:eastAsia="Times New Roman" w:cstheme="minorHAnsi"/>
+                <w:lang w:eastAsia="es-ES" w:bidi="ar-SA"/>
+              </w:rPr>
+              <w:t>SMA-LAMP (registros/mem volátil)</w:t>
             </w:r>
           </w:p>
         </w:tc>
@@ -1507,17 +1533,13 @@
           <w:p>
             <w:pPr>
               <w:rPr>
-                <w:rFonts w:ascii="Arial" w:eastAsia="Times New Roman" w:hAnsi="Arial" w:cs="Arial"/>
-                <w:sz w:val="25"/>
-                <w:szCs w:val="25"/>
-                <w:lang w:eastAsia="es-ES" w:bidi="ar-SA"/>
-              </w:rPr>
-            </w:pPr>
-            <w:r>
-              <w:rPr>
-                <w:rFonts w:ascii="Arial" w:eastAsia="Times New Roman" w:hAnsi="Arial" w:cs="Arial"/>
-                <w:sz w:val="25"/>
-                <w:szCs w:val="25"/>
+                <w:rFonts w:eastAsia="Times New Roman" w:cstheme="minorHAnsi"/>
+                <w:lang w:eastAsia="es-ES" w:bidi="ar-SA"/>
+              </w:rPr>
+            </w:pPr>
+            <w:r>
+              <w:rPr>
+                <w:rFonts w:eastAsia="Times New Roman" w:cstheme="minorHAnsi"/>
                 <w:lang w:eastAsia="es-ES" w:bidi="ar-SA"/>
               </w:rPr>
               <w:t>SMA-LAMP</w:t>
@@ -1533,39 +1555,16 @@
           <w:p>
             <w:pPr>
               <w:rPr>
-                <w:rFonts w:ascii="Arial" w:eastAsia="Times New Roman" w:hAnsi="Arial" w:cs="Arial"/>
-                <w:sz w:val="25"/>
-                <w:szCs w:val="25"/>
-                <w:lang w:eastAsia="es-ES" w:bidi="ar-SA"/>
-              </w:rPr>
-            </w:pPr>
-            <w:r>
-              <w:rPr>
-                <w:rFonts w:ascii="Arial" w:eastAsia="Times New Roman" w:hAnsi="Arial" w:cs="Arial"/>
-                <w:sz w:val="25"/>
-                <w:szCs w:val="25"/>
-                <w:lang w:eastAsia="es-ES" w:bidi="ar-SA"/>
-              </w:rPr>
-              <w:lastRenderedPageBreak/>
-              <w:t>AP-</w:t>
-            </w:r>
-            <w:r>
-              <w:rPr>
-                <w:rFonts w:ascii="Arial" w:eastAsia="Times New Roman" w:hAnsi="Arial" w:cs="Arial"/>
-                <w:sz w:val="25"/>
-                <w:szCs w:val="25"/>
-                <w:lang w:eastAsia="es-ES" w:bidi="ar-SA"/>
-              </w:rPr>
-              <w:t>2</w:t>
-            </w:r>
-            <w:r>
-              <w:rPr>
-                <w:rFonts w:ascii="Arial" w:eastAsia="Times New Roman" w:hAnsi="Arial" w:cs="Arial"/>
-                <w:sz w:val="25"/>
-                <w:szCs w:val="25"/>
-                <w:lang w:eastAsia="es-ES" w:bidi="ar-SA"/>
-              </w:rPr>
-              <w:t>0</w:t>
+                <w:rFonts w:eastAsia="Times New Roman" w:cstheme="minorHAnsi"/>
+                <w:lang w:eastAsia="es-ES" w:bidi="ar-SA"/>
+              </w:rPr>
+            </w:pPr>
+            <w:r>
+              <w:rPr>
+                <w:rFonts w:eastAsia="Times New Roman" w:cstheme="minorHAnsi"/>
+                <w:lang w:eastAsia="es-ES" w:bidi="ar-SA"/>
+              </w:rPr>
+              <w:t>AP-20</w:t>
             </w:r>
           </w:p>
         </w:tc>
@@ -1576,38 +1575,16 @@
           <w:p>
             <w:pPr>
               <w:rPr>
-                <w:rFonts w:ascii="Arial" w:eastAsia="Times New Roman" w:hAnsi="Arial" w:cs="Arial"/>
-                <w:sz w:val="25"/>
-                <w:szCs w:val="25"/>
-                <w:lang w:eastAsia="es-ES" w:bidi="ar-SA"/>
-              </w:rPr>
-            </w:pPr>
-            <w:r>
-              <w:rPr>
-                <w:rFonts w:ascii="Arial" w:eastAsia="Times New Roman" w:hAnsi="Arial" w:cs="Arial"/>
-                <w:sz w:val="25"/>
-                <w:szCs w:val="25"/>
-                <w:lang w:eastAsia="es-ES" w:bidi="ar-SA"/>
-              </w:rPr>
-              <w:t xml:space="preserve">Ordenador </w:t>
-            </w:r>
-            <w:r>
-              <w:rPr>
-                <w:rFonts w:ascii="Arial" w:eastAsia="Times New Roman" w:hAnsi="Arial" w:cs="Arial"/>
-                <w:sz w:val="25"/>
-                <w:szCs w:val="25"/>
-                <w:lang w:eastAsia="es-ES" w:bidi="ar-SA"/>
-              </w:rPr>
-              <w:t>Linux</w:t>
-            </w:r>
-            <w:r>
-              <w:rPr>
-                <w:rFonts w:ascii="Arial" w:eastAsia="Times New Roman" w:hAnsi="Arial" w:cs="Arial"/>
-                <w:sz w:val="25"/>
-                <w:szCs w:val="25"/>
-                <w:lang w:eastAsia="es-ES" w:bidi="ar-SA"/>
-              </w:rPr>
-              <w:t>/USART</w:t>
+                <w:rFonts w:eastAsia="Times New Roman" w:cstheme="minorHAnsi"/>
+                <w:lang w:eastAsia="es-ES" w:bidi="ar-SA"/>
+              </w:rPr>
+            </w:pPr>
+            <w:r>
+              <w:rPr>
+                <w:rFonts w:eastAsia="Times New Roman" w:cstheme="minorHAnsi"/>
+                <w:lang w:eastAsia="es-ES" w:bidi="ar-SA"/>
+              </w:rPr>
+              <w:t>Ordenador Linux/USART</w:t>
             </w:r>
           </w:p>
         </w:tc>
@@ -1618,17 +1595,13 @@
           <w:p>
             <w:pPr>
               <w:rPr>
-                <w:rFonts w:ascii="Arial" w:eastAsia="Times New Roman" w:hAnsi="Arial" w:cs="Arial"/>
-                <w:sz w:val="25"/>
-                <w:szCs w:val="25"/>
-                <w:lang w:eastAsia="es-ES" w:bidi="ar-SA"/>
-              </w:rPr>
-            </w:pPr>
-            <w:r>
-              <w:rPr>
-                <w:rFonts w:ascii="Arial" w:eastAsia="Times New Roman" w:hAnsi="Arial" w:cs="Arial"/>
-                <w:sz w:val="25"/>
-                <w:szCs w:val="25"/>
+                <w:rFonts w:eastAsia="Times New Roman" w:cstheme="minorHAnsi"/>
+                <w:lang w:eastAsia="es-ES" w:bidi="ar-SA"/>
+              </w:rPr>
+            </w:pPr>
+            <w:r>
+              <w:rPr>
+                <w:rFonts w:eastAsia="Times New Roman" w:cstheme="minorHAnsi"/>
                 <w:lang w:eastAsia="es-ES" w:bidi="ar-SA"/>
               </w:rPr>
               <w:t>SMA-COMP</w:t>
@@ -1644,38 +1617,16 @@
           <w:p>
             <w:pPr>
               <w:rPr>
-                <w:rFonts w:ascii="Arial" w:eastAsia="Times New Roman" w:hAnsi="Arial" w:cs="Arial"/>
-                <w:sz w:val="25"/>
-                <w:szCs w:val="25"/>
-                <w:lang w:eastAsia="es-ES" w:bidi="ar-SA"/>
-              </w:rPr>
-            </w:pPr>
-            <w:r>
-              <w:rPr>
-                <w:rFonts w:ascii="Arial" w:eastAsia="Times New Roman" w:hAnsi="Arial" w:cs="Arial"/>
-                <w:sz w:val="25"/>
-                <w:szCs w:val="25"/>
-                <w:lang w:eastAsia="es-ES" w:bidi="ar-SA"/>
-              </w:rPr>
-              <w:t>AP-</w:t>
-            </w:r>
-            <w:r>
-              <w:rPr>
-                <w:rFonts w:ascii="Arial" w:eastAsia="Times New Roman" w:hAnsi="Arial" w:cs="Arial"/>
-                <w:sz w:val="25"/>
-                <w:szCs w:val="25"/>
-                <w:lang w:eastAsia="es-ES" w:bidi="ar-SA"/>
-              </w:rPr>
-              <w:t>3</w:t>
-            </w:r>
-            <w:r>
-              <w:rPr>
-                <w:rFonts w:ascii="Arial" w:eastAsia="Times New Roman" w:hAnsi="Arial" w:cs="Arial"/>
-                <w:sz w:val="25"/>
-                <w:szCs w:val="25"/>
-                <w:lang w:eastAsia="es-ES" w:bidi="ar-SA"/>
-              </w:rPr>
-              <w:t>0</w:t>
+                <w:rFonts w:eastAsia="Times New Roman" w:cstheme="minorHAnsi"/>
+                <w:lang w:eastAsia="es-ES" w:bidi="ar-SA"/>
+              </w:rPr>
+            </w:pPr>
+            <w:r>
+              <w:rPr>
+                <w:rFonts w:eastAsia="Times New Roman" w:cstheme="minorHAnsi"/>
+                <w:lang w:eastAsia="es-ES" w:bidi="ar-SA"/>
+              </w:rPr>
+              <w:t>AP-30</w:t>
             </w:r>
           </w:p>
         </w:tc>
@@ -1686,38 +1637,16 @@
           <w:p>
             <w:pPr>
               <w:rPr>
-                <w:rFonts w:ascii="Arial" w:eastAsia="Times New Roman" w:hAnsi="Arial" w:cs="Arial"/>
-                <w:sz w:val="25"/>
-                <w:szCs w:val="25"/>
-                <w:lang w:eastAsia="es-ES" w:bidi="ar-SA"/>
-              </w:rPr>
-            </w:pPr>
-            <w:r>
-              <w:rPr>
-                <w:rFonts w:ascii="Arial" w:eastAsia="Times New Roman" w:hAnsi="Arial" w:cs="Arial"/>
-                <w:sz w:val="25"/>
-                <w:szCs w:val="25"/>
-                <w:lang w:eastAsia="es-ES" w:bidi="ar-SA"/>
-              </w:rPr>
-              <w:t>Ordenador Linux/U</w:t>
-            </w:r>
-            <w:r>
-              <w:rPr>
-                <w:rFonts w:ascii="Arial" w:eastAsia="Times New Roman" w:hAnsi="Arial" w:cs="Arial"/>
-                <w:sz w:val="25"/>
-                <w:szCs w:val="25"/>
-                <w:lang w:eastAsia="es-ES" w:bidi="ar-SA"/>
-              </w:rPr>
-              <w:t>S</w:t>
-            </w:r>
-            <w:r>
-              <w:rPr>
-                <w:rFonts w:ascii="Arial" w:eastAsia="Times New Roman" w:hAnsi="Arial" w:cs="Arial"/>
-                <w:sz w:val="25"/>
-                <w:szCs w:val="25"/>
-                <w:lang w:eastAsia="es-ES" w:bidi="ar-SA"/>
-              </w:rPr>
-              <w:t>ART</w:t>
+                <w:rFonts w:eastAsia="Times New Roman" w:cstheme="minorHAnsi"/>
+                <w:lang w:eastAsia="es-ES" w:bidi="ar-SA"/>
+              </w:rPr>
+            </w:pPr>
+            <w:r>
+              <w:rPr>
+                <w:rFonts w:eastAsia="Times New Roman" w:cstheme="minorHAnsi"/>
+                <w:lang w:eastAsia="es-ES" w:bidi="ar-SA"/>
+              </w:rPr>
+              <w:t>Ordenador Linux/USART</w:t>
             </w:r>
           </w:p>
         </w:tc>
@@ -1728,17 +1657,13 @@
           <w:p>
             <w:pPr>
               <w:rPr>
-                <w:rFonts w:ascii="Arial" w:eastAsia="Times New Roman" w:hAnsi="Arial" w:cs="Arial"/>
-                <w:sz w:val="25"/>
-                <w:szCs w:val="25"/>
-                <w:lang w:eastAsia="es-ES" w:bidi="ar-SA"/>
-              </w:rPr>
-            </w:pPr>
-            <w:r>
-              <w:rPr>
-                <w:rFonts w:ascii="Arial" w:eastAsia="Times New Roman" w:hAnsi="Arial" w:cs="Arial"/>
-                <w:sz w:val="25"/>
-                <w:szCs w:val="25"/>
+                <w:rFonts w:eastAsia="Times New Roman" w:cstheme="minorHAnsi"/>
+                <w:lang w:eastAsia="es-ES" w:bidi="ar-SA"/>
+              </w:rPr>
+            </w:pPr>
+            <w:r>
+              <w:rPr>
+                <w:rFonts w:eastAsia="Times New Roman" w:cstheme="minorHAnsi"/>
                 <w:lang w:eastAsia="es-ES" w:bidi="ar-SA"/>
               </w:rPr>
               <w:t>SMA-COMP</w:t>
@@ -1754,17 +1679,13 @@
           <w:p>
             <w:pPr>
               <w:rPr>
-                <w:rFonts w:ascii="Arial" w:eastAsia="Times New Roman" w:hAnsi="Arial" w:cs="Arial"/>
-                <w:sz w:val="25"/>
-                <w:szCs w:val="25"/>
-                <w:lang w:eastAsia="es-ES" w:bidi="ar-SA"/>
-              </w:rPr>
-            </w:pPr>
-            <w:r>
-              <w:rPr>
-                <w:rFonts w:ascii="Arial" w:eastAsia="Times New Roman" w:hAnsi="Arial" w:cs="Arial"/>
-                <w:sz w:val="25"/>
-                <w:szCs w:val="25"/>
+                <w:rFonts w:eastAsia="Times New Roman" w:cstheme="minorHAnsi"/>
+                <w:lang w:eastAsia="es-ES" w:bidi="ar-SA"/>
+              </w:rPr>
+            </w:pPr>
+            <w:r>
+              <w:rPr>
+                <w:rFonts w:eastAsia="Times New Roman" w:cstheme="minorHAnsi"/>
                 <w:lang w:eastAsia="es-ES" w:bidi="ar-SA"/>
               </w:rPr>
               <w:t>MO-10</w:t>
@@ -1778,17 +1699,13 @@
           <w:p>
             <w:pPr>
               <w:rPr>
-                <w:rFonts w:ascii="Arial" w:eastAsia="Times New Roman" w:hAnsi="Arial" w:cs="Arial"/>
-                <w:sz w:val="25"/>
-                <w:szCs w:val="25"/>
-                <w:lang w:eastAsia="es-ES" w:bidi="ar-SA"/>
-              </w:rPr>
-            </w:pPr>
-            <w:r>
-              <w:rPr>
-                <w:rFonts w:ascii="Arial" w:eastAsia="Times New Roman" w:hAnsi="Arial" w:cs="Arial"/>
-                <w:sz w:val="25"/>
-                <w:szCs w:val="25"/>
+                <w:rFonts w:eastAsia="Times New Roman" w:cstheme="minorHAnsi"/>
+                <w:lang w:eastAsia="es-ES" w:bidi="ar-SA"/>
+              </w:rPr>
+            </w:pPr>
+            <w:r>
+              <w:rPr>
+                <w:rFonts w:eastAsia="Times New Roman" w:cstheme="minorHAnsi"/>
                 <w:lang w:eastAsia="es-ES" w:bidi="ar-SA"/>
               </w:rPr>
               <w:t>CAD</w:t>
@@ -1802,17 +1719,13 @@
           <w:p>
             <w:pPr>
               <w:rPr>
-                <w:rFonts w:ascii="Arial" w:eastAsia="Times New Roman" w:hAnsi="Arial" w:cs="Arial"/>
-                <w:sz w:val="25"/>
-                <w:szCs w:val="25"/>
-                <w:lang w:eastAsia="es-ES" w:bidi="ar-SA"/>
-              </w:rPr>
-            </w:pPr>
-            <w:r>
-              <w:rPr>
-                <w:rFonts w:ascii="Arial" w:eastAsia="Times New Roman" w:hAnsi="Arial" w:cs="Arial"/>
-                <w:sz w:val="25"/>
-                <w:szCs w:val="25"/>
+                <w:rFonts w:eastAsia="Times New Roman" w:cstheme="minorHAnsi"/>
+                <w:lang w:eastAsia="es-ES" w:bidi="ar-SA"/>
+              </w:rPr>
+            </w:pPr>
+            <w:r>
+              <w:rPr>
+                <w:rFonts w:eastAsia="Times New Roman" w:cstheme="minorHAnsi"/>
                 <w:lang w:eastAsia="es-ES" w:bidi="ar-SA"/>
               </w:rPr>
               <w:t>Sensor Ruido</w:t>
@@ -1828,38 +1741,16 @@
           <w:p>
             <w:pPr>
               <w:rPr>
-                <w:rFonts w:ascii="Arial" w:eastAsia="Times New Roman" w:hAnsi="Arial" w:cs="Arial"/>
-                <w:sz w:val="25"/>
-                <w:szCs w:val="25"/>
-                <w:lang w:eastAsia="es-ES" w:bidi="ar-SA"/>
-              </w:rPr>
-            </w:pPr>
-            <w:r>
-              <w:rPr>
-                <w:rFonts w:ascii="Arial" w:eastAsia="Times New Roman" w:hAnsi="Arial" w:cs="Arial"/>
-                <w:sz w:val="25"/>
-                <w:szCs w:val="25"/>
-                <w:lang w:eastAsia="es-ES" w:bidi="ar-SA"/>
-              </w:rPr>
-              <w:t>MO-</w:t>
-            </w:r>
-            <w:r>
-              <w:rPr>
-                <w:rFonts w:ascii="Arial" w:eastAsia="Times New Roman" w:hAnsi="Arial" w:cs="Arial"/>
-                <w:sz w:val="25"/>
-                <w:szCs w:val="25"/>
-                <w:lang w:eastAsia="es-ES" w:bidi="ar-SA"/>
-              </w:rPr>
-              <w:t>2</w:t>
-            </w:r>
-            <w:r>
-              <w:rPr>
-                <w:rFonts w:ascii="Arial" w:eastAsia="Times New Roman" w:hAnsi="Arial" w:cs="Arial"/>
-                <w:sz w:val="25"/>
-                <w:szCs w:val="25"/>
-                <w:lang w:eastAsia="es-ES" w:bidi="ar-SA"/>
-              </w:rPr>
-              <w:t>0</w:t>
+                <w:rFonts w:eastAsia="Times New Roman" w:cstheme="minorHAnsi"/>
+                <w:lang w:eastAsia="es-ES" w:bidi="ar-SA"/>
+              </w:rPr>
+            </w:pPr>
+            <w:r>
+              <w:rPr>
+                <w:rFonts w:eastAsia="Times New Roman" w:cstheme="minorHAnsi"/>
+                <w:lang w:eastAsia="es-ES" w:bidi="ar-SA"/>
+              </w:rPr>
+              <w:t>MO-20</w:t>
             </w:r>
           </w:p>
         </w:tc>
@@ -1870,17 +1761,13 @@
           <w:p>
             <w:pPr>
               <w:rPr>
-                <w:rFonts w:ascii="Arial" w:eastAsia="Times New Roman" w:hAnsi="Arial" w:cs="Arial"/>
-                <w:sz w:val="25"/>
-                <w:szCs w:val="25"/>
-                <w:lang w:eastAsia="es-ES" w:bidi="ar-SA"/>
-              </w:rPr>
-            </w:pPr>
-            <w:r>
-              <w:rPr>
-                <w:rFonts w:ascii="Arial" w:eastAsia="Times New Roman" w:hAnsi="Arial" w:cs="Arial"/>
-                <w:sz w:val="25"/>
-                <w:szCs w:val="25"/>
+                <w:rFonts w:eastAsia="Times New Roman" w:cstheme="minorHAnsi"/>
+                <w:lang w:eastAsia="es-ES" w:bidi="ar-SA"/>
+              </w:rPr>
+            </w:pPr>
+            <w:r>
+              <w:rPr>
+                <w:rFonts w:eastAsia="Times New Roman" w:cstheme="minorHAnsi"/>
                 <w:lang w:eastAsia="es-ES" w:bidi="ar-SA"/>
               </w:rPr>
               <w:t>Timer</w:t>
@@ -1894,17 +1781,13 @@
           <w:p>
             <w:pPr>
               <w:rPr>
-                <w:rFonts w:ascii="Arial" w:eastAsia="Times New Roman" w:hAnsi="Arial" w:cs="Arial"/>
-                <w:sz w:val="25"/>
-                <w:szCs w:val="25"/>
-                <w:lang w:eastAsia="es-ES" w:bidi="ar-SA"/>
-              </w:rPr>
-            </w:pPr>
-            <w:r>
-              <w:rPr>
-                <w:rFonts w:ascii="Arial" w:eastAsia="Times New Roman" w:hAnsi="Arial" w:cs="Arial"/>
-                <w:sz w:val="25"/>
-                <w:szCs w:val="25"/>
+                <w:rFonts w:eastAsia="Times New Roman" w:cstheme="minorHAnsi"/>
+                <w:lang w:eastAsia="es-ES" w:bidi="ar-SA"/>
+              </w:rPr>
+            </w:pPr>
+            <w:r>
+              <w:rPr>
+                <w:rFonts w:eastAsia="Times New Roman" w:cstheme="minorHAnsi"/>
                 <w:lang w:eastAsia="es-ES" w:bidi="ar-SA"/>
               </w:rPr>
               <w:t>Sensor Ruido</w:t>
@@ -1920,38 +1803,16 @@
           <w:p>
             <w:pPr>
               <w:rPr>
-                <w:rFonts w:ascii="Arial" w:eastAsia="Times New Roman" w:hAnsi="Arial" w:cs="Arial"/>
-                <w:sz w:val="25"/>
-                <w:szCs w:val="25"/>
-                <w:lang w:eastAsia="es-ES" w:bidi="ar-SA"/>
-              </w:rPr>
-            </w:pPr>
-            <w:r>
-              <w:rPr>
-                <w:rFonts w:ascii="Arial" w:eastAsia="Times New Roman" w:hAnsi="Arial" w:cs="Arial"/>
-                <w:sz w:val="25"/>
-                <w:szCs w:val="25"/>
-                <w:lang w:eastAsia="es-ES" w:bidi="ar-SA"/>
-              </w:rPr>
-              <w:t>MO-</w:t>
-            </w:r>
-            <w:r>
-              <w:rPr>
-                <w:rFonts w:ascii="Arial" w:eastAsia="Times New Roman" w:hAnsi="Arial" w:cs="Arial"/>
-                <w:sz w:val="25"/>
-                <w:szCs w:val="25"/>
-                <w:lang w:eastAsia="es-ES" w:bidi="ar-SA"/>
-              </w:rPr>
-              <w:t>3</w:t>
-            </w:r>
-            <w:r>
-              <w:rPr>
-                <w:rFonts w:ascii="Arial" w:eastAsia="Times New Roman" w:hAnsi="Arial" w:cs="Arial"/>
-                <w:sz w:val="25"/>
-                <w:szCs w:val="25"/>
-                <w:lang w:eastAsia="es-ES" w:bidi="ar-SA"/>
-              </w:rPr>
-              <w:t>0</w:t>
+                <w:rFonts w:eastAsia="Times New Roman" w:cstheme="minorHAnsi"/>
+                <w:lang w:eastAsia="es-ES" w:bidi="ar-SA"/>
+              </w:rPr>
+            </w:pPr>
+            <w:r>
+              <w:rPr>
+                <w:rFonts w:eastAsia="Times New Roman" w:cstheme="minorHAnsi"/>
+                <w:lang w:eastAsia="es-ES" w:bidi="ar-SA"/>
+              </w:rPr>
+              <w:t>MO-30</w:t>
             </w:r>
           </w:p>
         </w:tc>
@@ -1962,17 +1823,13 @@
           <w:p>
             <w:pPr>
               <w:rPr>
-                <w:rFonts w:ascii="Arial" w:eastAsia="Times New Roman" w:hAnsi="Arial" w:cs="Arial"/>
-                <w:sz w:val="25"/>
-                <w:szCs w:val="25"/>
-                <w:lang w:eastAsia="es-ES" w:bidi="ar-SA"/>
-              </w:rPr>
-            </w:pPr>
-            <w:r>
-              <w:rPr>
-                <w:rFonts w:ascii="Arial" w:eastAsia="Times New Roman" w:hAnsi="Arial" w:cs="Arial"/>
-                <w:sz w:val="25"/>
-                <w:szCs w:val="25"/>
+                <w:rFonts w:eastAsia="Times New Roman" w:cstheme="minorHAnsi"/>
+                <w:lang w:eastAsia="es-ES" w:bidi="ar-SA"/>
+              </w:rPr>
+            </w:pPr>
+            <w:r>
+              <w:rPr>
+                <w:rFonts w:eastAsia="Times New Roman" w:cstheme="minorHAnsi"/>
                 <w:lang w:eastAsia="es-ES" w:bidi="ar-SA"/>
               </w:rPr>
               <w:t>Timer</w:t>
@@ -1986,17 +1843,13 @@
           <w:p>
             <w:pPr>
               <w:rPr>
-                <w:rFonts w:ascii="Arial" w:eastAsia="Times New Roman" w:hAnsi="Arial" w:cs="Arial"/>
-                <w:sz w:val="25"/>
-                <w:szCs w:val="25"/>
-                <w:lang w:eastAsia="es-ES" w:bidi="ar-SA"/>
-              </w:rPr>
-            </w:pPr>
-            <w:r>
-              <w:rPr>
-                <w:rFonts w:ascii="Arial" w:eastAsia="Times New Roman" w:hAnsi="Arial" w:cs="Arial"/>
-                <w:sz w:val="25"/>
-                <w:szCs w:val="25"/>
+                <w:rFonts w:eastAsia="Times New Roman" w:cstheme="minorHAnsi"/>
+                <w:lang w:eastAsia="es-ES" w:bidi="ar-SA"/>
+              </w:rPr>
+            </w:pPr>
+            <w:r>
+              <w:rPr>
+                <w:rFonts w:eastAsia="Times New Roman" w:cstheme="minorHAnsi"/>
                 <w:lang w:eastAsia="es-ES" w:bidi="ar-SA"/>
               </w:rPr>
               <w:t>Sensor Temperatura, Humedad, Ruido, CO2 y Luminosidad</w:t>
@@ -2012,17 +1865,13 @@
           <w:p>
             <w:pPr>
               <w:rPr>
-                <w:rFonts w:ascii="Arial" w:eastAsia="Times New Roman" w:hAnsi="Arial" w:cs="Arial"/>
-                <w:sz w:val="25"/>
-                <w:szCs w:val="25"/>
-                <w:lang w:eastAsia="es-ES" w:bidi="ar-SA"/>
-              </w:rPr>
-            </w:pPr>
-            <w:r>
-              <w:rPr>
-                <w:rFonts w:ascii="Arial" w:eastAsia="Times New Roman" w:hAnsi="Arial" w:cs="Arial"/>
-                <w:sz w:val="25"/>
-                <w:szCs w:val="25"/>
+                <w:rFonts w:eastAsia="Times New Roman" w:cstheme="minorHAnsi"/>
+                <w:lang w:eastAsia="es-ES" w:bidi="ar-SA"/>
+              </w:rPr>
+            </w:pPr>
+            <w:r>
+              <w:rPr>
+                <w:rFonts w:eastAsia="Times New Roman" w:cstheme="minorHAnsi"/>
                 <w:lang w:eastAsia="es-ES" w:bidi="ar-SA"/>
               </w:rPr>
               <w:t>MO-40</w:t>
@@ -2036,29 +1885,16 @@
           <w:p>
             <w:pPr>
               <w:rPr>
-                <w:rFonts w:ascii="Arial" w:eastAsia="Times New Roman" w:hAnsi="Arial" w:cs="Arial"/>
-                <w:sz w:val="25"/>
-                <w:szCs w:val="25"/>
-                <w:lang w:eastAsia="es-ES" w:bidi="ar-SA"/>
-              </w:rPr>
-            </w:pPr>
-            <w:r>
-              <w:rPr>
-                <w:rFonts w:ascii="Arial" w:eastAsia="Times New Roman" w:hAnsi="Arial" w:cs="Arial"/>
-                <w:sz w:val="25"/>
-                <w:szCs w:val="25"/>
-                <w:lang w:eastAsia="es-ES" w:bidi="ar-SA"/>
-              </w:rPr>
-              <w:t>I2C</w:t>
-            </w:r>
-            <w:r>
-              <w:rPr>
-                <w:rFonts w:ascii="Arial" w:eastAsia="Times New Roman" w:hAnsi="Arial" w:cs="Arial"/>
-                <w:sz w:val="25"/>
-                <w:szCs w:val="25"/>
-                <w:lang w:eastAsia="es-ES" w:bidi="ar-SA"/>
-              </w:rPr>
-              <w:t xml:space="preserve"> (C02 y Luminosidad), ADC (el resto)</w:t>
+                <w:rFonts w:eastAsia="Times New Roman" w:cstheme="minorHAnsi"/>
+                <w:lang w:eastAsia="es-ES" w:bidi="ar-SA"/>
+              </w:rPr>
+            </w:pPr>
+            <w:r>
+              <w:rPr>
+                <w:rFonts w:eastAsia="Times New Roman" w:cstheme="minorHAnsi"/>
+                <w:lang w:eastAsia="es-ES" w:bidi="ar-SA"/>
+              </w:rPr>
+              <w:t>I2C (C02 y Luminosidad), ADC (el resto)</w:t>
             </w:r>
           </w:p>
         </w:tc>
@@ -2069,17 +1905,13 @@
           <w:p>
             <w:pPr>
               <w:rPr>
-                <w:rFonts w:ascii="Arial" w:eastAsia="Times New Roman" w:hAnsi="Arial" w:cs="Arial"/>
-                <w:sz w:val="25"/>
-                <w:szCs w:val="25"/>
-                <w:lang w:eastAsia="es-ES" w:bidi="ar-SA"/>
-              </w:rPr>
-            </w:pPr>
-            <w:r>
-              <w:rPr>
-                <w:rFonts w:ascii="Arial" w:eastAsia="Times New Roman" w:hAnsi="Arial" w:cs="Arial"/>
-                <w:sz w:val="25"/>
-                <w:szCs w:val="25"/>
+                <w:rFonts w:eastAsia="Times New Roman" w:cstheme="minorHAnsi"/>
+                <w:lang w:eastAsia="es-ES" w:bidi="ar-SA"/>
+              </w:rPr>
+            </w:pPr>
+            <w:r>
+              <w:rPr>
+                <w:rFonts w:eastAsia="Times New Roman" w:cstheme="minorHAnsi"/>
                 <w:lang w:eastAsia="es-ES" w:bidi="ar-SA"/>
               </w:rPr>
               <w:t>Sensor Temperatura, Humedad, Ruido, CO2 y Luminosidad</w:t>
@@ -2095,17 +1927,13 @@
           <w:p>
             <w:pPr>
               <w:rPr>
-                <w:rFonts w:ascii="Arial" w:eastAsia="Times New Roman" w:hAnsi="Arial" w:cs="Arial"/>
-                <w:sz w:val="25"/>
-                <w:szCs w:val="25"/>
-                <w:lang w:eastAsia="es-ES" w:bidi="ar-SA"/>
-              </w:rPr>
-            </w:pPr>
-            <w:r>
-              <w:rPr>
-                <w:rFonts w:ascii="Arial" w:eastAsia="Times New Roman" w:hAnsi="Arial" w:cs="Arial"/>
-                <w:sz w:val="25"/>
-                <w:szCs w:val="25"/>
+                <w:rFonts w:eastAsia="Times New Roman" w:cstheme="minorHAnsi"/>
+                <w:lang w:eastAsia="es-ES" w:bidi="ar-SA"/>
+              </w:rPr>
+            </w:pPr>
+            <w:r>
+              <w:rPr>
+                <w:rFonts w:eastAsia="Times New Roman" w:cstheme="minorHAnsi"/>
                 <w:lang w:eastAsia="es-ES" w:bidi="ar-SA"/>
               </w:rPr>
               <w:t>AC-10</w:t>
@@ -2119,29 +1947,16 @@
           <w:p>
             <w:pPr>
               <w:rPr>
-                <w:rFonts w:ascii="Arial" w:eastAsia="Times New Roman" w:hAnsi="Arial" w:cs="Arial"/>
-                <w:sz w:val="25"/>
-                <w:szCs w:val="25"/>
-                <w:lang w:eastAsia="es-ES" w:bidi="ar-SA"/>
-              </w:rPr>
-            </w:pPr>
-            <w:r>
-              <w:rPr>
-                <w:rFonts w:ascii="Arial" w:eastAsia="Times New Roman" w:hAnsi="Arial" w:cs="Arial"/>
-                <w:sz w:val="25"/>
-                <w:szCs w:val="25"/>
-                <w:lang w:eastAsia="es-ES" w:bidi="ar-SA"/>
-              </w:rPr>
-              <w:t>I2C</w:t>
-            </w:r>
-            <w:r>
-              <w:rPr>
-                <w:rFonts w:ascii="Arial" w:eastAsia="Times New Roman" w:hAnsi="Arial" w:cs="Arial"/>
-                <w:sz w:val="25"/>
-                <w:szCs w:val="25"/>
-                <w:lang w:eastAsia="es-ES" w:bidi="ar-SA"/>
-              </w:rPr>
-              <w:t>, USART</w:t>
+                <w:rFonts w:eastAsia="Times New Roman" w:cstheme="minorHAnsi"/>
+                <w:lang w:eastAsia="es-ES" w:bidi="ar-SA"/>
+              </w:rPr>
+            </w:pPr>
+            <w:r>
+              <w:rPr>
+                <w:rFonts w:eastAsia="Times New Roman" w:cstheme="minorHAnsi"/>
+                <w:lang w:eastAsia="es-ES" w:bidi="ar-SA"/>
+              </w:rPr>
+              <w:t>I2C, USART</w:t>
             </w:r>
           </w:p>
         </w:tc>
@@ -2152,17 +1967,13 @@
           <w:p>
             <w:pPr>
               <w:rPr>
-                <w:rFonts w:ascii="Arial" w:eastAsia="Times New Roman" w:hAnsi="Arial" w:cs="Arial"/>
-                <w:sz w:val="25"/>
-                <w:szCs w:val="25"/>
-                <w:lang w:eastAsia="es-ES" w:bidi="ar-SA"/>
-              </w:rPr>
-            </w:pPr>
-            <w:r>
-              <w:rPr>
-                <w:rFonts w:ascii="Arial" w:eastAsia="Times New Roman" w:hAnsi="Arial" w:cs="Arial"/>
-                <w:sz w:val="25"/>
-                <w:szCs w:val="25"/>
+                <w:rFonts w:eastAsia="Times New Roman" w:cstheme="minorHAnsi"/>
+                <w:lang w:eastAsia="es-ES" w:bidi="ar-SA"/>
+              </w:rPr>
+            </w:pPr>
+            <w:r>
+              <w:rPr>
+                <w:rFonts w:eastAsia="Times New Roman" w:cstheme="minorHAnsi"/>
                 <w:lang w:eastAsia="es-ES" w:bidi="ar-SA"/>
               </w:rPr>
               <w:t>Memoria</w:t>
@@ -2178,17 +1989,13 @@
           <w:p>
             <w:pPr>
               <w:rPr>
-                <w:rFonts w:ascii="Arial" w:eastAsia="Times New Roman" w:hAnsi="Arial" w:cs="Arial"/>
-                <w:sz w:val="25"/>
-                <w:szCs w:val="25"/>
-                <w:lang w:eastAsia="es-ES" w:bidi="ar-SA"/>
-              </w:rPr>
-            </w:pPr>
-            <w:r>
-              <w:rPr>
-                <w:rFonts w:ascii="Arial" w:eastAsia="Times New Roman" w:hAnsi="Arial" w:cs="Arial"/>
-                <w:sz w:val="25"/>
-                <w:szCs w:val="25"/>
+                <w:rFonts w:eastAsia="Times New Roman" w:cstheme="minorHAnsi"/>
+                <w:lang w:eastAsia="es-ES" w:bidi="ar-SA"/>
+              </w:rPr>
+            </w:pPr>
+            <w:r>
+              <w:rPr>
+                <w:rFonts w:eastAsia="Times New Roman" w:cstheme="minorHAnsi"/>
                 <w:lang w:eastAsia="es-ES" w:bidi="ar-SA"/>
               </w:rPr>
               <w:t>AC-20</w:t>
@@ -2202,29 +2009,16 @@
           <w:p>
             <w:pPr>
               <w:rPr>
-                <w:rFonts w:ascii="Arial" w:eastAsia="Times New Roman" w:hAnsi="Arial" w:cs="Arial"/>
-                <w:sz w:val="25"/>
-                <w:szCs w:val="25"/>
-                <w:lang w:eastAsia="es-ES" w:bidi="ar-SA"/>
-              </w:rPr>
-            </w:pPr>
-            <w:r>
-              <w:rPr>
-                <w:rFonts w:ascii="Arial" w:eastAsia="Times New Roman" w:hAnsi="Arial" w:cs="Arial"/>
-                <w:sz w:val="25"/>
-                <w:szCs w:val="25"/>
-                <w:lang w:eastAsia="es-ES" w:bidi="ar-SA"/>
-              </w:rPr>
-              <w:t>PWM</w:t>
-            </w:r>
-            <w:r>
-              <w:rPr>
-                <w:rFonts w:ascii="Arial" w:eastAsia="Times New Roman" w:hAnsi="Arial" w:cs="Arial"/>
-                <w:sz w:val="25"/>
-                <w:szCs w:val="25"/>
-                <w:lang w:eastAsia="es-ES" w:bidi="ar-SA"/>
-              </w:rPr>
-              <w:t>, USART</w:t>
+                <w:rFonts w:eastAsia="Times New Roman" w:cstheme="minorHAnsi"/>
+                <w:lang w:eastAsia="es-ES" w:bidi="ar-SA"/>
+              </w:rPr>
+            </w:pPr>
+            <w:r>
+              <w:rPr>
+                <w:rFonts w:eastAsia="Times New Roman" w:cstheme="minorHAnsi"/>
+                <w:lang w:eastAsia="es-ES" w:bidi="ar-SA"/>
+              </w:rPr>
+              <w:t>PWM, USART</w:t>
             </w:r>
           </w:p>
         </w:tc>
@@ -2235,17 +2029,13 @@
           <w:p>
             <w:pPr>
               <w:rPr>
-                <w:rFonts w:ascii="Arial" w:eastAsia="Times New Roman" w:hAnsi="Arial" w:cs="Arial"/>
-                <w:sz w:val="25"/>
-                <w:szCs w:val="25"/>
-                <w:lang w:eastAsia="es-ES" w:bidi="ar-SA"/>
-              </w:rPr>
-            </w:pPr>
-            <w:r>
-              <w:rPr>
-                <w:rFonts w:ascii="Arial" w:eastAsia="Times New Roman" w:hAnsi="Arial" w:cs="Arial"/>
-                <w:sz w:val="25"/>
-                <w:szCs w:val="25"/>
+                <w:rFonts w:eastAsia="Times New Roman" w:cstheme="minorHAnsi"/>
+                <w:lang w:eastAsia="es-ES" w:bidi="ar-SA"/>
+              </w:rPr>
+            </w:pPr>
+            <w:r>
+              <w:rPr>
+                <w:rFonts w:eastAsia="Times New Roman" w:cstheme="minorHAnsi"/>
                 <w:lang w:eastAsia="es-ES" w:bidi="ar-SA"/>
               </w:rPr>
               <w:t>PWMVentilador</w:t>
@@ -2257,86 +2047,12 @@
     <w:p>
       <w:pPr>
         <w:jc w:val="both"/>
-      </w:pPr>
-    </w:p>
-    <w:p>
-      <w:pPr>
-        <w:pStyle w:val="Prrafodelista"/>
-        <w:numPr>
-          <w:ilvl w:val="0"/>
-          <w:numId w:val="1"/>
-        </w:numPr>
-        <w:jc w:val="both"/>
-      </w:pPr>
-      <w:r>
-        <w:rPr>
-          <w:rFonts w:ascii="Arial" w:hAnsi="Arial" w:cs="Arial"/>
-          <w:sz w:val="25"/>
-          <w:szCs w:val="25"/>
-        </w:rPr>
-        <w:t>Traza de diseño físico (HW) contra diseño lógico (HW) haciendo las siguientes comprobaciones</w:t>
-      </w:r>
-      <w:r>
-        <w:rPr>
-          <w:rFonts w:ascii="Arial" w:hAnsi="Arial" w:cs="Arial"/>
-          <w:sz w:val="25"/>
-          <w:szCs w:val="25"/>
-        </w:rPr>
-        <w:t>.</w:t>
-      </w:r>
-    </w:p>
-    <w:p>
-      <w:pPr>
-        <w:pStyle w:val="Prrafodelista"/>
-        <w:ind w:left="1068"/>
-        <w:jc w:val="both"/>
-      </w:pPr>
-    </w:p>
-    <w:p>
-      <w:pPr>
-        <w:pStyle w:val="Prrafodelista"/>
-        <w:numPr>
-          <w:ilvl w:val="0"/>
-          <w:numId w:val="2"/>
-        </w:numPr>
-        <w:jc w:val="both"/>
-        <w:rPr>
-          <w:rFonts w:ascii="Arial" w:hAnsi="Arial" w:cs="Arial"/>
-          <w:sz w:val="25"/>
-          <w:szCs w:val="25"/>
-        </w:rPr>
-      </w:pPr>
-      <w:r>
-        <w:rPr>
-          <w:rFonts w:ascii="Arial" w:hAnsi="Arial" w:cs="Arial"/>
-          <w:sz w:val="25"/>
-          <w:szCs w:val="25"/>
-        </w:rPr>
-        <w:t>Todos los componentes del diseño lógico aparecen en el diseño físico.</w:t>
-      </w:r>
-    </w:p>
-    <w:p>
-      <w:pPr>
-        <w:pStyle w:val="Prrafodelista"/>
-        <w:numPr>
-          <w:ilvl w:val="0"/>
-          <w:numId w:val="2"/>
-        </w:numPr>
-        <w:jc w:val="both"/>
-        <w:rPr>
-          <w:rFonts w:ascii="Arial" w:hAnsi="Arial" w:cs="Arial"/>
-          <w:sz w:val="25"/>
-          <w:szCs w:val="25"/>
-        </w:rPr>
-      </w:pPr>
-      <w:r>
-        <w:rPr>
-          <w:rFonts w:ascii="Arial" w:hAnsi="Arial" w:cs="Arial"/>
-          <w:sz w:val="25"/>
-          <w:szCs w:val="25"/>
-        </w:rPr>
-        <w:t>Todas las conexiones establecidas en el diseño lógico aparecen en el diseño físico.</w:t>
-      </w:r>
+        <w:rPr>
+          <w:rFonts w:ascii="Arial" w:hAnsi="Arial" w:cs="Arial"/>
+          <w:sz w:val="25"/>
+          <w:szCs w:val="25"/>
+        </w:rPr>
+      </w:pPr>
     </w:p>
     <w:p>
       <w:pPr>

</xml_diff>